<commit_message>
button action for attack
</commit_message>
<xml_diff>
--- a/Document/Gopal/DevLog.docx
+++ b/Document/Gopal/DevLog.docx
@@ -1,6 +1,6 @@
 
 <file path=word/document.xml><?xml version="1.0" encoding="utf-8"?>
-<w:document xmlns:wpc="http://schemas.microsoft.com/office/word/2010/wordprocessingCanvas" xmlns:mc="http://schemas.openxmlformats.org/markup-compatibility/2006" xmlns:o="urn:schemas-microsoft-com:office:office" xmlns:r="http://schemas.openxmlformats.org/officeDocument/2006/relationships" xmlns:m="http://schemas.openxmlformats.org/officeDocument/2006/math" xmlns:v="urn:schemas-microsoft-com:vml" xmlns:wp14="http://schemas.microsoft.com/office/word/2010/wordprocessingDrawing" xmlns:wp="http://schemas.openxmlformats.org/drawingml/2006/wordprocessingDrawing" xmlns:w10="urn:schemas-microsoft-com:office:word" xmlns:w="http://schemas.openxmlformats.org/wordprocessingml/2006/main" xmlns:w14="http://schemas.microsoft.com/office/word/2010/wordml" xmlns:w15="http://schemas.microsoft.com/office/word/2012/wordml" xmlns:wpg="http://schemas.microsoft.com/office/word/2010/wordprocessingGroup" xmlns:wpi="http://schemas.microsoft.com/office/word/2010/wordprocessingInk" xmlns:wne="http://schemas.microsoft.com/office/word/2006/wordml" xmlns:wps="http://schemas.microsoft.com/office/word/2010/wordprocessingShape" mc:Ignorable="w14 w15 wp14">
+<w:document xmlns:wpc="http://schemas.microsoft.com/office/word/2010/wordprocessingCanvas" xmlns:cx="http://schemas.microsoft.com/office/drawing/2014/chartex" xmlns:mc="http://schemas.openxmlformats.org/markup-compatibility/2006" xmlns:o="urn:schemas-microsoft-com:office:office" xmlns:r="http://schemas.openxmlformats.org/officeDocument/2006/relationships" xmlns:m="http://schemas.openxmlformats.org/officeDocument/2006/math" xmlns:v="urn:schemas-microsoft-com:vml" xmlns:wp14="http://schemas.microsoft.com/office/word/2010/wordprocessingDrawing" xmlns:wp="http://schemas.openxmlformats.org/drawingml/2006/wordprocessingDrawing" xmlns:w10="urn:schemas-microsoft-com:office:word" xmlns:w="http://schemas.openxmlformats.org/wordprocessingml/2006/main" xmlns:w14="http://schemas.microsoft.com/office/word/2010/wordml" xmlns:w15="http://schemas.microsoft.com/office/word/2012/wordml" xmlns:w16se="http://schemas.microsoft.com/office/word/2015/wordml/symex" xmlns:wpg="http://schemas.microsoft.com/office/word/2010/wordprocessingGroup" xmlns:wpi="http://schemas.microsoft.com/office/word/2010/wordprocessingInk" xmlns:wne="http://schemas.microsoft.com/office/word/2006/wordml" xmlns:wps="http://schemas.microsoft.com/office/word/2010/wordprocessingShape" mc:Ignorable="w14 w15 w16se wp14">
   <w:body>
     <w:p>
       <w:r>
@@ -16,15 +16,7 @@
         </w:numPr>
       </w:pPr>
       <w:r>
-        <w:t xml:space="preserve">Sprites </w:t>
-      </w:r>
-      <w:proofErr w:type="gramStart"/>
-      <w:r>
-        <w:t>of  Water</w:t>
-      </w:r>
-      <w:proofErr w:type="gramEnd"/>
-      <w:r>
-        <w:t xml:space="preserve">, Cliff, Grass, Road, </w:t>
+        <w:t xml:space="preserve">Sprites of  Water, Cliff, Grass, Road, </w:t>
       </w:r>
       <w:r>
         <w:t>Sand was</w:t>
@@ -34,13 +26,8 @@
       </w:r>
     </w:p>
     <w:p>
-      <w:proofErr w:type="gramStart"/>
-      <w:r>
-        <w:t>Date :-</w:t>
-      </w:r>
-      <w:proofErr w:type="gramEnd"/>
-      <w:r>
-        <w:t xml:space="preserve"> 31-08-219</w:t>
+      <w:r>
+        <w:t>Date :- 31-08-219</w:t>
       </w:r>
     </w:p>
     <w:p>
@@ -54,11 +41,9 @@
       <w:r>
         <w:t>“</w:t>
       </w:r>
-      <w:proofErr w:type="spellStart"/>
       <w:r>
         <w:t>Indra</w:t>
       </w:r>
-      <w:proofErr w:type="spellEnd"/>
       <w:r>
         <w:t>”</w:t>
       </w:r>
@@ -81,25 +66,15 @@
         <w:t xml:space="preserve">Sketch </w:t>
       </w:r>
       <w:r>
-        <w:t xml:space="preserve">completed and uploaded in </w:t>
-      </w:r>
-      <w:proofErr w:type="spellStart"/>
-      <w:r>
-        <w:t>GetHub</w:t>
-      </w:r>
-      <w:proofErr w:type="spellEnd"/>
+        <w:t>completed and uploaded in GetHub</w:t>
+      </w:r>
       <w:r>
         <w:t>.</w:t>
       </w:r>
     </w:p>
     <w:p>
-      <w:proofErr w:type="gramStart"/>
-      <w:r>
-        <w:t>Date :-</w:t>
-      </w:r>
-      <w:proofErr w:type="gramEnd"/>
-      <w:r>
-        <w:t xml:space="preserve"> 01-09</w:t>
+      <w:r>
+        <w:t>Date :- 01-09</w:t>
       </w:r>
       <w:r>
         <w:t>-2019</w:t>
@@ -124,13 +99,8 @@
       </w:r>
     </w:p>
     <w:p>
-      <w:proofErr w:type="gramStart"/>
-      <w:r>
-        <w:t>Date :-</w:t>
-      </w:r>
-      <w:proofErr w:type="gramEnd"/>
-      <w:r>
-        <w:t xml:space="preserve"> 02-09-2019</w:t>
+      <w:r>
+        <w:t>Date :- 02-09-2019</w:t>
       </w:r>
     </w:p>
     <w:p>
@@ -142,23 +112,7 @@
         </w:numPr>
       </w:pPr>
       <w:r>
-        <w:t xml:space="preserve">Downloaded images for </w:t>
-      </w:r>
-      <w:proofErr w:type="gramStart"/>
-      <w:r>
-        <w:t>father ,</w:t>
-      </w:r>
-      <w:proofErr w:type="gramEnd"/>
-      <w:r>
-        <w:t xml:space="preserve"> mother ,wives and son of </w:t>
-      </w:r>
-      <w:proofErr w:type="spellStart"/>
-      <w:r>
-        <w:t>indra</w:t>
-      </w:r>
-      <w:proofErr w:type="spellEnd"/>
-      <w:r>
-        <w:t>.</w:t>
+        <w:t>Downloaded images for father , mother ,wives and son of indra.</w:t>
       </w:r>
     </w:p>
     <w:p>
@@ -170,15 +124,7 @@
         </w:numPr>
       </w:pPr>
       <w:r>
-        <w:t xml:space="preserve">Pixel art of </w:t>
-      </w:r>
-      <w:proofErr w:type="spellStart"/>
-      <w:r>
-        <w:t>indra</w:t>
-      </w:r>
-      <w:proofErr w:type="spellEnd"/>
-      <w:r>
-        <w:t xml:space="preserve"> in side directi</w:t>
+        <w:t>Pixel art of indra in side directi</w:t>
       </w:r>
       <w:r>
         <w:t xml:space="preserve">on with trident. </w:t>
@@ -219,13 +165,8 @@
       </w:r>
     </w:p>
     <w:p>
-      <w:proofErr w:type="gramStart"/>
-      <w:r>
-        <w:t>Date :-</w:t>
-      </w:r>
-      <w:proofErr w:type="gramEnd"/>
-      <w:r>
-        <w:t xml:space="preserve"> 04-09-2019</w:t>
+      <w:r>
+        <w:t>Date :- 04-09-2019</w:t>
       </w:r>
     </w:p>
     <w:p>
@@ -236,13 +177,8 @@
           <w:numId w:val="17"/>
         </w:numPr>
       </w:pPr>
-      <w:proofErr w:type="spellStart"/>
-      <w:r>
-        <w:t>Indra</w:t>
-      </w:r>
-      <w:proofErr w:type="spellEnd"/>
-      <w:r>
-        <w:t xml:space="preserve"> side view pixel art.</w:t>
+      <w:r>
+        <w:t>Indra side view pixel art.</w:t>
       </w:r>
     </w:p>
     <w:p>
@@ -254,13 +190,8 @@
         </w:numPr>
       </w:pPr>
       <w:r>
-        <w:t xml:space="preserve">Doll of </w:t>
-      </w:r>
-      <w:proofErr w:type="spellStart"/>
-      <w:r>
-        <w:t>indra</w:t>
-      </w:r>
-      <w:proofErr w:type="spellEnd"/>
+        <w:t>Doll of indra</w:t>
+      </w:r>
       <w:r>
         <w:t xml:space="preserve"> pixel art</w:t>
       </w:r>
@@ -277,13 +208,8 @@
         </w:numPr>
       </w:pPr>
       <w:r>
-        <w:t xml:space="preserve">Ideal position animation of </w:t>
-      </w:r>
-      <w:proofErr w:type="spellStart"/>
-      <w:r>
-        <w:t>indra</w:t>
-      </w:r>
-      <w:proofErr w:type="spellEnd"/>
+        <w:t>Ideal position animation of indra</w:t>
+      </w:r>
       <w:r>
         <w:t xml:space="preserve"> pixel art</w:t>
       </w:r>
@@ -292,13 +218,8 @@
       </w:r>
     </w:p>
     <w:p>
-      <w:proofErr w:type="gramStart"/>
-      <w:r>
-        <w:t>Date :-</w:t>
-      </w:r>
-      <w:proofErr w:type="gramEnd"/>
-      <w:r>
-        <w:t xml:space="preserve"> 05-09-2019</w:t>
+      <w:r>
+        <w:t>Date :- 05-09-2019</w:t>
       </w:r>
     </w:p>
     <w:p>
@@ -309,23 +230,13 @@
           <w:numId w:val="20"/>
         </w:numPr>
       </w:pPr>
-      <w:proofErr w:type="spellStart"/>
-      <w:r>
-        <w:t>Indra</w:t>
-      </w:r>
-      <w:proofErr w:type="spellEnd"/>
-      <w:r>
-        <w:t xml:space="preserve"> Walking animation Sprites of all direction.</w:t>
-      </w:r>
-    </w:p>
-    <w:p>
-      <w:proofErr w:type="gramStart"/>
-      <w:r>
-        <w:t>Date :-</w:t>
-      </w:r>
-      <w:proofErr w:type="gramEnd"/>
-      <w:r>
-        <w:t xml:space="preserve"> 06-09-2019</w:t>
+      <w:r>
+        <w:t>Indra Walking animation Sprites of all direction.</w:t>
+      </w:r>
+    </w:p>
+    <w:p>
+      <w:r>
+        <w:t>Date :- 06-09-2019</w:t>
       </w:r>
     </w:p>
     <w:p>
@@ -336,23 +247,13 @@
           <w:numId w:val="20"/>
         </w:numPr>
       </w:pPr>
-      <w:proofErr w:type="spellStart"/>
-      <w:r>
-        <w:t>Indra</w:t>
-      </w:r>
-      <w:proofErr w:type="spellEnd"/>
-      <w:r>
-        <w:t xml:space="preserve"> Punching Animation.</w:t>
-      </w:r>
-    </w:p>
-    <w:p>
-      <w:proofErr w:type="gramStart"/>
-      <w:r>
-        <w:t>Date :-</w:t>
-      </w:r>
-      <w:proofErr w:type="gramEnd"/>
-      <w:r>
-        <w:t xml:space="preserve"> 07-09-2019</w:t>
+      <w:r>
+        <w:t>Indra Punching Animation.</w:t>
+      </w:r>
+    </w:p>
+    <w:p>
+      <w:r>
+        <w:t>Date :- 07-09-2019</w:t>
       </w:r>
     </w:p>
     <w:p>
@@ -364,28 +265,12 @@
         </w:numPr>
       </w:pPr>
       <w:r>
-        <w:t xml:space="preserve">Pixel art </w:t>
-      </w:r>
-      <w:proofErr w:type="gramStart"/>
-      <w:r>
-        <w:t>of  Desert</w:t>
-      </w:r>
-      <w:proofErr w:type="gramEnd"/>
-      <w:r>
-        <w:t xml:space="preserve"> Props.  </w:t>
-      </w:r>
-    </w:p>
-    <w:p>
-      <w:r>
-        <w:t>Date</w:t>
-      </w:r>
-      <w:proofErr w:type="gramStart"/>
-      <w:r>
-        <w:t>:-</w:t>
-      </w:r>
-      <w:proofErr w:type="gramEnd"/>
-      <w:r>
-        <w:t xml:space="preserve"> 08-09-2019</w:t>
+        <w:t xml:space="preserve">Pixel art of  Desert Props.  </w:t>
+      </w:r>
+    </w:p>
+    <w:p>
+      <w:r>
+        <w:t>Date:- 08-09-2019</w:t>
       </w:r>
     </w:p>
     <w:p>
@@ -408,15 +293,7 @@
     </w:p>
     <w:p>
       <w:r>
-        <w:t>Date</w:t>
-      </w:r>
-      <w:proofErr w:type="gramStart"/>
-      <w:r>
-        <w:t>:-</w:t>
-      </w:r>
-      <w:proofErr w:type="gramEnd"/>
-      <w:r>
-        <w:t xml:space="preserve"> 09-09-2019</w:t>
+        <w:t>Date:- 09-09-2019</w:t>
       </w:r>
     </w:p>
     <w:p>
@@ -526,15 +403,7 @@
     <w:p>
       <w:r>
         <w:lastRenderedPageBreak/>
-        <w:t>Date</w:t>
-      </w:r>
-      <w:proofErr w:type="gramStart"/>
-      <w:r>
-        <w:t>:-</w:t>
-      </w:r>
-      <w:proofErr w:type="gramEnd"/>
-      <w:r>
-        <w:t xml:space="preserve"> 10-09-2019</w:t>
+        <w:t>Date:- 10-09-2019</w:t>
       </w:r>
     </w:p>
     <w:p>
@@ -550,13 +419,8 @@
       </w:r>
     </w:p>
     <w:p>
-      <w:proofErr w:type="gramStart"/>
-      <w:r>
-        <w:t>Date :-</w:t>
-      </w:r>
-      <w:proofErr w:type="gramEnd"/>
-      <w:r>
-        <w:t xml:space="preserve"> 11-09-2019</w:t>
+      <w:r>
+        <w:t>Date :- 11-09-2019</w:t>
       </w:r>
     </w:p>
     <w:p>
@@ -584,13 +448,8 @@
       </w:r>
     </w:p>
     <w:p>
-      <w:proofErr w:type="gramStart"/>
-      <w:r>
-        <w:t>Date :-</w:t>
-      </w:r>
-      <w:proofErr w:type="gramEnd"/>
-      <w:r>
-        <w:t xml:space="preserve"> 12-09-2019</w:t>
+      <w:r>
+        <w:t>Date :- 12-09-2019</w:t>
       </w:r>
     </w:p>
     <w:p>
@@ -607,15 +466,7 @@
     </w:p>
     <w:p>
       <w:r>
-        <w:t>Date</w:t>
-      </w:r>
-      <w:proofErr w:type="gramStart"/>
-      <w:r>
-        <w:t>:-</w:t>
-      </w:r>
-      <w:proofErr w:type="gramEnd"/>
-      <w:r>
-        <w:t xml:space="preserve"> 13-09-2019</w:t>
+        <w:t>Date:- 13-09-2019</w:t>
       </w:r>
     </w:p>
     <w:p>
@@ -627,13 +478,8 @@
         </w:numPr>
       </w:pPr>
       <w:r>
-        <w:t xml:space="preserve">Pixel art of One human and one animal </w:t>
-      </w:r>
-      <w:proofErr w:type="gramStart"/>
-      <w:r>
-        <w:t>skeleton .</w:t>
-      </w:r>
-      <w:proofErr w:type="gramEnd"/>
+        <w:t>Pixel art of One human and one animal skeleton .</w:t>
+      </w:r>
     </w:p>
     <w:p>
       <w:pPr>
@@ -648,13 +494,8 @@
       </w:r>
     </w:p>
     <w:p>
-      <w:proofErr w:type="gramStart"/>
-      <w:r>
-        <w:t>Date :-</w:t>
-      </w:r>
-      <w:proofErr w:type="gramEnd"/>
-      <w:r>
-        <w:t xml:space="preserve"> 14-09-2019</w:t>
+      <w:r>
+        <w:t>Date :- 14-09-2019</w:t>
       </w:r>
     </w:p>
     <w:p>
@@ -683,15 +524,7 @@
     </w:p>
     <w:p>
       <w:r>
-        <w:t>Date</w:t>
-      </w:r>
-      <w:proofErr w:type="gramStart"/>
-      <w:r>
-        <w:t>:-</w:t>
-      </w:r>
-      <w:proofErr w:type="gramEnd"/>
-      <w:r>
-        <w:t xml:space="preserve"> 15-09-2019</w:t>
+        <w:t>Date:- 15-09-2019</w:t>
       </w:r>
     </w:p>
     <w:p>
@@ -713,13 +546,8 @@
       </w:r>
     </w:p>
     <w:p>
-      <w:proofErr w:type="gramStart"/>
-      <w:r>
-        <w:t>Date :-</w:t>
-      </w:r>
-      <w:proofErr w:type="gramEnd"/>
-      <w:r>
-        <w:t xml:space="preserve"> 17-09-2019</w:t>
+      <w:r>
+        <w:t>Date :- 17-09-2019</w:t>
       </w:r>
     </w:p>
     <w:p>
@@ -730,13 +558,8 @@
           <w:numId w:val="28"/>
         </w:numPr>
       </w:pPr>
-      <w:proofErr w:type="spellStart"/>
-      <w:r>
-        <w:t>Vishkarma</w:t>
-      </w:r>
-      <w:proofErr w:type="spellEnd"/>
-      <w:r>
-        <w:t xml:space="preserve"> Puja</w:t>
+      <w:r>
+        <w:t>Vishkarma Puja</w:t>
       </w:r>
     </w:p>
     <w:p>
@@ -745,13 +568,8 @@
           <w:tab w:val="left" w:pos="1131"/>
         </w:tabs>
       </w:pPr>
-      <w:proofErr w:type="gramStart"/>
-      <w:r>
-        <w:t>Date :-</w:t>
-      </w:r>
-      <w:proofErr w:type="gramEnd"/>
-      <w:r>
-        <w:t xml:space="preserve"> 18-09-2019</w:t>
+      <w:r>
+        <w:t>Date :- 18-09-2019</w:t>
       </w:r>
     </w:p>
     <w:p>
@@ -829,13 +647,8 @@
           <w:tab w:val="left" w:pos="1131"/>
         </w:tabs>
       </w:pPr>
-      <w:proofErr w:type="gramStart"/>
-      <w:r>
-        <w:t>Date :-</w:t>
-      </w:r>
-      <w:proofErr w:type="gramEnd"/>
-      <w:r>
-        <w:t xml:space="preserve"> 21-09-2019</w:t>
+      <w:r>
+        <w:t>Date :- 21-09-2019</w:t>
       </w:r>
     </w:p>
     <w:p>
@@ -868,13 +681,8 @@
           <w:tab w:val="left" w:pos="1131"/>
         </w:tabs>
       </w:pPr>
-      <w:proofErr w:type="gramStart"/>
-      <w:r>
-        <w:t>Date :-</w:t>
-      </w:r>
-      <w:proofErr w:type="gramEnd"/>
-      <w:r>
-        <w:t xml:space="preserve"> 22-09-2019</w:t>
+      <w:r>
+        <w:t>Date :- 22-09-2019</w:t>
       </w:r>
     </w:p>
     <w:p>
@@ -904,13 +712,14 @@
           <w:tab w:val="left" w:pos="1131"/>
         </w:tabs>
       </w:pPr>
-      <w:proofErr w:type="gramStart"/>
-      <w:r>
-        <w:t>Date :-</w:t>
-      </w:r>
-      <w:proofErr w:type="gramEnd"/>
-      <w:r>
-        <w:t xml:space="preserve"> 23-09-2019</w:t>
+      <w:r>
+        <w:t>Date :- 23-09-2019</w:t>
+      </w:r>
+      <w:r>
+        <w:t xml:space="preserve"> </w:t>
+      </w:r>
+      <w:r>
+        <w:t>ighting scene background of cave resized to 1920*1080.</w:t>
       </w:r>
     </w:p>
     <w:p>
@@ -924,8 +733,15 @@
           <w:tab w:val="left" w:pos="1131"/>
         </w:tabs>
       </w:pPr>
-      <w:r>
-        <w:t>Fighting scene background of cave resized to 1920*1080.</w:t>
+    </w:p>
+    <w:p>
+      <w:pPr>
+        <w:tabs>
+          <w:tab w:val="left" w:pos="1131"/>
+        </w:tabs>
+      </w:pPr>
+      <w:r>
+        <w:t>Date :- 24-09-2019</w:t>
       </w:r>
     </w:p>
     <w:p>
@@ -939,20 +755,8 @@
           <w:tab w:val="left" w:pos="1131"/>
         </w:tabs>
       </w:pPr>
-    </w:p>
-    <w:p>
-      <w:pPr>
-        <w:tabs>
-          <w:tab w:val="left" w:pos="1131"/>
-        </w:tabs>
-      </w:pPr>
-      <w:proofErr w:type="gramStart"/>
-      <w:r>
-        <w:t>Date :-</w:t>
-      </w:r>
-      <w:proofErr w:type="gramEnd"/>
-      <w:r>
-        <w:t xml:space="preserve"> 24-09-2019</w:t>
+      <w:r>
+        <w:t>Learnt about 2dpsdimporter.</w:t>
       </w:r>
     </w:p>
     <w:p>
@@ -967,32 +771,17 @@
         </w:tabs>
       </w:pPr>
       <w:r>
-        <w:t>Learnt about 2dpsdimporter.</w:t>
-      </w:r>
-    </w:p>
-    <w:p>
-      <w:pPr>
-        <w:pStyle w:val="ListParagraph"/>
-        <w:numPr>
-          <w:ilvl w:val="0"/>
-          <w:numId w:val="30"/>
-        </w:numPr>
+        <w:t>Grass Tile.</w:t>
+      </w:r>
+    </w:p>
+    <w:p>
+      <w:pPr>
         <w:tabs>
           <w:tab w:val="left" w:pos="1131"/>
         </w:tabs>
       </w:pPr>
       <w:r>
-        <w:t>Grass Tile.</w:t>
-      </w:r>
-    </w:p>
-    <w:p>
-      <w:pPr>
-        <w:tabs>
-          <w:tab w:val="left" w:pos="1131"/>
-        </w:tabs>
-      </w:pPr>
-      <w:r>
-        <w:t>Date: 25-09-2019</w:t>
+        <w:t>Date :- 25-09-2019</w:t>
       </w:r>
     </w:p>
     <w:p>
@@ -1007,15 +796,18 @@
         </w:tabs>
       </w:pPr>
       <w:r>
-        <w:t xml:space="preserve">Game characters history, and </w:t>
-      </w:r>
-      <w:proofErr w:type="gramStart"/>
-      <w:r>
-        <w:t>image  search</w:t>
-      </w:r>
-      <w:proofErr w:type="gramEnd"/>
-      <w:r>
-        <w:t>.</w:t>
+        <w:t>Game character Kashyapa, Indra and Aditi history.</w:t>
+      </w:r>
+    </w:p>
+    <w:p>
+      <w:pPr>
+        <w:tabs>
+          <w:tab w:val="left" w:pos="1131"/>
+        </w:tabs>
+      </w:pPr>
+      <w:r>
+        <w:lastRenderedPageBreak/>
+        <w:t>Date :-  27-09-2019</w:t>
       </w:r>
     </w:p>
     <w:p>
@@ -1030,47 +822,84 @@
         </w:tabs>
       </w:pPr>
       <w:r>
-        <w:lastRenderedPageBreak/>
-        <w:t xml:space="preserve">Download </w:t>
-      </w:r>
-      <w:proofErr w:type="spellStart"/>
-      <w:r>
-        <w:t>indra</w:t>
-      </w:r>
-      <w:proofErr w:type="spellEnd"/>
-      <w:r>
-        <w:t xml:space="preserve">, </w:t>
-      </w:r>
-      <w:proofErr w:type="spellStart"/>
-      <w:r>
-        <w:t>kashyap</w:t>
-      </w:r>
-      <w:proofErr w:type="spellEnd"/>
-      <w:r>
-        <w:t xml:space="preserve">, &amp; </w:t>
-      </w:r>
-      <w:proofErr w:type="spellStart"/>
-      <w:r>
-        <w:t>indrani</w:t>
-      </w:r>
-      <w:proofErr w:type="spellEnd"/>
-      <w:r>
-        <w:t xml:space="preserve"> image</w:t>
-      </w:r>
-    </w:p>
-    <w:p>
-      <w:pPr>
+        <w:t>Downloaded some reference pic for indrani.</w:t>
+      </w:r>
+    </w:p>
+    <w:p>
+      <w:pPr>
+        <w:pStyle w:val="ListParagraph"/>
+        <w:numPr>
+          <w:ilvl w:val="0"/>
+          <w:numId w:val="31"/>
+        </w:numPr>
         <w:tabs>
           <w:tab w:val="left" w:pos="1131"/>
         </w:tabs>
       </w:pPr>
-      <w:proofErr w:type="gramStart"/>
-      <w:r>
-        <w:t>Date :-</w:t>
-      </w:r>
-      <w:proofErr w:type="gramEnd"/>
-      <w:r>
-        <w:t xml:space="preserve"> 26-09-2019</w:t>
+      <w:r>
+        <w:t xml:space="preserve">Sketch of Indrani started . </w:t>
+      </w:r>
+    </w:p>
+    <w:p>
+      <w:pPr>
+        <w:tabs>
+          <w:tab w:val="left" w:pos="1131"/>
+        </w:tabs>
+      </w:pPr>
+      <w:r>
+        <w:t>Date :- 28-09-2019</w:t>
+      </w:r>
+    </w:p>
+    <w:p>
+      <w:pPr>
+        <w:pStyle w:val="ListParagraph"/>
+        <w:numPr>
+          <w:ilvl w:val="0"/>
+          <w:numId w:val="33"/>
+        </w:numPr>
+        <w:tabs>
+          <w:tab w:val="left" w:pos="1131"/>
+        </w:tabs>
+      </w:pPr>
+      <w:r>
+        <w:t>Working on sketch of Indrani</w:t>
+      </w:r>
+    </w:p>
+    <w:p>
+      <w:pPr>
+        <w:tabs>
+          <w:tab w:val="left" w:pos="1131"/>
+        </w:tabs>
+      </w:pPr>
+      <w:r>
+        <w:t>Date:- 02-09-2019</w:t>
+      </w:r>
+    </w:p>
+    <w:p>
+      <w:pPr>
+        <w:pStyle w:val="ListParagraph"/>
+        <w:numPr>
+          <w:ilvl w:val="0"/>
+          <w:numId w:val="33"/>
+        </w:numPr>
+        <w:tabs>
+          <w:tab w:val="left" w:pos="1131"/>
+        </w:tabs>
+      </w:pPr>
+      <w:r>
+        <w:t>Downloading sample for character agni,vayu,and Dayus.</w:t>
+      </w:r>
+      <w:bookmarkStart w:id="0" w:name="_GoBack"/>
+      <w:bookmarkEnd w:id="0"/>
+    </w:p>
+    <w:p>
+      <w:pPr>
+        <w:tabs>
+          <w:tab w:val="left" w:pos="1131"/>
+        </w:tabs>
+      </w:pPr>
+      <w:r>
+        <w:t>Date:- 03-10-2019</w:t>
       </w:r>
     </w:p>
     <w:p>
@@ -1085,93 +914,8 @@
         </w:tabs>
       </w:pPr>
       <w:r>
-        <w:t xml:space="preserve">Characteristic of </w:t>
-      </w:r>
-      <w:proofErr w:type="spellStart"/>
-      <w:r>
-        <w:t>indra</w:t>
-      </w:r>
-      <w:proofErr w:type="spellEnd"/>
-      <w:r>
-        <w:t xml:space="preserve">, </w:t>
-      </w:r>
-      <w:proofErr w:type="spellStart"/>
-      <w:r>
-        <w:t>indrani</w:t>
-      </w:r>
-      <w:proofErr w:type="spellEnd"/>
-      <w:r>
-        <w:t xml:space="preserve"> ,</w:t>
-      </w:r>
-      <w:proofErr w:type="spellStart"/>
-      <w:r>
-        <w:t>agni</w:t>
-      </w:r>
-      <w:proofErr w:type="spellEnd"/>
-      <w:r>
-        <w:t xml:space="preserve">, and </w:t>
-      </w:r>
-      <w:proofErr w:type="spellStart"/>
-      <w:r>
-        <w:t>varun</w:t>
-      </w:r>
-      <w:proofErr w:type="spellEnd"/>
-      <w:r>
-        <w:t xml:space="preserve"> </w:t>
-      </w:r>
-    </w:p>
-    <w:p>
-      <w:pPr>
-        <w:pStyle w:val="ListParagraph"/>
-        <w:numPr>
-          <w:ilvl w:val="0"/>
-          <w:numId w:val="32"/>
-        </w:numPr>
-        <w:tabs>
-          <w:tab w:val="left" w:pos="1131"/>
-        </w:tabs>
-      </w:pPr>
-      <w:r>
-        <w:t xml:space="preserve">New download pic of </w:t>
-      </w:r>
-      <w:proofErr w:type="spellStart"/>
-      <w:r>
-        <w:t>indra</w:t>
-      </w:r>
-      <w:proofErr w:type="spellEnd"/>
-      <w:r>
-        <w:t xml:space="preserve">, </w:t>
-      </w:r>
-      <w:proofErr w:type="spellStart"/>
-      <w:r>
-        <w:t>indrani</w:t>
-      </w:r>
-      <w:proofErr w:type="spellEnd"/>
-      <w:r>
-        <w:t xml:space="preserve">, </w:t>
-      </w:r>
-      <w:proofErr w:type="spellStart"/>
-      <w:r>
-        <w:t>agni</w:t>
-      </w:r>
-      <w:proofErr w:type="spellEnd"/>
-      <w:r>
-        <w:t xml:space="preserve"> and </w:t>
-      </w:r>
-      <w:proofErr w:type="spellStart"/>
-      <w:r>
-        <w:t>varun</w:t>
-      </w:r>
-      <w:bookmarkStart w:id="0" w:name="_GoBack"/>
-      <w:bookmarkEnd w:id="0"/>
-      <w:proofErr w:type="spellEnd"/>
-    </w:p>
-    <w:p>
-      <w:pPr>
-        <w:tabs>
-          <w:tab w:val="left" w:pos="1131"/>
-        </w:tabs>
-      </w:pPr>
+        <w:t>Sketch of Lord Vayu .</w:t>
+      </w:r>
     </w:p>
     <w:sectPr>
       <w:headerReference w:type="even" r:id="rId7"/>
@@ -1190,7 +934,7 @@
 </file>
 
 <file path=word/endnotes.xml><?xml version="1.0" encoding="utf-8"?>
-<w:endnotes xmlns:wpc="http://schemas.microsoft.com/office/word/2010/wordprocessingCanvas" xmlns:mc="http://schemas.openxmlformats.org/markup-compatibility/2006" xmlns:o="urn:schemas-microsoft-com:office:office" xmlns:r="http://schemas.openxmlformats.org/officeDocument/2006/relationships" xmlns:m="http://schemas.openxmlformats.org/officeDocument/2006/math" xmlns:v="urn:schemas-microsoft-com:vml" xmlns:wp14="http://schemas.microsoft.com/office/word/2010/wordprocessingDrawing" xmlns:wp="http://schemas.openxmlformats.org/drawingml/2006/wordprocessingDrawing" xmlns:w10="urn:schemas-microsoft-com:office:word" xmlns:w="http://schemas.openxmlformats.org/wordprocessingml/2006/main" xmlns:w14="http://schemas.microsoft.com/office/word/2010/wordml" xmlns:w15="http://schemas.microsoft.com/office/word/2012/wordml" xmlns:wpg="http://schemas.microsoft.com/office/word/2010/wordprocessingGroup" xmlns:wpi="http://schemas.microsoft.com/office/word/2010/wordprocessingInk" xmlns:wne="http://schemas.microsoft.com/office/word/2006/wordml" xmlns:wps="http://schemas.microsoft.com/office/word/2010/wordprocessingShape" mc:Ignorable="w14 w15 wp14">
+<w:endnotes xmlns:wpc="http://schemas.microsoft.com/office/word/2010/wordprocessingCanvas" xmlns:cx="http://schemas.microsoft.com/office/drawing/2014/chartex" xmlns:mc="http://schemas.openxmlformats.org/markup-compatibility/2006" xmlns:o="urn:schemas-microsoft-com:office:office" xmlns:r="http://schemas.openxmlformats.org/officeDocument/2006/relationships" xmlns:m="http://schemas.openxmlformats.org/officeDocument/2006/math" xmlns:v="urn:schemas-microsoft-com:vml" xmlns:wp14="http://schemas.microsoft.com/office/word/2010/wordprocessingDrawing" xmlns:wp="http://schemas.openxmlformats.org/drawingml/2006/wordprocessingDrawing" xmlns:w10="urn:schemas-microsoft-com:office:word" xmlns:w="http://schemas.openxmlformats.org/wordprocessingml/2006/main" xmlns:w14="http://schemas.microsoft.com/office/word/2010/wordml" xmlns:w15="http://schemas.microsoft.com/office/word/2012/wordml" xmlns:w16se="http://schemas.microsoft.com/office/word/2015/wordml/symex" xmlns:wpg="http://schemas.microsoft.com/office/word/2010/wordprocessingGroup" xmlns:wpi="http://schemas.microsoft.com/office/word/2010/wordprocessingInk" xmlns:wne="http://schemas.microsoft.com/office/word/2006/wordml" xmlns:wps="http://schemas.microsoft.com/office/word/2010/wordprocessingShape" mc:Ignorable="w14 w15 w16se wp14">
   <w:endnote w:type="separator" w:id="-1">
     <w:p>
       <w:pPr>
@@ -1215,7 +959,7 @@
 </file>
 
 <file path=word/footer1.xml><?xml version="1.0" encoding="utf-8"?>
-<w:ftr xmlns:wpc="http://schemas.microsoft.com/office/word/2010/wordprocessingCanvas" xmlns:mc="http://schemas.openxmlformats.org/markup-compatibility/2006" xmlns:o="urn:schemas-microsoft-com:office:office" xmlns:r="http://schemas.openxmlformats.org/officeDocument/2006/relationships" xmlns:m="http://schemas.openxmlformats.org/officeDocument/2006/math" xmlns:v="urn:schemas-microsoft-com:vml" xmlns:wp14="http://schemas.microsoft.com/office/word/2010/wordprocessingDrawing" xmlns:wp="http://schemas.openxmlformats.org/drawingml/2006/wordprocessingDrawing" xmlns:w10="urn:schemas-microsoft-com:office:word" xmlns:w="http://schemas.openxmlformats.org/wordprocessingml/2006/main" xmlns:w14="http://schemas.microsoft.com/office/word/2010/wordml" xmlns:w15="http://schemas.microsoft.com/office/word/2012/wordml" xmlns:wpg="http://schemas.microsoft.com/office/word/2010/wordprocessingGroup" xmlns:wpi="http://schemas.microsoft.com/office/word/2010/wordprocessingInk" xmlns:wne="http://schemas.microsoft.com/office/word/2006/wordml" xmlns:wps="http://schemas.microsoft.com/office/word/2010/wordprocessingShape" mc:Ignorable="w14 w15 wp14">
+<w:ftr xmlns:wpc="http://schemas.microsoft.com/office/word/2010/wordprocessingCanvas" xmlns:cx="http://schemas.microsoft.com/office/drawing/2014/chartex" xmlns:mc="http://schemas.openxmlformats.org/markup-compatibility/2006" xmlns:o="urn:schemas-microsoft-com:office:office" xmlns:r="http://schemas.openxmlformats.org/officeDocument/2006/relationships" xmlns:m="http://schemas.openxmlformats.org/officeDocument/2006/math" xmlns:v="urn:schemas-microsoft-com:vml" xmlns:wp14="http://schemas.microsoft.com/office/word/2010/wordprocessingDrawing" xmlns:wp="http://schemas.openxmlformats.org/drawingml/2006/wordprocessingDrawing" xmlns:w10="urn:schemas-microsoft-com:office:word" xmlns:w="http://schemas.openxmlformats.org/wordprocessingml/2006/main" xmlns:w14="http://schemas.microsoft.com/office/word/2010/wordml" xmlns:w15="http://schemas.microsoft.com/office/word/2012/wordml" xmlns:w16se="http://schemas.microsoft.com/office/word/2015/wordml/symex" xmlns:wpg="http://schemas.microsoft.com/office/word/2010/wordprocessingGroup" xmlns:wpi="http://schemas.microsoft.com/office/word/2010/wordprocessingInk" xmlns:wne="http://schemas.microsoft.com/office/word/2006/wordml" xmlns:wps="http://schemas.microsoft.com/office/word/2010/wordprocessingShape" mc:Ignorable="w14 w15 w16se wp14">
   <w:p>
     <w:pPr>
       <w:pStyle w:val="Footer"/>
@@ -1225,7 +969,7 @@
 </file>
 
 <file path=word/footer2.xml><?xml version="1.0" encoding="utf-8"?>
-<w:ftr xmlns:wpc="http://schemas.microsoft.com/office/word/2010/wordprocessingCanvas" xmlns:mc="http://schemas.openxmlformats.org/markup-compatibility/2006" xmlns:o="urn:schemas-microsoft-com:office:office" xmlns:r="http://schemas.openxmlformats.org/officeDocument/2006/relationships" xmlns:m="http://schemas.openxmlformats.org/officeDocument/2006/math" xmlns:v="urn:schemas-microsoft-com:vml" xmlns:wp14="http://schemas.microsoft.com/office/word/2010/wordprocessingDrawing" xmlns:wp="http://schemas.openxmlformats.org/drawingml/2006/wordprocessingDrawing" xmlns:w10="urn:schemas-microsoft-com:office:word" xmlns:w="http://schemas.openxmlformats.org/wordprocessingml/2006/main" xmlns:w14="http://schemas.microsoft.com/office/word/2010/wordml" xmlns:w15="http://schemas.microsoft.com/office/word/2012/wordml" xmlns:wpg="http://schemas.microsoft.com/office/word/2010/wordprocessingGroup" xmlns:wpi="http://schemas.microsoft.com/office/word/2010/wordprocessingInk" xmlns:wne="http://schemas.microsoft.com/office/word/2006/wordml" xmlns:wps="http://schemas.microsoft.com/office/word/2010/wordprocessingShape" mc:Ignorable="w14 w15 wp14">
+<w:ftr xmlns:wpc="http://schemas.microsoft.com/office/word/2010/wordprocessingCanvas" xmlns:cx="http://schemas.microsoft.com/office/drawing/2014/chartex" xmlns:mc="http://schemas.openxmlformats.org/markup-compatibility/2006" xmlns:o="urn:schemas-microsoft-com:office:office" xmlns:r="http://schemas.openxmlformats.org/officeDocument/2006/relationships" xmlns:m="http://schemas.openxmlformats.org/officeDocument/2006/math" xmlns:v="urn:schemas-microsoft-com:vml" xmlns:wp14="http://schemas.microsoft.com/office/word/2010/wordprocessingDrawing" xmlns:wp="http://schemas.openxmlformats.org/drawingml/2006/wordprocessingDrawing" xmlns:w10="urn:schemas-microsoft-com:office:word" xmlns:w="http://schemas.openxmlformats.org/wordprocessingml/2006/main" xmlns:w14="http://schemas.microsoft.com/office/word/2010/wordml" xmlns:w15="http://schemas.microsoft.com/office/word/2012/wordml" xmlns:w16se="http://schemas.microsoft.com/office/word/2015/wordml/symex" xmlns:wpg="http://schemas.microsoft.com/office/word/2010/wordprocessingGroup" xmlns:wpi="http://schemas.microsoft.com/office/word/2010/wordprocessingInk" xmlns:wne="http://schemas.microsoft.com/office/word/2006/wordml" xmlns:wps="http://schemas.microsoft.com/office/word/2010/wordprocessingShape" mc:Ignorable="w14 w15 w16se wp14">
   <w:p>
     <w:pPr>
       <w:pStyle w:val="Footer"/>
@@ -1235,7 +979,7 @@
 </file>
 
 <file path=word/footer3.xml><?xml version="1.0" encoding="utf-8"?>
-<w:ftr xmlns:wpc="http://schemas.microsoft.com/office/word/2010/wordprocessingCanvas" xmlns:mc="http://schemas.openxmlformats.org/markup-compatibility/2006" xmlns:o="urn:schemas-microsoft-com:office:office" xmlns:r="http://schemas.openxmlformats.org/officeDocument/2006/relationships" xmlns:m="http://schemas.openxmlformats.org/officeDocument/2006/math" xmlns:v="urn:schemas-microsoft-com:vml" xmlns:wp14="http://schemas.microsoft.com/office/word/2010/wordprocessingDrawing" xmlns:wp="http://schemas.openxmlformats.org/drawingml/2006/wordprocessingDrawing" xmlns:w10="urn:schemas-microsoft-com:office:word" xmlns:w="http://schemas.openxmlformats.org/wordprocessingml/2006/main" xmlns:w14="http://schemas.microsoft.com/office/word/2010/wordml" xmlns:w15="http://schemas.microsoft.com/office/word/2012/wordml" xmlns:wpg="http://schemas.microsoft.com/office/word/2010/wordprocessingGroup" xmlns:wpi="http://schemas.microsoft.com/office/word/2010/wordprocessingInk" xmlns:wne="http://schemas.microsoft.com/office/word/2006/wordml" xmlns:wps="http://schemas.microsoft.com/office/word/2010/wordprocessingShape" mc:Ignorable="w14 w15 wp14">
+<w:ftr xmlns:wpc="http://schemas.microsoft.com/office/word/2010/wordprocessingCanvas" xmlns:cx="http://schemas.microsoft.com/office/drawing/2014/chartex" xmlns:mc="http://schemas.openxmlformats.org/markup-compatibility/2006" xmlns:o="urn:schemas-microsoft-com:office:office" xmlns:r="http://schemas.openxmlformats.org/officeDocument/2006/relationships" xmlns:m="http://schemas.openxmlformats.org/officeDocument/2006/math" xmlns:v="urn:schemas-microsoft-com:vml" xmlns:wp14="http://schemas.microsoft.com/office/word/2010/wordprocessingDrawing" xmlns:wp="http://schemas.openxmlformats.org/drawingml/2006/wordprocessingDrawing" xmlns:w10="urn:schemas-microsoft-com:office:word" xmlns:w="http://schemas.openxmlformats.org/wordprocessingml/2006/main" xmlns:w14="http://schemas.microsoft.com/office/word/2010/wordml" xmlns:w15="http://schemas.microsoft.com/office/word/2012/wordml" xmlns:w16se="http://schemas.microsoft.com/office/word/2015/wordml/symex" xmlns:wpg="http://schemas.microsoft.com/office/word/2010/wordprocessingGroup" xmlns:wpi="http://schemas.microsoft.com/office/word/2010/wordprocessingInk" xmlns:wne="http://schemas.microsoft.com/office/word/2006/wordml" xmlns:wps="http://schemas.microsoft.com/office/word/2010/wordprocessingShape" mc:Ignorable="w14 w15 w16se wp14">
   <w:p>
     <w:pPr>
       <w:pStyle w:val="Footer"/>
@@ -1245,7 +989,7 @@
 </file>
 
 <file path=word/footnotes.xml><?xml version="1.0" encoding="utf-8"?>
-<w:footnotes xmlns:wpc="http://schemas.microsoft.com/office/word/2010/wordprocessingCanvas" xmlns:mc="http://schemas.openxmlformats.org/markup-compatibility/2006" xmlns:o="urn:schemas-microsoft-com:office:office" xmlns:r="http://schemas.openxmlformats.org/officeDocument/2006/relationships" xmlns:m="http://schemas.openxmlformats.org/officeDocument/2006/math" xmlns:v="urn:schemas-microsoft-com:vml" xmlns:wp14="http://schemas.microsoft.com/office/word/2010/wordprocessingDrawing" xmlns:wp="http://schemas.openxmlformats.org/drawingml/2006/wordprocessingDrawing" xmlns:w10="urn:schemas-microsoft-com:office:word" xmlns:w="http://schemas.openxmlformats.org/wordprocessingml/2006/main" xmlns:w14="http://schemas.microsoft.com/office/word/2010/wordml" xmlns:w15="http://schemas.microsoft.com/office/word/2012/wordml" xmlns:wpg="http://schemas.microsoft.com/office/word/2010/wordprocessingGroup" xmlns:wpi="http://schemas.microsoft.com/office/word/2010/wordprocessingInk" xmlns:wne="http://schemas.microsoft.com/office/word/2006/wordml" xmlns:wps="http://schemas.microsoft.com/office/word/2010/wordprocessingShape" mc:Ignorable="w14 w15 wp14">
+<w:footnotes xmlns:wpc="http://schemas.microsoft.com/office/word/2010/wordprocessingCanvas" xmlns:cx="http://schemas.microsoft.com/office/drawing/2014/chartex" xmlns:mc="http://schemas.openxmlformats.org/markup-compatibility/2006" xmlns:o="urn:schemas-microsoft-com:office:office" xmlns:r="http://schemas.openxmlformats.org/officeDocument/2006/relationships" xmlns:m="http://schemas.openxmlformats.org/officeDocument/2006/math" xmlns:v="urn:schemas-microsoft-com:vml" xmlns:wp14="http://schemas.microsoft.com/office/word/2010/wordprocessingDrawing" xmlns:wp="http://schemas.openxmlformats.org/drawingml/2006/wordprocessingDrawing" xmlns:w10="urn:schemas-microsoft-com:office:word" xmlns:w="http://schemas.openxmlformats.org/wordprocessingml/2006/main" xmlns:w14="http://schemas.microsoft.com/office/word/2010/wordml" xmlns:w15="http://schemas.microsoft.com/office/word/2012/wordml" xmlns:w16se="http://schemas.microsoft.com/office/word/2015/wordml/symex" xmlns:wpg="http://schemas.microsoft.com/office/word/2010/wordprocessingGroup" xmlns:wpi="http://schemas.microsoft.com/office/word/2010/wordprocessingInk" xmlns:wne="http://schemas.microsoft.com/office/word/2006/wordml" xmlns:wps="http://schemas.microsoft.com/office/word/2010/wordprocessingShape" mc:Ignorable="w14 w15 w16se wp14">
   <w:footnote w:type="separator" w:id="-1">
     <w:p>
       <w:pPr>
@@ -1270,7 +1014,7 @@
 </file>
 
 <file path=word/header1.xml><?xml version="1.0" encoding="utf-8"?>
-<w:hdr xmlns:wpc="http://schemas.microsoft.com/office/word/2010/wordprocessingCanvas" xmlns:mc="http://schemas.openxmlformats.org/markup-compatibility/2006" xmlns:o="urn:schemas-microsoft-com:office:office" xmlns:r="http://schemas.openxmlformats.org/officeDocument/2006/relationships" xmlns:m="http://schemas.openxmlformats.org/officeDocument/2006/math" xmlns:v="urn:schemas-microsoft-com:vml" xmlns:wp14="http://schemas.microsoft.com/office/word/2010/wordprocessingDrawing" xmlns:wp="http://schemas.openxmlformats.org/drawingml/2006/wordprocessingDrawing" xmlns:w10="urn:schemas-microsoft-com:office:word" xmlns:w="http://schemas.openxmlformats.org/wordprocessingml/2006/main" xmlns:w14="http://schemas.microsoft.com/office/word/2010/wordml" xmlns:w15="http://schemas.microsoft.com/office/word/2012/wordml" xmlns:wpg="http://schemas.microsoft.com/office/word/2010/wordprocessingGroup" xmlns:wpi="http://schemas.microsoft.com/office/word/2010/wordprocessingInk" xmlns:wne="http://schemas.microsoft.com/office/word/2006/wordml" xmlns:wps="http://schemas.microsoft.com/office/word/2010/wordprocessingShape" mc:Ignorable="w14 w15 wp14">
+<w:hdr xmlns:wpc="http://schemas.microsoft.com/office/word/2010/wordprocessingCanvas" xmlns:cx="http://schemas.microsoft.com/office/drawing/2014/chartex" xmlns:mc="http://schemas.openxmlformats.org/markup-compatibility/2006" xmlns:o="urn:schemas-microsoft-com:office:office" xmlns:r="http://schemas.openxmlformats.org/officeDocument/2006/relationships" xmlns:m="http://schemas.openxmlformats.org/officeDocument/2006/math" xmlns:v="urn:schemas-microsoft-com:vml" xmlns:wp14="http://schemas.microsoft.com/office/word/2010/wordprocessingDrawing" xmlns:wp="http://schemas.openxmlformats.org/drawingml/2006/wordprocessingDrawing" xmlns:w10="urn:schemas-microsoft-com:office:word" xmlns:w="http://schemas.openxmlformats.org/wordprocessingml/2006/main" xmlns:w14="http://schemas.microsoft.com/office/word/2010/wordml" xmlns:w15="http://schemas.microsoft.com/office/word/2012/wordml" xmlns:w16se="http://schemas.microsoft.com/office/word/2015/wordml/symex" xmlns:wpg="http://schemas.microsoft.com/office/word/2010/wordprocessingGroup" xmlns:wpi="http://schemas.microsoft.com/office/word/2010/wordprocessingInk" xmlns:wne="http://schemas.microsoft.com/office/word/2006/wordml" xmlns:wps="http://schemas.microsoft.com/office/word/2010/wordprocessingShape" mc:Ignorable="w14 w15 w16se wp14">
   <w:p>
     <w:pPr>
       <w:pStyle w:val="Header"/>
@@ -1316,7 +1060,7 @@
 </file>
 
 <file path=word/header2.xml><?xml version="1.0" encoding="utf-8"?>
-<w:hdr xmlns:wpc="http://schemas.microsoft.com/office/word/2010/wordprocessingCanvas" xmlns:mc="http://schemas.openxmlformats.org/markup-compatibility/2006" xmlns:o="urn:schemas-microsoft-com:office:office" xmlns:r="http://schemas.openxmlformats.org/officeDocument/2006/relationships" xmlns:m="http://schemas.openxmlformats.org/officeDocument/2006/math" xmlns:v="urn:schemas-microsoft-com:vml" xmlns:wp14="http://schemas.microsoft.com/office/word/2010/wordprocessingDrawing" xmlns:wp="http://schemas.openxmlformats.org/drawingml/2006/wordprocessingDrawing" xmlns:w10="urn:schemas-microsoft-com:office:word" xmlns:w="http://schemas.openxmlformats.org/wordprocessingml/2006/main" xmlns:w14="http://schemas.microsoft.com/office/word/2010/wordml" xmlns:w15="http://schemas.microsoft.com/office/word/2012/wordml" xmlns:wpg="http://schemas.microsoft.com/office/word/2010/wordprocessingGroup" xmlns:wpi="http://schemas.microsoft.com/office/word/2010/wordprocessingInk" xmlns:wne="http://schemas.microsoft.com/office/word/2006/wordml" xmlns:wps="http://schemas.microsoft.com/office/word/2010/wordprocessingShape" mc:Ignorable="w14 w15 wp14">
+<w:hdr xmlns:wpc="http://schemas.microsoft.com/office/word/2010/wordprocessingCanvas" xmlns:cx="http://schemas.microsoft.com/office/drawing/2014/chartex" xmlns:mc="http://schemas.openxmlformats.org/markup-compatibility/2006" xmlns:o="urn:schemas-microsoft-com:office:office" xmlns:r="http://schemas.openxmlformats.org/officeDocument/2006/relationships" xmlns:m="http://schemas.openxmlformats.org/officeDocument/2006/math" xmlns:v="urn:schemas-microsoft-com:vml" xmlns:wp14="http://schemas.microsoft.com/office/word/2010/wordprocessingDrawing" xmlns:wp="http://schemas.openxmlformats.org/drawingml/2006/wordprocessingDrawing" xmlns:w10="urn:schemas-microsoft-com:office:word" xmlns:w="http://schemas.openxmlformats.org/wordprocessingml/2006/main" xmlns:w14="http://schemas.microsoft.com/office/word/2010/wordml" xmlns:w15="http://schemas.microsoft.com/office/word/2012/wordml" xmlns:w16se="http://schemas.microsoft.com/office/word/2015/wordml/symex" xmlns:wpg="http://schemas.microsoft.com/office/word/2010/wordprocessingGroup" xmlns:wpi="http://schemas.microsoft.com/office/word/2010/wordprocessingInk" xmlns:wne="http://schemas.microsoft.com/office/word/2006/wordml" xmlns:wps="http://schemas.microsoft.com/office/word/2010/wordprocessingShape" mc:Ignorable="w14 w15 w16se wp14">
   <w:p>
     <w:pPr>
       <w:pStyle w:val="Header"/>
@@ -1362,7 +1106,7 @@
 </file>
 
 <file path=word/header3.xml><?xml version="1.0" encoding="utf-8"?>
-<w:hdr xmlns:wpc="http://schemas.microsoft.com/office/word/2010/wordprocessingCanvas" xmlns:mc="http://schemas.openxmlformats.org/markup-compatibility/2006" xmlns:o="urn:schemas-microsoft-com:office:office" xmlns:r="http://schemas.openxmlformats.org/officeDocument/2006/relationships" xmlns:m="http://schemas.openxmlformats.org/officeDocument/2006/math" xmlns:v="urn:schemas-microsoft-com:vml" xmlns:wp14="http://schemas.microsoft.com/office/word/2010/wordprocessingDrawing" xmlns:wp="http://schemas.openxmlformats.org/drawingml/2006/wordprocessingDrawing" xmlns:w10="urn:schemas-microsoft-com:office:word" xmlns:w="http://schemas.openxmlformats.org/wordprocessingml/2006/main" xmlns:w14="http://schemas.microsoft.com/office/word/2010/wordml" xmlns:w15="http://schemas.microsoft.com/office/word/2012/wordml" xmlns:wpg="http://schemas.microsoft.com/office/word/2010/wordprocessingGroup" xmlns:wpi="http://schemas.microsoft.com/office/word/2010/wordprocessingInk" xmlns:wne="http://schemas.microsoft.com/office/word/2006/wordml" xmlns:wps="http://schemas.microsoft.com/office/word/2010/wordprocessingShape" mc:Ignorable="w14 w15 wp14">
+<w:hdr xmlns:wpc="http://schemas.microsoft.com/office/word/2010/wordprocessingCanvas" xmlns:cx="http://schemas.microsoft.com/office/drawing/2014/chartex" xmlns:mc="http://schemas.openxmlformats.org/markup-compatibility/2006" xmlns:o="urn:schemas-microsoft-com:office:office" xmlns:r="http://schemas.openxmlformats.org/officeDocument/2006/relationships" xmlns:m="http://schemas.openxmlformats.org/officeDocument/2006/math" xmlns:v="urn:schemas-microsoft-com:vml" xmlns:wp14="http://schemas.microsoft.com/office/word/2010/wordprocessingDrawing" xmlns:wp="http://schemas.openxmlformats.org/drawingml/2006/wordprocessingDrawing" xmlns:w10="urn:schemas-microsoft-com:office:word" xmlns:w="http://schemas.openxmlformats.org/wordprocessingml/2006/main" xmlns:w14="http://schemas.microsoft.com/office/word/2010/wordml" xmlns:w15="http://schemas.microsoft.com/office/word/2012/wordml" xmlns:w16se="http://schemas.microsoft.com/office/word/2015/wordml/symex" xmlns:wpg="http://schemas.microsoft.com/office/word/2010/wordprocessingGroup" xmlns:wpi="http://schemas.microsoft.com/office/word/2010/wordprocessingInk" xmlns:wne="http://schemas.microsoft.com/office/word/2006/wordml" xmlns:wps="http://schemas.microsoft.com/office/word/2010/wordprocessingShape" mc:Ignorable="w14 w15 w16se wp14">
   <w:p>
     <w:pPr>
       <w:pStyle w:val="Header"/>
@@ -1408,7 +1152,7 @@
 </file>
 
 <file path=word/numbering.xml><?xml version="1.0" encoding="utf-8"?>
-<w:numbering xmlns:wpc="http://schemas.microsoft.com/office/word/2010/wordprocessingCanvas" xmlns:mc="http://schemas.openxmlformats.org/markup-compatibility/2006" xmlns:o="urn:schemas-microsoft-com:office:office" xmlns:r="http://schemas.openxmlformats.org/officeDocument/2006/relationships" xmlns:m="http://schemas.openxmlformats.org/officeDocument/2006/math" xmlns:v="urn:schemas-microsoft-com:vml" xmlns:wp14="http://schemas.microsoft.com/office/word/2010/wordprocessingDrawing" xmlns:wp="http://schemas.openxmlformats.org/drawingml/2006/wordprocessingDrawing" xmlns:w10="urn:schemas-microsoft-com:office:word" xmlns:w="http://schemas.openxmlformats.org/wordprocessingml/2006/main" xmlns:w14="http://schemas.microsoft.com/office/word/2010/wordml" xmlns:w15="http://schemas.microsoft.com/office/word/2012/wordml" xmlns:wpg="http://schemas.microsoft.com/office/word/2010/wordprocessingGroup" xmlns:wpi="http://schemas.microsoft.com/office/word/2010/wordprocessingInk" xmlns:wne="http://schemas.microsoft.com/office/word/2006/wordml" xmlns:wps="http://schemas.microsoft.com/office/word/2010/wordprocessingShape" mc:Ignorable="w14 w15 wp14">
+<w:numbering xmlns:wpc="http://schemas.microsoft.com/office/word/2010/wordprocessingCanvas" xmlns:cx="http://schemas.microsoft.com/office/drawing/2014/chartex" xmlns:mc="http://schemas.openxmlformats.org/markup-compatibility/2006" xmlns:o="urn:schemas-microsoft-com:office:office" xmlns:r="http://schemas.openxmlformats.org/officeDocument/2006/relationships" xmlns:m="http://schemas.openxmlformats.org/officeDocument/2006/math" xmlns:v="urn:schemas-microsoft-com:vml" xmlns:wp14="http://schemas.microsoft.com/office/word/2010/wordprocessingDrawing" xmlns:wp="http://schemas.openxmlformats.org/drawingml/2006/wordprocessingDrawing" xmlns:w10="urn:schemas-microsoft-com:office:word" xmlns:w="http://schemas.openxmlformats.org/wordprocessingml/2006/main" xmlns:w14="http://schemas.microsoft.com/office/word/2010/wordml" xmlns:w15="http://schemas.microsoft.com/office/word/2012/wordml" xmlns:w16se="http://schemas.microsoft.com/office/word/2015/wordml/symex" xmlns:wpg="http://schemas.microsoft.com/office/word/2010/wordprocessingGroup" xmlns:wpi="http://schemas.microsoft.com/office/word/2010/wordprocessingInk" xmlns:wne="http://schemas.microsoft.com/office/word/2006/wordml" xmlns:wps="http://schemas.microsoft.com/office/word/2010/wordprocessingShape" mc:Ignorable="w14 w15 w16se wp14">
   <w:numPicBullet w:numPicBulletId="0">
     <w:pict>
       <v:shapetype id="_x0000_t75" coordsize="21600,21600" o:spt="75" o:preferrelative="t" path="m@4@5l@4@11@9@11@9@5xe" filled="f" stroked="f">
@@ -1430,12 +1174,12 @@
         <v:path o:extrusionok="f" gradientshapeok="t" o:connecttype="rect"/>
         <o:lock v:ext="edit" aspectratio="t"/>
       </v:shapetype>
-      <v:shape id="_x0000_i1030" type="#_x0000_t75" style="width:10.85pt;height:10.85pt" o:bullet="t">
+      <v:shape id="_x0000_i1035" type="#_x0000_t75" style="width:10.85pt;height:10.85pt" o:bullet="t">
         <v:imagedata r:id="rId1" o:title="mso3AFF"/>
       </v:shape>
     </w:pict>
   </w:numPicBullet>
-  <w:abstractNum w:abstractNumId="0">
+  <w:abstractNum w:abstractNumId="0" w15:restartNumberingAfterBreak="0">
     <w:nsid w:val="02E9668E"/>
     <w:multiLevelType w:val="hybridMultilevel"/>
     <w:tmpl w:val="5994061C"/>
@@ -1549,7 +1293,7 @@
       </w:rPr>
     </w:lvl>
   </w:abstractNum>
-  <w:abstractNum w:abstractNumId="1">
+  <w:abstractNum w:abstractNumId="1" w15:restartNumberingAfterBreak="0">
     <w:nsid w:val="07840F74"/>
     <w:multiLevelType w:val="hybridMultilevel"/>
     <w:tmpl w:val="364C5CB4"/>
@@ -1663,7 +1407,7 @@
       </w:rPr>
     </w:lvl>
   </w:abstractNum>
-  <w:abstractNum w:abstractNumId="2">
+  <w:abstractNum w:abstractNumId="2" w15:restartNumberingAfterBreak="0">
     <w:nsid w:val="093A1BA6"/>
     <w:multiLevelType w:val="hybridMultilevel"/>
     <w:tmpl w:val="C16E292A"/>
@@ -1749,7 +1493,7 @@
       </w:pPr>
     </w:lvl>
   </w:abstractNum>
-  <w:abstractNum w:abstractNumId="3">
+  <w:abstractNum w:abstractNumId="3" w15:restartNumberingAfterBreak="0">
     <w:nsid w:val="118600DE"/>
     <w:multiLevelType w:val="hybridMultilevel"/>
     <w:tmpl w:val="F656E622"/>
@@ -1862,7 +1606,7 @@
       </w:rPr>
     </w:lvl>
   </w:abstractNum>
-  <w:abstractNum w:abstractNumId="4">
+  <w:abstractNum w:abstractNumId="4" w15:restartNumberingAfterBreak="0">
     <w:nsid w:val="13DC0B45"/>
     <w:multiLevelType w:val="hybridMultilevel"/>
     <w:tmpl w:val="77708272"/>
@@ -1976,7 +1720,7 @@
       </w:rPr>
     </w:lvl>
   </w:abstractNum>
-  <w:abstractNum w:abstractNumId="5">
+  <w:abstractNum w:abstractNumId="5" w15:restartNumberingAfterBreak="0">
     <w:nsid w:val="1482775B"/>
     <w:multiLevelType w:val="multilevel"/>
     <w:tmpl w:val="7CA2ECEE"/>
@@ -2062,7 +1806,7 @@
       </w:pPr>
     </w:lvl>
   </w:abstractNum>
-  <w:abstractNum w:abstractNumId="6">
+  <w:abstractNum w:abstractNumId="6" w15:restartNumberingAfterBreak="0">
     <w:nsid w:val="17EB52CB"/>
     <w:multiLevelType w:val="hybridMultilevel"/>
     <w:tmpl w:val="050E48B6"/>
@@ -2175,7 +1919,121 @@
       </w:rPr>
     </w:lvl>
   </w:abstractNum>
-  <w:abstractNum w:abstractNumId="7">
+  <w:abstractNum w:abstractNumId="7" w15:restartNumberingAfterBreak="0">
+    <w:nsid w:val="1DA7506F"/>
+    <w:multiLevelType w:val="hybridMultilevel"/>
+    <w:tmpl w:val="13E6E54E"/>
+    <w:lvl w:ilvl="0" w:tplc="40090007">
+      <w:start w:val="1"/>
+      <w:numFmt w:val="bullet"/>
+      <w:lvlText w:val=""/>
+      <w:lvlPicBulletId w:val="0"/>
+      <w:lvlJc w:val="left"/>
+      <w:pPr>
+        <w:ind w:left="720" w:hanging="360"/>
+      </w:pPr>
+      <w:rPr>
+        <w:rFonts w:ascii="Symbol" w:hAnsi="Symbol" w:hint="default"/>
+      </w:rPr>
+    </w:lvl>
+    <w:lvl w:ilvl="1" w:tplc="40090003" w:tentative="1">
+      <w:start w:val="1"/>
+      <w:numFmt w:val="bullet"/>
+      <w:lvlText w:val="o"/>
+      <w:lvlJc w:val="left"/>
+      <w:pPr>
+        <w:ind w:left="1440" w:hanging="360"/>
+      </w:pPr>
+      <w:rPr>
+        <w:rFonts w:ascii="Courier New" w:hAnsi="Courier New" w:cs="Courier New" w:hint="default"/>
+      </w:rPr>
+    </w:lvl>
+    <w:lvl w:ilvl="2" w:tplc="40090005" w:tentative="1">
+      <w:start w:val="1"/>
+      <w:numFmt w:val="bullet"/>
+      <w:lvlText w:val=""/>
+      <w:lvlJc w:val="left"/>
+      <w:pPr>
+        <w:ind w:left="2160" w:hanging="360"/>
+      </w:pPr>
+      <w:rPr>
+        <w:rFonts w:ascii="Wingdings" w:hAnsi="Wingdings" w:hint="default"/>
+      </w:rPr>
+    </w:lvl>
+    <w:lvl w:ilvl="3" w:tplc="40090001" w:tentative="1">
+      <w:start w:val="1"/>
+      <w:numFmt w:val="bullet"/>
+      <w:lvlText w:val=""/>
+      <w:lvlJc w:val="left"/>
+      <w:pPr>
+        <w:ind w:left="2880" w:hanging="360"/>
+      </w:pPr>
+      <w:rPr>
+        <w:rFonts w:ascii="Symbol" w:hAnsi="Symbol" w:hint="default"/>
+      </w:rPr>
+    </w:lvl>
+    <w:lvl w:ilvl="4" w:tplc="40090003" w:tentative="1">
+      <w:start w:val="1"/>
+      <w:numFmt w:val="bullet"/>
+      <w:lvlText w:val="o"/>
+      <w:lvlJc w:val="left"/>
+      <w:pPr>
+        <w:ind w:left="3600" w:hanging="360"/>
+      </w:pPr>
+      <w:rPr>
+        <w:rFonts w:ascii="Courier New" w:hAnsi="Courier New" w:cs="Courier New" w:hint="default"/>
+      </w:rPr>
+    </w:lvl>
+    <w:lvl w:ilvl="5" w:tplc="40090005" w:tentative="1">
+      <w:start w:val="1"/>
+      <w:numFmt w:val="bullet"/>
+      <w:lvlText w:val=""/>
+      <w:lvlJc w:val="left"/>
+      <w:pPr>
+        <w:ind w:left="4320" w:hanging="360"/>
+      </w:pPr>
+      <w:rPr>
+        <w:rFonts w:ascii="Wingdings" w:hAnsi="Wingdings" w:hint="default"/>
+      </w:rPr>
+    </w:lvl>
+    <w:lvl w:ilvl="6" w:tplc="40090001" w:tentative="1">
+      <w:start w:val="1"/>
+      <w:numFmt w:val="bullet"/>
+      <w:lvlText w:val=""/>
+      <w:lvlJc w:val="left"/>
+      <w:pPr>
+        <w:ind w:left="5040" w:hanging="360"/>
+      </w:pPr>
+      <w:rPr>
+        <w:rFonts w:ascii="Symbol" w:hAnsi="Symbol" w:hint="default"/>
+      </w:rPr>
+    </w:lvl>
+    <w:lvl w:ilvl="7" w:tplc="40090003" w:tentative="1">
+      <w:start w:val="1"/>
+      <w:numFmt w:val="bullet"/>
+      <w:lvlText w:val="o"/>
+      <w:lvlJc w:val="left"/>
+      <w:pPr>
+        <w:ind w:left="5760" w:hanging="360"/>
+      </w:pPr>
+      <w:rPr>
+        <w:rFonts w:ascii="Courier New" w:hAnsi="Courier New" w:cs="Courier New" w:hint="default"/>
+      </w:rPr>
+    </w:lvl>
+    <w:lvl w:ilvl="8" w:tplc="40090005" w:tentative="1">
+      <w:start w:val="1"/>
+      <w:numFmt w:val="bullet"/>
+      <w:lvlText w:val=""/>
+      <w:lvlJc w:val="left"/>
+      <w:pPr>
+        <w:ind w:left="6480" w:hanging="360"/>
+      </w:pPr>
+      <w:rPr>
+        <w:rFonts w:ascii="Wingdings" w:hAnsi="Wingdings" w:hint="default"/>
+      </w:rPr>
+    </w:lvl>
+  </w:abstractNum>
+  <w:abstractNum w:abstractNumId="8" w15:restartNumberingAfterBreak="0">
     <w:nsid w:val="31C87CF1"/>
     <w:multiLevelType w:val="hybridMultilevel"/>
     <w:tmpl w:val="D4F2FDBA"/>
@@ -2289,7 +2147,7 @@
       </w:rPr>
     </w:lvl>
   </w:abstractNum>
-  <w:abstractNum w:abstractNumId="8">
+  <w:abstractNum w:abstractNumId="9" w15:restartNumberingAfterBreak="0">
     <w:nsid w:val="34CB00A9"/>
     <w:multiLevelType w:val="hybridMultilevel"/>
     <w:tmpl w:val="2E46A062"/>
@@ -2403,7 +2261,7 @@
       </w:rPr>
     </w:lvl>
   </w:abstractNum>
-  <w:abstractNum w:abstractNumId="9">
+  <w:abstractNum w:abstractNumId="10" w15:restartNumberingAfterBreak="0">
     <w:nsid w:val="35C20FDB"/>
     <w:multiLevelType w:val="hybridMultilevel"/>
     <w:tmpl w:val="08B45262"/>
@@ -2516,7 +2374,7 @@
       </w:rPr>
     </w:lvl>
   </w:abstractNum>
-  <w:abstractNum w:abstractNumId="10">
+  <w:abstractNum w:abstractNumId="11" w15:restartNumberingAfterBreak="0">
     <w:nsid w:val="37824008"/>
     <w:multiLevelType w:val="hybridMultilevel"/>
     <w:tmpl w:val="647E9F0E"/>
@@ -2629,7 +2487,121 @@
       </w:rPr>
     </w:lvl>
   </w:abstractNum>
-  <w:abstractNum w:abstractNumId="11">
+  <w:abstractNum w:abstractNumId="12" w15:restartNumberingAfterBreak="0">
+    <w:nsid w:val="42172A59"/>
+    <w:multiLevelType w:val="hybridMultilevel"/>
+    <w:tmpl w:val="BBE249C6"/>
+    <w:lvl w:ilvl="0" w:tplc="40090007">
+      <w:start w:val="1"/>
+      <w:numFmt w:val="bullet"/>
+      <w:lvlText w:val=""/>
+      <w:lvlPicBulletId w:val="0"/>
+      <w:lvlJc w:val="left"/>
+      <w:pPr>
+        <w:ind w:left="720" w:hanging="360"/>
+      </w:pPr>
+      <w:rPr>
+        <w:rFonts w:ascii="Symbol" w:hAnsi="Symbol" w:hint="default"/>
+      </w:rPr>
+    </w:lvl>
+    <w:lvl w:ilvl="1" w:tplc="40090003" w:tentative="1">
+      <w:start w:val="1"/>
+      <w:numFmt w:val="bullet"/>
+      <w:lvlText w:val="o"/>
+      <w:lvlJc w:val="left"/>
+      <w:pPr>
+        <w:ind w:left="1440" w:hanging="360"/>
+      </w:pPr>
+      <w:rPr>
+        <w:rFonts w:ascii="Courier New" w:hAnsi="Courier New" w:cs="Courier New" w:hint="default"/>
+      </w:rPr>
+    </w:lvl>
+    <w:lvl w:ilvl="2" w:tplc="40090005" w:tentative="1">
+      <w:start w:val="1"/>
+      <w:numFmt w:val="bullet"/>
+      <w:lvlText w:val=""/>
+      <w:lvlJc w:val="left"/>
+      <w:pPr>
+        <w:ind w:left="2160" w:hanging="360"/>
+      </w:pPr>
+      <w:rPr>
+        <w:rFonts w:ascii="Wingdings" w:hAnsi="Wingdings" w:hint="default"/>
+      </w:rPr>
+    </w:lvl>
+    <w:lvl w:ilvl="3" w:tplc="40090001" w:tentative="1">
+      <w:start w:val="1"/>
+      <w:numFmt w:val="bullet"/>
+      <w:lvlText w:val=""/>
+      <w:lvlJc w:val="left"/>
+      <w:pPr>
+        <w:ind w:left="2880" w:hanging="360"/>
+      </w:pPr>
+      <w:rPr>
+        <w:rFonts w:ascii="Symbol" w:hAnsi="Symbol" w:hint="default"/>
+      </w:rPr>
+    </w:lvl>
+    <w:lvl w:ilvl="4" w:tplc="40090003" w:tentative="1">
+      <w:start w:val="1"/>
+      <w:numFmt w:val="bullet"/>
+      <w:lvlText w:val="o"/>
+      <w:lvlJc w:val="left"/>
+      <w:pPr>
+        <w:ind w:left="3600" w:hanging="360"/>
+      </w:pPr>
+      <w:rPr>
+        <w:rFonts w:ascii="Courier New" w:hAnsi="Courier New" w:cs="Courier New" w:hint="default"/>
+      </w:rPr>
+    </w:lvl>
+    <w:lvl w:ilvl="5" w:tplc="40090005" w:tentative="1">
+      <w:start w:val="1"/>
+      <w:numFmt w:val="bullet"/>
+      <w:lvlText w:val=""/>
+      <w:lvlJc w:val="left"/>
+      <w:pPr>
+        <w:ind w:left="4320" w:hanging="360"/>
+      </w:pPr>
+      <w:rPr>
+        <w:rFonts w:ascii="Wingdings" w:hAnsi="Wingdings" w:hint="default"/>
+      </w:rPr>
+    </w:lvl>
+    <w:lvl w:ilvl="6" w:tplc="40090001" w:tentative="1">
+      <w:start w:val="1"/>
+      <w:numFmt w:val="bullet"/>
+      <w:lvlText w:val=""/>
+      <w:lvlJc w:val="left"/>
+      <w:pPr>
+        <w:ind w:left="5040" w:hanging="360"/>
+      </w:pPr>
+      <w:rPr>
+        <w:rFonts w:ascii="Symbol" w:hAnsi="Symbol" w:hint="default"/>
+      </w:rPr>
+    </w:lvl>
+    <w:lvl w:ilvl="7" w:tplc="40090003" w:tentative="1">
+      <w:start w:val="1"/>
+      <w:numFmt w:val="bullet"/>
+      <w:lvlText w:val="o"/>
+      <w:lvlJc w:val="left"/>
+      <w:pPr>
+        <w:ind w:left="5760" w:hanging="360"/>
+      </w:pPr>
+      <w:rPr>
+        <w:rFonts w:ascii="Courier New" w:hAnsi="Courier New" w:cs="Courier New" w:hint="default"/>
+      </w:rPr>
+    </w:lvl>
+    <w:lvl w:ilvl="8" w:tplc="40090005" w:tentative="1">
+      <w:start w:val="1"/>
+      <w:numFmt w:val="bullet"/>
+      <w:lvlText w:val=""/>
+      <w:lvlJc w:val="left"/>
+      <w:pPr>
+        <w:ind w:left="6480" w:hanging="360"/>
+      </w:pPr>
+      <w:rPr>
+        <w:rFonts w:ascii="Wingdings" w:hAnsi="Wingdings" w:hint="default"/>
+      </w:rPr>
+    </w:lvl>
+  </w:abstractNum>
+  <w:abstractNum w:abstractNumId="13" w15:restartNumberingAfterBreak="0">
     <w:nsid w:val="451F6F53"/>
     <w:multiLevelType w:val="hybridMultilevel"/>
     <w:tmpl w:val="9DD69A08"/>
@@ -2743,7 +2715,7 @@
       </w:rPr>
     </w:lvl>
   </w:abstractNum>
-  <w:abstractNum w:abstractNumId="12">
+  <w:abstractNum w:abstractNumId="14" w15:restartNumberingAfterBreak="0">
     <w:nsid w:val="49FF1293"/>
     <w:multiLevelType w:val="hybridMultilevel"/>
     <w:tmpl w:val="7E26FDC0"/>
@@ -2856,7 +2828,7 @@
       </w:rPr>
     </w:lvl>
   </w:abstractNum>
-  <w:abstractNum w:abstractNumId="13">
+  <w:abstractNum w:abstractNumId="15" w15:restartNumberingAfterBreak="0">
     <w:nsid w:val="548B2ABD"/>
     <w:multiLevelType w:val="hybridMultilevel"/>
     <w:tmpl w:val="97FE64B0"/>
@@ -2970,121 +2942,7 @@
       </w:rPr>
     </w:lvl>
   </w:abstractNum>
-  <w:abstractNum w:abstractNumId="14">
-    <w:nsid w:val="62151587"/>
-    <w:multiLevelType w:val="hybridMultilevel"/>
-    <w:tmpl w:val="0D5C0878"/>
-    <w:lvl w:ilvl="0" w:tplc="40090007">
-      <w:start w:val="1"/>
-      <w:numFmt w:val="bullet"/>
-      <w:lvlText w:val=""/>
-      <w:lvlPicBulletId w:val="0"/>
-      <w:lvlJc w:val="left"/>
-      <w:pPr>
-        <w:ind w:left="720" w:hanging="360"/>
-      </w:pPr>
-      <w:rPr>
-        <w:rFonts w:ascii="Symbol" w:hAnsi="Symbol" w:hint="default"/>
-      </w:rPr>
-    </w:lvl>
-    <w:lvl w:ilvl="1" w:tplc="04090003" w:tentative="1">
-      <w:start w:val="1"/>
-      <w:numFmt w:val="bullet"/>
-      <w:lvlText w:val="o"/>
-      <w:lvlJc w:val="left"/>
-      <w:pPr>
-        <w:ind w:left="1440" w:hanging="360"/>
-      </w:pPr>
-      <w:rPr>
-        <w:rFonts w:ascii="Courier New" w:hAnsi="Courier New" w:cs="Courier New" w:hint="default"/>
-      </w:rPr>
-    </w:lvl>
-    <w:lvl w:ilvl="2" w:tplc="04090005" w:tentative="1">
-      <w:start w:val="1"/>
-      <w:numFmt w:val="bullet"/>
-      <w:lvlText w:val=""/>
-      <w:lvlJc w:val="left"/>
-      <w:pPr>
-        <w:ind w:left="2160" w:hanging="360"/>
-      </w:pPr>
-      <w:rPr>
-        <w:rFonts w:ascii="Wingdings" w:hAnsi="Wingdings" w:hint="default"/>
-      </w:rPr>
-    </w:lvl>
-    <w:lvl w:ilvl="3" w:tplc="04090001" w:tentative="1">
-      <w:start w:val="1"/>
-      <w:numFmt w:val="bullet"/>
-      <w:lvlText w:val=""/>
-      <w:lvlJc w:val="left"/>
-      <w:pPr>
-        <w:ind w:left="2880" w:hanging="360"/>
-      </w:pPr>
-      <w:rPr>
-        <w:rFonts w:ascii="Symbol" w:hAnsi="Symbol" w:hint="default"/>
-      </w:rPr>
-    </w:lvl>
-    <w:lvl w:ilvl="4" w:tplc="04090003" w:tentative="1">
-      <w:start w:val="1"/>
-      <w:numFmt w:val="bullet"/>
-      <w:lvlText w:val="o"/>
-      <w:lvlJc w:val="left"/>
-      <w:pPr>
-        <w:ind w:left="3600" w:hanging="360"/>
-      </w:pPr>
-      <w:rPr>
-        <w:rFonts w:ascii="Courier New" w:hAnsi="Courier New" w:cs="Courier New" w:hint="default"/>
-      </w:rPr>
-    </w:lvl>
-    <w:lvl w:ilvl="5" w:tplc="04090005" w:tentative="1">
-      <w:start w:val="1"/>
-      <w:numFmt w:val="bullet"/>
-      <w:lvlText w:val=""/>
-      <w:lvlJc w:val="left"/>
-      <w:pPr>
-        <w:ind w:left="4320" w:hanging="360"/>
-      </w:pPr>
-      <w:rPr>
-        <w:rFonts w:ascii="Wingdings" w:hAnsi="Wingdings" w:hint="default"/>
-      </w:rPr>
-    </w:lvl>
-    <w:lvl w:ilvl="6" w:tplc="04090001" w:tentative="1">
-      <w:start w:val="1"/>
-      <w:numFmt w:val="bullet"/>
-      <w:lvlText w:val=""/>
-      <w:lvlJc w:val="left"/>
-      <w:pPr>
-        <w:ind w:left="5040" w:hanging="360"/>
-      </w:pPr>
-      <w:rPr>
-        <w:rFonts w:ascii="Symbol" w:hAnsi="Symbol" w:hint="default"/>
-      </w:rPr>
-    </w:lvl>
-    <w:lvl w:ilvl="7" w:tplc="04090003" w:tentative="1">
-      <w:start w:val="1"/>
-      <w:numFmt w:val="bullet"/>
-      <w:lvlText w:val="o"/>
-      <w:lvlJc w:val="left"/>
-      <w:pPr>
-        <w:ind w:left="5760" w:hanging="360"/>
-      </w:pPr>
-      <w:rPr>
-        <w:rFonts w:ascii="Courier New" w:hAnsi="Courier New" w:cs="Courier New" w:hint="default"/>
-      </w:rPr>
-    </w:lvl>
-    <w:lvl w:ilvl="8" w:tplc="04090005" w:tentative="1">
-      <w:start w:val="1"/>
-      <w:numFmt w:val="bullet"/>
-      <w:lvlText w:val=""/>
-      <w:lvlJc w:val="left"/>
-      <w:pPr>
-        <w:ind w:left="6480" w:hanging="360"/>
-      </w:pPr>
-      <w:rPr>
-        <w:rFonts w:ascii="Wingdings" w:hAnsi="Wingdings" w:hint="default"/>
-      </w:rPr>
-    </w:lvl>
-  </w:abstractNum>
-  <w:abstractNum w:abstractNumId="15">
+  <w:abstractNum w:abstractNumId="16" w15:restartNumberingAfterBreak="0">
     <w:nsid w:val="63562633"/>
     <w:multiLevelType w:val="hybridMultilevel"/>
     <w:tmpl w:val="09FAF706"/>
@@ -3198,7 +3056,7 @@
       </w:rPr>
     </w:lvl>
   </w:abstractNum>
-  <w:abstractNum w:abstractNumId="16">
+  <w:abstractNum w:abstractNumId="17" w15:restartNumberingAfterBreak="0">
     <w:nsid w:val="6400115A"/>
     <w:multiLevelType w:val="hybridMultilevel"/>
     <w:tmpl w:val="B956C6E8"/>
@@ -3312,7 +3170,7 @@
       </w:rPr>
     </w:lvl>
   </w:abstractNum>
-  <w:abstractNum w:abstractNumId="17">
+  <w:abstractNum w:abstractNumId="18" w15:restartNumberingAfterBreak="0">
     <w:nsid w:val="6EE92ADD"/>
     <w:multiLevelType w:val="hybridMultilevel"/>
     <w:tmpl w:val="2FB22A76"/>
@@ -3425,10 +3283,10 @@
       </w:rPr>
     </w:lvl>
   </w:abstractNum>
-  <w:abstractNum w:abstractNumId="18">
-    <w:nsid w:val="6FDE7389"/>
+  <w:abstractNum w:abstractNumId="19" w15:restartNumberingAfterBreak="0">
+    <w:nsid w:val="6F9C0167"/>
     <w:multiLevelType w:val="hybridMultilevel"/>
-    <w:tmpl w:val="4184F6D6"/>
+    <w:tmpl w:val="808E4E78"/>
     <w:lvl w:ilvl="0" w:tplc="40090007">
       <w:start w:val="1"/>
       <w:numFmt w:val="bullet"/>
@@ -3442,7 +3300,7 @@
         <w:rFonts w:ascii="Symbol" w:hAnsi="Symbol" w:hint="default"/>
       </w:rPr>
     </w:lvl>
-    <w:lvl w:ilvl="1" w:tplc="04090003" w:tentative="1">
+    <w:lvl w:ilvl="1" w:tplc="40090003" w:tentative="1">
       <w:start w:val="1"/>
       <w:numFmt w:val="bullet"/>
       <w:lvlText w:val="o"/>
@@ -3454,7 +3312,7 @@
         <w:rFonts w:ascii="Courier New" w:hAnsi="Courier New" w:cs="Courier New" w:hint="default"/>
       </w:rPr>
     </w:lvl>
-    <w:lvl w:ilvl="2" w:tplc="04090005" w:tentative="1">
+    <w:lvl w:ilvl="2" w:tplc="40090005" w:tentative="1">
       <w:start w:val="1"/>
       <w:numFmt w:val="bullet"/>
       <w:lvlText w:val=""/>
@@ -3466,7 +3324,7 @@
         <w:rFonts w:ascii="Wingdings" w:hAnsi="Wingdings" w:hint="default"/>
       </w:rPr>
     </w:lvl>
-    <w:lvl w:ilvl="3" w:tplc="04090001" w:tentative="1">
+    <w:lvl w:ilvl="3" w:tplc="40090001" w:tentative="1">
       <w:start w:val="1"/>
       <w:numFmt w:val="bullet"/>
       <w:lvlText w:val=""/>
@@ -3478,7 +3336,7 @@
         <w:rFonts w:ascii="Symbol" w:hAnsi="Symbol" w:hint="default"/>
       </w:rPr>
     </w:lvl>
-    <w:lvl w:ilvl="4" w:tplc="04090003" w:tentative="1">
+    <w:lvl w:ilvl="4" w:tplc="40090003" w:tentative="1">
       <w:start w:val="1"/>
       <w:numFmt w:val="bullet"/>
       <w:lvlText w:val="o"/>
@@ -3490,7 +3348,7 @@
         <w:rFonts w:ascii="Courier New" w:hAnsi="Courier New" w:cs="Courier New" w:hint="default"/>
       </w:rPr>
     </w:lvl>
-    <w:lvl w:ilvl="5" w:tplc="04090005" w:tentative="1">
+    <w:lvl w:ilvl="5" w:tplc="40090005" w:tentative="1">
       <w:start w:val="1"/>
       <w:numFmt w:val="bullet"/>
       <w:lvlText w:val=""/>
@@ -3502,7 +3360,7 @@
         <w:rFonts w:ascii="Wingdings" w:hAnsi="Wingdings" w:hint="default"/>
       </w:rPr>
     </w:lvl>
-    <w:lvl w:ilvl="6" w:tplc="04090001" w:tentative="1">
+    <w:lvl w:ilvl="6" w:tplc="40090001" w:tentative="1">
       <w:start w:val="1"/>
       <w:numFmt w:val="bullet"/>
       <w:lvlText w:val=""/>
@@ -3514,7 +3372,7 @@
         <w:rFonts w:ascii="Symbol" w:hAnsi="Symbol" w:hint="default"/>
       </w:rPr>
     </w:lvl>
-    <w:lvl w:ilvl="7" w:tplc="04090003" w:tentative="1">
+    <w:lvl w:ilvl="7" w:tplc="40090003" w:tentative="1">
       <w:start w:val="1"/>
       <w:numFmt w:val="bullet"/>
       <w:lvlText w:val="o"/>
@@ -3526,7 +3384,7 @@
         <w:rFonts w:ascii="Courier New" w:hAnsi="Courier New" w:cs="Courier New" w:hint="default"/>
       </w:rPr>
     </w:lvl>
-    <w:lvl w:ilvl="8" w:tplc="04090005" w:tentative="1">
+    <w:lvl w:ilvl="8" w:tplc="40090005" w:tentative="1">
       <w:start w:val="1"/>
       <w:numFmt w:val="bullet"/>
       <w:lvlText w:val=""/>
@@ -3539,7 +3397,7 @@
       </w:rPr>
     </w:lvl>
   </w:abstractNum>
-  <w:abstractNum w:abstractNumId="19">
+  <w:abstractNum w:abstractNumId="20" w15:restartNumberingAfterBreak="0">
     <w:nsid w:val="75283EFD"/>
     <w:multiLevelType w:val="hybridMultilevel"/>
     <w:tmpl w:val="74A67A2A"/>
@@ -3653,7 +3511,7 @@
       </w:rPr>
     </w:lvl>
   </w:abstractNum>
-  <w:abstractNum w:abstractNumId="20">
+  <w:abstractNum w:abstractNumId="21" w15:restartNumberingAfterBreak="0">
     <w:nsid w:val="75687A84"/>
     <w:multiLevelType w:val="hybridMultilevel"/>
     <w:tmpl w:val="E00E0E1E"/>
@@ -3767,7 +3625,7 @@
       </w:rPr>
     </w:lvl>
   </w:abstractNum>
-  <w:abstractNum w:abstractNumId="21">
+  <w:abstractNum w:abstractNumId="22" w15:restartNumberingAfterBreak="0">
     <w:nsid w:val="7BBD4736"/>
     <w:multiLevelType w:val="hybridMultilevel"/>
     <w:tmpl w:val="BBEA818E"/>
@@ -3881,7 +3739,7 @@
       </w:rPr>
     </w:lvl>
   </w:abstractNum>
-  <w:abstractNum w:abstractNumId="22">
+  <w:abstractNum w:abstractNumId="23" w15:restartNumberingAfterBreak="0">
     <w:nsid w:val="7E444AE7"/>
     <w:multiLevelType w:val="hybridMultilevel"/>
     <w:tmpl w:val="8F727F24"/>
@@ -3996,13 +3854,13 @@
     </w:lvl>
   </w:abstractNum>
   <w:num w:numId="1">
-    <w:abstractNumId w:val="9"/>
+    <w:abstractNumId w:val="10"/>
   </w:num>
   <w:num w:numId="2">
-    <w:abstractNumId w:val="17"/>
+    <w:abstractNumId w:val="18"/>
   </w:num>
   <w:num w:numId="3">
-    <w:abstractNumId w:val="15"/>
+    <w:abstractNumId w:val="16"/>
   </w:num>
   <w:num w:numId="4">
     <w:abstractNumId w:val="5"/>
@@ -4035,31 +3893,31 @@
     <w:abstractNumId w:val="5"/>
   </w:num>
   <w:num w:numId="14">
-    <w:abstractNumId w:val="8"/>
+    <w:abstractNumId w:val="9"/>
   </w:num>
   <w:num w:numId="15">
-    <w:abstractNumId w:val="10"/>
+    <w:abstractNumId w:val="11"/>
   </w:num>
   <w:num w:numId="16">
-    <w:abstractNumId w:val="20"/>
+    <w:abstractNumId w:val="21"/>
   </w:num>
   <w:num w:numId="17">
-    <w:abstractNumId w:val="21"/>
+    <w:abstractNumId w:val="22"/>
   </w:num>
   <w:num w:numId="18">
     <w:abstractNumId w:val="6"/>
   </w:num>
   <w:num w:numId="19">
-    <w:abstractNumId w:val="19"/>
+    <w:abstractNumId w:val="20"/>
   </w:num>
   <w:num w:numId="20">
-    <w:abstractNumId w:val="22"/>
+    <w:abstractNumId w:val="23"/>
   </w:num>
   <w:num w:numId="21">
     <w:abstractNumId w:val="3"/>
   </w:num>
   <w:num w:numId="22">
-    <w:abstractNumId w:val="12"/>
+    <w:abstractNumId w:val="14"/>
   </w:num>
   <w:num w:numId="23">
     <w:abstractNumId w:val="4"/>
@@ -4068,34 +3926,37 @@
     <w:abstractNumId w:val="0"/>
   </w:num>
   <w:num w:numId="25">
-    <w:abstractNumId w:val="7"/>
+    <w:abstractNumId w:val="8"/>
   </w:num>
   <w:num w:numId="26">
-    <w:abstractNumId w:val="16"/>
+    <w:abstractNumId w:val="17"/>
   </w:num>
   <w:num w:numId="27">
     <w:abstractNumId w:val="2"/>
   </w:num>
   <w:num w:numId="28">
-    <w:abstractNumId w:val="13"/>
+    <w:abstractNumId w:val="15"/>
   </w:num>
   <w:num w:numId="29">
     <w:abstractNumId w:val="1"/>
   </w:num>
   <w:num w:numId="30">
-    <w:abstractNumId w:val="11"/>
+    <w:abstractNumId w:val="13"/>
   </w:num>
   <w:num w:numId="31">
-    <w:abstractNumId w:val="18"/>
+    <w:abstractNumId w:val="19"/>
   </w:num>
   <w:num w:numId="32">
-    <w:abstractNumId w:val="14"/>
+    <w:abstractNumId w:val="12"/>
+  </w:num>
+  <w:num w:numId="33">
+    <w:abstractNumId w:val="7"/>
   </w:num>
 </w:numbering>
 </file>
 
 <file path=word/styles.xml><?xml version="1.0" encoding="utf-8"?>
-<w:styles xmlns:mc="http://schemas.openxmlformats.org/markup-compatibility/2006" xmlns:r="http://schemas.openxmlformats.org/officeDocument/2006/relationships" xmlns:w="http://schemas.openxmlformats.org/wordprocessingml/2006/main" xmlns:w14="http://schemas.microsoft.com/office/word/2010/wordml" xmlns:w15="http://schemas.microsoft.com/office/word/2012/wordml" mc:Ignorable="w14 w15">
+<w:styles xmlns:mc="http://schemas.openxmlformats.org/markup-compatibility/2006" xmlns:r="http://schemas.openxmlformats.org/officeDocument/2006/relationships" xmlns:w="http://schemas.openxmlformats.org/wordprocessingml/2006/main" xmlns:w14="http://schemas.microsoft.com/office/word/2010/wordml" xmlns:w15="http://schemas.microsoft.com/office/word/2012/wordml" xmlns:w16se="http://schemas.microsoft.com/office/word/2015/wordml/symex" mc:Ignorable="w14 w15 w16se">
   <w:docDefaults>
     <w:rPrDefault>
       <w:rPr>

</xml_diff>

<commit_message>
fighting button different action done
</commit_message>
<xml_diff>
--- a/Document/Gopal/DevLog.docx
+++ b/Document/Gopal/DevLog.docx
@@ -1,6 +1,6 @@
 
 <file path=word/document.xml><?xml version="1.0" encoding="utf-8"?>
-<w:document xmlns:wpc="http://schemas.microsoft.com/office/word/2010/wordprocessingCanvas" xmlns:cx="http://schemas.microsoft.com/office/drawing/2014/chartex" xmlns:mc="http://schemas.openxmlformats.org/markup-compatibility/2006" xmlns:o="urn:schemas-microsoft-com:office:office" xmlns:r="http://schemas.openxmlformats.org/officeDocument/2006/relationships" xmlns:m="http://schemas.openxmlformats.org/officeDocument/2006/math" xmlns:v="urn:schemas-microsoft-com:vml" xmlns:wp14="http://schemas.microsoft.com/office/word/2010/wordprocessingDrawing" xmlns:wp="http://schemas.openxmlformats.org/drawingml/2006/wordprocessingDrawing" xmlns:w10="urn:schemas-microsoft-com:office:word" xmlns:w="http://schemas.openxmlformats.org/wordprocessingml/2006/main" xmlns:w14="http://schemas.microsoft.com/office/word/2010/wordml" xmlns:w15="http://schemas.microsoft.com/office/word/2012/wordml" xmlns:w16se="http://schemas.microsoft.com/office/word/2015/wordml/symex" xmlns:wpg="http://schemas.microsoft.com/office/word/2010/wordprocessingGroup" xmlns:wpi="http://schemas.microsoft.com/office/word/2010/wordprocessingInk" xmlns:wne="http://schemas.microsoft.com/office/word/2006/wordml" xmlns:wps="http://schemas.microsoft.com/office/word/2010/wordprocessingShape" mc:Ignorable="w14 w15 w16se wp14">
+<w:document xmlns:wpc="http://schemas.microsoft.com/office/word/2010/wordprocessingCanvas" xmlns:mc="http://schemas.openxmlformats.org/markup-compatibility/2006" xmlns:o="urn:schemas-microsoft-com:office:office" xmlns:r="http://schemas.openxmlformats.org/officeDocument/2006/relationships" xmlns:m="http://schemas.openxmlformats.org/officeDocument/2006/math" xmlns:v="urn:schemas-microsoft-com:vml" xmlns:wp14="http://schemas.microsoft.com/office/word/2010/wordprocessingDrawing" xmlns:wp="http://schemas.openxmlformats.org/drawingml/2006/wordprocessingDrawing" xmlns:w10="urn:schemas-microsoft-com:office:word" xmlns:w="http://schemas.openxmlformats.org/wordprocessingml/2006/main" xmlns:w14="http://schemas.microsoft.com/office/word/2010/wordml" xmlns:w15="http://schemas.microsoft.com/office/word/2012/wordml" xmlns:wpg="http://schemas.microsoft.com/office/word/2010/wordprocessingGroup" xmlns:wpi="http://schemas.microsoft.com/office/word/2010/wordprocessingInk" xmlns:wne="http://schemas.microsoft.com/office/word/2006/wordml" xmlns:wps="http://schemas.microsoft.com/office/word/2010/wordprocessingShape" mc:Ignorable="w14 w15 wp14">
   <w:body>
     <w:p>
       <w:pPr>
@@ -80,7 +80,7 @@
           <w:sz w:val="32"/>
           <w:szCs w:val="32"/>
         </w:rPr>
-        <w:t>Date :</w:t>
+        <w:t>Date :-</w:t>
       </w:r>
       <w:proofErr w:type="gramEnd"/>
       <w:r>
@@ -88,7 +88,7 @@
           <w:sz w:val="32"/>
           <w:szCs w:val="32"/>
         </w:rPr>
-        <w:t>- 31-08-219</w:t>
+        <w:t xml:space="preserve"> 31-08-219</w:t>
       </w:r>
     </w:p>
     <w:p>
@@ -205,7 +205,7 @@
           <w:sz w:val="32"/>
           <w:szCs w:val="32"/>
         </w:rPr>
-        <w:t>Date :</w:t>
+        <w:t>Date :-</w:t>
       </w:r>
       <w:proofErr w:type="gramEnd"/>
       <w:r>
@@ -213,7 +213,7 @@
           <w:sz w:val="32"/>
           <w:szCs w:val="32"/>
         </w:rPr>
-        <w:t>- 01-09</w:t>
+        <w:t xml:space="preserve"> 01-09</w:t>
       </w:r>
       <w:r>
         <w:rPr>
@@ -264,7 +264,7 @@
           <w:sz w:val="32"/>
           <w:szCs w:val="32"/>
         </w:rPr>
-        <w:t>Date :</w:t>
+        <w:t>Date :-</w:t>
       </w:r>
       <w:proofErr w:type="gramEnd"/>
       <w:r>
@@ -272,7 +272,7 @@
           <w:sz w:val="32"/>
           <w:szCs w:val="32"/>
         </w:rPr>
-        <w:t>- 02-09-2019</w:t>
+        <w:t xml:space="preserve"> 02-09-2019</w:t>
       </w:r>
     </w:p>
     <w:p>
@@ -447,7 +447,7 @@
           <w:sz w:val="32"/>
           <w:szCs w:val="32"/>
         </w:rPr>
-        <w:t>Date :</w:t>
+        <w:t>Date :-</w:t>
       </w:r>
       <w:proofErr w:type="gramEnd"/>
       <w:r>
@@ -455,7 +455,7 @@
           <w:sz w:val="32"/>
           <w:szCs w:val="32"/>
         </w:rPr>
-        <w:t>- 04-09-2019</w:t>
+        <w:t xml:space="preserve"> 04-09-2019</w:t>
       </w:r>
     </w:p>
     <w:p>
@@ -586,7 +586,7 @@
           <w:sz w:val="32"/>
           <w:szCs w:val="32"/>
         </w:rPr>
-        <w:t>Date :</w:t>
+        <w:t>Date :-</w:t>
       </w:r>
       <w:proofErr w:type="gramEnd"/>
       <w:r>
@@ -594,7 +594,7 @@
           <w:sz w:val="32"/>
           <w:szCs w:val="32"/>
         </w:rPr>
-        <w:t>- 05-09-2019</w:t>
+        <w:t xml:space="preserve"> 05-09-2019</w:t>
       </w:r>
     </w:p>
     <w:p>
@@ -639,7 +639,7 @@
           <w:sz w:val="32"/>
           <w:szCs w:val="32"/>
         </w:rPr>
-        <w:t>Date :</w:t>
+        <w:t>Date :-</w:t>
       </w:r>
       <w:proofErr w:type="gramEnd"/>
       <w:r>
@@ -647,7 +647,7 @@
           <w:sz w:val="32"/>
           <w:szCs w:val="32"/>
         </w:rPr>
-        <w:t>- 06-09-2019</w:t>
+        <w:t xml:space="preserve"> 06-09-2019</w:t>
       </w:r>
     </w:p>
     <w:p>
@@ -701,7 +701,7 @@
           <w:szCs w:val="32"/>
         </w:rPr>
         <w:lastRenderedPageBreak/>
-        <w:t>Date :</w:t>
+        <w:t>Date :-</w:t>
       </w:r>
       <w:proofErr w:type="gramEnd"/>
       <w:r>
@@ -709,7 +709,7 @@
           <w:sz w:val="32"/>
           <w:szCs w:val="32"/>
         </w:rPr>
-        <w:t>- 07-09-2019</w:t>
+        <w:t xml:space="preserve"> 07-09-2019</w:t>
       </w:r>
     </w:p>
     <w:p>
@@ -755,13 +755,20 @@
           <w:szCs w:val="32"/>
         </w:rPr>
       </w:pPr>
+      <w:r>
+        <w:rPr>
+          <w:sz w:val="32"/>
+          <w:szCs w:val="32"/>
+        </w:rPr>
+        <w:t>Date</w:t>
+      </w:r>
       <w:proofErr w:type="gramStart"/>
       <w:r>
         <w:rPr>
           <w:sz w:val="32"/>
           <w:szCs w:val="32"/>
         </w:rPr>
-        <w:t>Date:-</w:t>
+        <w:t>:-</w:t>
       </w:r>
       <w:proofErr w:type="gramEnd"/>
       <w:r>
@@ -801,13 +808,20 @@
           <w:szCs w:val="32"/>
         </w:rPr>
       </w:pPr>
+      <w:r>
+        <w:rPr>
+          <w:sz w:val="32"/>
+          <w:szCs w:val="32"/>
+        </w:rPr>
+        <w:t>Date</w:t>
+      </w:r>
       <w:proofErr w:type="gramStart"/>
       <w:r>
         <w:rPr>
           <w:sz w:val="32"/>
           <w:szCs w:val="32"/>
         </w:rPr>
-        <w:t>Date:-</w:t>
+        <w:t>:-</w:t>
       </w:r>
       <w:proofErr w:type="gramEnd"/>
       <w:r>
@@ -1009,13 +1023,20 @@
           <w:szCs w:val="32"/>
         </w:rPr>
       </w:pPr>
+      <w:r>
+        <w:rPr>
+          <w:sz w:val="32"/>
+          <w:szCs w:val="32"/>
+        </w:rPr>
+        <w:t>Date</w:t>
+      </w:r>
       <w:proofErr w:type="gramStart"/>
       <w:r>
         <w:rPr>
           <w:sz w:val="32"/>
           <w:szCs w:val="32"/>
         </w:rPr>
-        <w:t>Date:-</w:t>
+        <w:t>:-</w:t>
       </w:r>
       <w:proofErr w:type="gramEnd"/>
       <w:r>
@@ -1059,7 +1080,7 @@
           <w:sz w:val="32"/>
           <w:szCs w:val="32"/>
         </w:rPr>
-        <w:t>Date :</w:t>
+        <w:t>Date :-</w:t>
       </w:r>
       <w:proofErr w:type="gramEnd"/>
       <w:r>
@@ -1067,7 +1088,7 @@
           <w:sz w:val="32"/>
           <w:szCs w:val="32"/>
         </w:rPr>
-        <w:t>- 11-09-2019</w:t>
+        <w:t xml:space="preserve"> 11-09-2019</w:t>
       </w:r>
     </w:p>
     <w:p>
@@ -1123,7 +1144,7 @@
           <w:sz w:val="32"/>
           <w:szCs w:val="32"/>
         </w:rPr>
-        <w:t>Date :</w:t>
+        <w:t>Date :-</w:t>
       </w:r>
       <w:proofErr w:type="gramEnd"/>
       <w:r>
@@ -1131,7 +1152,7 @@
           <w:sz w:val="32"/>
           <w:szCs w:val="32"/>
         </w:rPr>
-        <w:t>- 12-09-2019</w:t>
+        <w:t xml:space="preserve"> 12-09-2019</w:t>
       </w:r>
     </w:p>
     <w:p>
@@ -1161,13 +1182,20 @@
           <w:szCs w:val="32"/>
         </w:rPr>
       </w:pPr>
+      <w:r>
+        <w:rPr>
+          <w:sz w:val="32"/>
+          <w:szCs w:val="32"/>
+        </w:rPr>
+        <w:t>Date</w:t>
+      </w:r>
       <w:proofErr w:type="gramStart"/>
       <w:r>
         <w:rPr>
           <w:sz w:val="32"/>
           <w:szCs w:val="32"/>
         </w:rPr>
-        <w:t>Date:-</w:t>
+        <w:t>:-</w:t>
       </w:r>
       <w:proofErr w:type="gramEnd"/>
       <w:r>
@@ -1240,7 +1268,7 @@
           <w:sz w:val="32"/>
           <w:szCs w:val="32"/>
         </w:rPr>
-        <w:t>Date :</w:t>
+        <w:t>Date :-</w:t>
       </w:r>
       <w:proofErr w:type="gramEnd"/>
       <w:r>
@@ -1248,7 +1276,7 @@
           <w:sz w:val="32"/>
           <w:szCs w:val="32"/>
         </w:rPr>
-        <w:t>- 14-09-2019</w:t>
+        <w:t xml:space="preserve"> 14-09-2019</w:t>
       </w:r>
     </w:p>
     <w:p>
@@ -1288,24 +1316,31 @@
           <w:sz w:val="32"/>
           <w:szCs w:val="32"/>
         </w:rPr>
+        <w:t>Introduction to Unity Engine.</w:t>
+      </w:r>
+    </w:p>
+    <w:p>
+      <w:pPr>
+        <w:rPr>
+          <w:sz w:val="32"/>
+          <w:szCs w:val="32"/>
+        </w:rPr>
+      </w:pPr>
+      <w:r>
+        <w:rPr>
+          <w:sz w:val="32"/>
+          <w:szCs w:val="32"/>
+        </w:rPr>
         <w:lastRenderedPageBreak/>
-        <w:t>Introduction to Unity Engine.</w:t>
-      </w:r>
-    </w:p>
-    <w:p>
-      <w:pPr>
-        <w:rPr>
-          <w:sz w:val="32"/>
-          <w:szCs w:val="32"/>
-        </w:rPr>
-      </w:pPr>
+        <w:t>Date</w:t>
+      </w:r>
       <w:proofErr w:type="gramStart"/>
       <w:r>
         <w:rPr>
           <w:sz w:val="32"/>
           <w:szCs w:val="32"/>
         </w:rPr>
-        <w:t>Date:-</w:t>
+        <w:t>:-</w:t>
       </w:r>
       <w:proofErr w:type="gramEnd"/>
       <w:r>
@@ -1351,7 +1386,7 @@
           <w:sz w:val="32"/>
           <w:szCs w:val="32"/>
         </w:rPr>
-        <w:t>Date :</w:t>
+        <w:t>Date :-</w:t>
       </w:r>
       <w:proofErr w:type="gramEnd"/>
       <w:r>
@@ -1359,7 +1394,7 @@
           <w:sz w:val="32"/>
           <w:szCs w:val="32"/>
         </w:rPr>
-        <w:t>- 17-09-2019</w:t>
+        <w:t xml:space="preserve"> 17-09-2019</w:t>
       </w:r>
     </w:p>
     <w:p>
@@ -1407,7 +1442,7 @@
           <w:sz w:val="32"/>
           <w:szCs w:val="32"/>
         </w:rPr>
-        <w:t>Date :</w:t>
+        <w:t>Date :-</w:t>
       </w:r>
       <w:proofErr w:type="gramEnd"/>
       <w:r>
@@ -1415,7 +1450,7 @@
           <w:sz w:val="32"/>
           <w:szCs w:val="32"/>
         </w:rPr>
-        <w:t>- 18-09-2019</w:t>
+        <w:t xml:space="preserve"> 18-09-2019</w:t>
       </w:r>
     </w:p>
     <w:p>
@@ -1568,7 +1603,7 @@
           <w:sz w:val="32"/>
           <w:szCs w:val="32"/>
         </w:rPr>
-        <w:t>Date :</w:t>
+        <w:t>Date :-</w:t>
       </w:r>
       <w:proofErr w:type="gramEnd"/>
       <w:r>
@@ -1576,7 +1611,7 @@
           <w:sz w:val="32"/>
           <w:szCs w:val="32"/>
         </w:rPr>
-        <w:t>- 21-09-2019</w:t>
+        <w:t xml:space="preserve"> 21-09-2019</w:t>
       </w:r>
     </w:p>
     <w:p>
@@ -1639,7 +1674,7 @@
           <w:sz w:val="32"/>
           <w:szCs w:val="32"/>
         </w:rPr>
-        <w:t>Date :</w:t>
+        <w:t>Date :-</w:t>
       </w:r>
       <w:proofErr w:type="gramEnd"/>
       <w:r>
@@ -1647,7 +1682,7 @@
           <w:sz w:val="32"/>
           <w:szCs w:val="32"/>
         </w:rPr>
-        <w:t>- 22-09-2019</w:t>
+        <w:t xml:space="preserve"> 22-09-2019</w:t>
       </w:r>
     </w:p>
     <w:p>
@@ -1691,7 +1726,7 @@
           <w:sz w:val="32"/>
           <w:szCs w:val="32"/>
         </w:rPr>
-        <w:t>Date :</w:t>
+        <w:t>Date :-</w:t>
       </w:r>
       <w:proofErr w:type="gramEnd"/>
       <w:r>
@@ -1699,7 +1734,7 @@
           <w:sz w:val="32"/>
           <w:szCs w:val="32"/>
         </w:rPr>
-        <w:t>- 23-09-2019</w:t>
+        <w:t xml:space="preserve"> 23-09-2019</w:t>
       </w:r>
       <w:r>
         <w:rPr>
@@ -1771,7 +1806,7 @@
           <w:sz w:val="32"/>
           <w:szCs w:val="32"/>
         </w:rPr>
-        <w:t>Date :</w:t>
+        <w:t>Date :-</w:t>
       </w:r>
       <w:proofErr w:type="gramEnd"/>
       <w:r>
@@ -1779,7 +1814,7 @@
           <w:sz w:val="32"/>
           <w:szCs w:val="32"/>
         </w:rPr>
-        <w:t>- 24-09-2019</w:t>
+        <w:t xml:space="preserve"> 24-09-2019</w:t>
       </w:r>
     </w:p>
     <w:p>
@@ -1858,7 +1893,7 @@
           <w:sz w:val="32"/>
           <w:szCs w:val="32"/>
         </w:rPr>
-        <w:t>Date :</w:t>
+        <w:t>Date :-</w:t>
       </w:r>
       <w:proofErr w:type="gramEnd"/>
       <w:r>
@@ -1866,7 +1901,7 @@
           <w:sz w:val="32"/>
           <w:szCs w:val="32"/>
         </w:rPr>
-        <w:t>- 25-09-2019</w:t>
+        <w:t xml:space="preserve"> 25-09-2019</w:t>
       </w:r>
     </w:p>
     <w:p>
@@ -1921,7 +1956,23 @@
           <w:sz w:val="32"/>
           <w:szCs w:val="32"/>
         </w:rPr>
-        <w:t xml:space="preserve"> and Aditi history.</w:t>
+        <w:t xml:space="preserve"> and </w:t>
+      </w:r>
+      <w:proofErr w:type="spellStart"/>
+      <w:r>
+        <w:rPr>
+          <w:sz w:val="32"/>
+          <w:szCs w:val="32"/>
+        </w:rPr>
+        <w:t>Aditi</w:t>
+      </w:r>
+      <w:proofErr w:type="spellEnd"/>
+      <w:r>
+        <w:rPr>
+          <w:sz w:val="32"/>
+          <w:szCs w:val="32"/>
+        </w:rPr>
+        <w:t xml:space="preserve"> history.</w:t>
       </w:r>
     </w:p>
     <w:p>
@@ -1940,7 +1991,7 @@
           <w:sz w:val="32"/>
           <w:szCs w:val="32"/>
         </w:rPr>
-        <w:t>Date :</w:t>
+        <w:t>Date :-</w:t>
       </w:r>
       <w:proofErr w:type="gramEnd"/>
       <w:r>
@@ -1948,7 +1999,7 @@
           <w:sz w:val="32"/>
           <w:szCs w:val="32"/>
         </w:rPr>
-        <w:t>-  27-09-2019</w:t>
+        <w:t xml:space="preserve">  27-09-2019</w:t>
       </w:r>
     </w:p>
     <w:p>
@@ -2010,7 +2061,6 @@
           <w:sz w:val="32"/>
           <w:szCs w:val="32"/>
         </w:rPr>
-        <w:lastRenderedPageBreak/>
         <w:t xml:space="preserve">Sketch of </w:t>
       </w:r>
       <w:proofErr w:type="spellStart"/>
@@ -2073,7 +2123,8 @@
           <w:sz w:val="32"/>
           <w:szCs w:val="32"/>
         </w:rPr>
-        <w:t>Date :</w:t>
+        <w:lastRenderedPageBreak/>
+        <w:t>Date :-</w:t>
       </w:r>
       <w:proofErr w:type="gramEnd"/>
       <w:r>
@@ -2081,7 +2132,7 @@
           <w:sz w:val="32"/>
           <w:szCs w:val="32"/>
         </w:rPr>
-        <w:t>- 28-09-2019</w:t>
+        <w:t xml:space="preserve"> 28-09-2019</w:t>
       </w:r>
     </w:p>
     <w:p>
@@ -2126,13 +2177,20 @@
           <w:szCs w:val="32"/>
         </w:rPr>
       </w:pPr>
+      <w:r>
+        <w:rPr>
+          <w:sz w:val="32"/>
+          <w:szCs w:val="32"/>
+        </w:rPr>
+        <w:t>Date</w:t>
+      </w:r>
       <w:proofErr w:type="gramStart"/>
       <w:r>
         <w:rPr>
           <w:sz w:val="32"/>
           <w:szCs w:val="32"/>
         </w:rPr>
-        <w:t>Date:-</w:t>
+        <w:t>:-</w:t>
       </w:r>
       <w:proofErr w:type="gramEnd"/>
       <w:r>
@@ -2245,13 +2303,20 @@
           <w:szCs w:val="32"/>
         </w:rPr>
       </w:pPr>
+      <w:r>
+        <w:rPr>
+          <w:sz w:val="32"/>
+          <w:szCs w:val="32"/>
+        </w:rPr>
+        <w:t>Date</w:t>
+      </w:r>
       <w:proofErr w:type="gramStart"/>
       <w:r>
         <w:rPr>
           <w:sz w:val="32"/>
           <w:szCs w:val="32"/>
         </w:rPr>
-        <w:t>Date:-</w:t>
+        <w:t>:-</w:t>
       </w:r>
       <w:proofErr w:type="gramEnd"/>
       <w:r>
@@ -2310,7 +2375,7 @@
           <w:sz w:val="32"/>
           <w:szCs w:val="32"/>
         </w:rPr>
-        <w:t>Date :</w:t>
+        <w:t>Date :-</w:t>
       </w:r>
       <w:proofErr w:type="gramEnd"/>
       <w:r>
@@ -2318,7 +2383,7 @@
           <w:sz w:val="32"/>
           <w:szCs w:val="32"/>
         </w:rPr>
-        <w:t>- 05-10-2019</w:t>
+        <w:t xml:space="preserve"> 05-10-2019</w:t>
       </w:r>
     </w:p>
     <w:p>
@@ -2405,13 +2470,20 @@
           <w:szCs w:val="32"/>
         </w:rPr>
       </w:pPr>
+      <w:r>
+        <w:rPr>
+          <w:sz w:val="32"/>
+          <w:szCs w:val="32"/>
+        </w:rPr>
+        <w:t>Date</w:t>
+      </w:r>
       <w:proofErr w:type="gramStart"/>
       <w:r>
         <w:rPr>
           <w:sz w:val="32"/>
           <w:szCs w:val="32"/>
         </w:rPr>
-        <w:t>Date:-</w:t>
+        <w:t>:-</w:t>
       </w:r>
       <w:proofErr w:type="gramEnd"/>
       <w:r>
@@ -2455,13 +2527,20 @@
           <w:szCs w:val="32"/>
         </w:rPr>
       </w:pPr>
+      <w:r>
+        <w:rPr>
+          <w:sz w:val="32"/>
+          <w:szCs w:val="32"/>
+        </w:rPr>
+        <w:t>Date</w:t>
+      </w:r>
       <w:proofErr w:type="gramStart"/>
       <w:r>
         <w:rPr>
           <w:sz w:val="32"/>
           <w:szCs w:val="32"/>
         </w:rPr>
-        <w:t>Date:-</w:t>
+        <w:t>:-</w:t>
       </w:r>
       <w:proofErr w:type="gramEnd"/>
       <w:r>
@@ -2505,13 +2584,20 @@
           <w:szCs w:val="32"/>
         </w:rPr>
       </w:pPr>
+      <w:r>
+        <w:rPr>
+          <w:sz w:val="32"/>
+          <w:szCs w:val="32"/>
+        </w:rPr>
+        <w:t>Date</w:t>
+      </w:r>
       <w:proofErr w:type="gramStart"/>
       <w:r>
         <w:rPr>
           <w:sz w:val="32"/>
           <w:szCs w:val="32"/>
         </w:rPr>
-        <w:t>Date:-</w:t>
+        <w:t>:-</w:t>
       </w:r>
       <w:proofErr w:type="gramEnd"/>
       <w:r>
@@ -2616,7 +2702,7 @@
           <w:sz w:val="36"/>
           <w:szCs w:val="32"/>
         </w:rPr>
-        <w:t>Date :</w:t>
+        <w:t>Date :-</w:t>
       </w:r>
       <w:proofErr w:type="gramEnd"/>
       <w:r>
@@ -2624,7 +2710,7 @@
           <w:sz w:val="36"/>
           <w:szCs w:val="32"/>
         </w:rPr>
-        <w:t>- 13-10-2019</w:t>
+        <w:t xml:space="preserve"> 13-10-2019</w:t>
       </w:r>
     </w:p>
     <w:p>
@@ -2676,13 +2762,20 @@
           <w:szCs w:val="32"/>
         </w:rPr>
       </w:pPr>
+      <w:r>
+        <w:rPr>
+          <w:sz w:val="36"/>
+          <w:szCs w:val="32"/>
+        </w:rPr>
+        <w:t>Date</w:t>
+      </w:r>
       <w:proofErr w:type="gramStart"/>
       <w:r>
         <w:rPr>
           <w:sz w:val="36"/>
           <w:szCs w:val="32"/>
         </w:rPr>
-        <w:t>Date:-</w:t>
+        <w:t>:-</w:t>
       </w:r>
       <w:proofErr w:type="gramEnd"/>
       <w:r>
@@ -2713,7 +2806,6 @@
           <w:sz w:val="36"/>
           <w:szCs w:val="32"/>
         </w:rPr>
-        <w:lastRenderedPageBreak/>
         <w:t xml:space="preserve">Convert </w:t>
       </w:r>
       <w:proofErr w:type="spellStart"/>
@@ -2798,6 +2890,7 @@
           <w:sz w:val="36"/>
           <w:szCs w:val="32"/>
         </w:rPr>
+        <w:lastRenderedPageBreak/>
         <w:t>Date 15-10-2019</w:t>
       </w:r>
     </w:p>
@@ -3073,13 +3166,20 @@
           <w:szCs w:val="32"/>
         </w:rPr>
       </w:pPr>
+      <w:r>
+        <w:rPr>
+          <w:sz w:val="36"/>
+          <w:szCs w:val="32"/>
+        </w:rPr>
+        <w:t>Date</w:t>
+      </w:r>
       <w:proofErr w:type="gramStart"/>
       <w:r>
         <w:rPr>
           <w:sz w:val="36"/>
           <w:szCs w:val="32"/>
         </w:rPr>
-        <w:t>Date:-</w:t>
+        <w:t>:-</w:t>
       </w:r>
       <w:proofErr w:type="gramEnd"/>
       <w:r>
@@ -3152,7 +3252,7 @@
           <w:sz w:val="36"/>
           <w:szCs w:val="32"/>
         </w:rPr>
-        <w:t>Date :</w:t>
+        <w:t>Date :-</w:t>
       </w:r>
       <w:proofErr w:type="gramEnd"/>
       <w:r>
@@ -3160,7 +3260,7 @@
           <w:sz w:val="36"/>
           <w:szCs w:val="32"/>
         </w:rPr>
-        <w:t>- 22-10-2019</w:t>
+        <w:t xml:space="preserve"> 22-10-2019</w:t>
       </w:r>
     </w:p>
     <w:p>
@@ -3236,7 +3336,6 @@
           <w:sz w:val="36"/>
           <w:szCs w:val="32"/>
         </w:rPr>
-        <w:lastRenderedPageBreak/>
         <w:t>Searching for image of Earth Goddess.</w:t>
       </w:r>
     </w:p>
@@ -3313,6 +3412,7 @@
           <w:sz w:val="36"/>
           <w:szCs w:val="32"/>
         </w:rPr>
+        <w:lastRenderedPageBreak/>
         <w:t>Date :</w:t>
       </w:r>
       <w:proofErr w:type="gramEnd"/>
@@ -3588,8 +3688,6 @@
         </w:rPr>
         <w:t xml:space="preserve"> character.</w:t>
       </w:r>
-      <w:bookmarkStart w:id="0" w:name="_GoBack"/>
-      <w:bookmarkEnd w:id="0"/>
     </w:p>
     <w:p>
       <w:pPr>
@@ -3825,6 +3923,97 @@
         </w:rPr>
         <w:t>.</w:t>
       </w:r>
+    </w:p>
+    <w:p>
+      <w:pPr>
+        <w:tabs>
+          <w:tab w:val="left" w:pos="1131"/>
+        </w:tabs>
+        <w:rPr>
+          <w:sz w:val="36"/>
+          <w:szCs w:val="32"/>
+        </w:rPr>
+      </w:pPr>
+      <w:r>
+        <w:rPr>
+          <w:sz w:val="36"/>
+          <w:szCs w:val="32"/>
+        </w:rPr>
+        <w:t>Date</w:t>
+      </w:r>
+      <w:proofErr w:type="gramStart"/>
+      <w:r>
+        <w:rPr>
+          <w:sz w:val="36"/>
+          <w:szCs w:val="32"/>
+        </w:rPr>
+        <w:t>:-</w:t>
+      </w:r>
+      <w:proofErr w:type="gramEnd"/>
+      <w:r>
+        <w:rPr>
+          <w:sz w:val="36"/>
+          <w:szCs w:val="32"/>
+        </w:rPr>
+        <w:t xml:space="preserve"> 05-11-209</w:t>
+      </w:r>
+    </w:p>
+    <w:p>
+      <w:pPr>
+        <w:pStyle w:val="ListParagraph"/>
+        <w:numPr>
+          <w:ilvl w:val="0"/>
+          <w:numId w:val="39"/>
+        </w:numPr>
+        <w:tabs>
+          <w:tab w:val="left" w:pos="1131"/>
+        </w:tabs>
+        <w:rPr>
+          <w:sz w:val="36"/>
+          <w:szCs w:val="32"/>
+        </w:rPr>
+      </w:pPr>
+      <w:proofErr w:type="spellStart"/>
+      <w:r>
+        <w:rPr>
+          <w:sz w:val="36"/>
+          <w:szCs w:val="32"/>
+        </w:rPr>
+        <w:t>Dayus</w:t>
+      </w:r>
+      <w:proofErr w:type="spellEnd"/>
+      <w:r>
+        <w:rPr>
+          <w:sz w:val="36"/>
+          <w:szCs w:val="32"/>
+        </w:rPr>
+        <w:t xml:space="preserve"> is rejected.</w:t>
+      </w:r>
+    </w:p>
+    <w:p>
+      <w:pPr>
+        <w:pStyle w:val="ListParagraph"/>
+        <w:numPr>
+          <w:ilvl w:val="0"/>
+          <w:numId w:val="39"/>
+        </w:numPr>
+        <w:tabs>
+          <w:tab w:val="left" w:pos="1131"/>
+        </w:tabs>
+        <w:rPr>
+          <w:sz w:val="36"/>
+          <w:szCs w:val="32"/>
+        </w:rPr>
+      </w:pPr>
+      <w:r>
+        <w:rPr>
+          <w:sz w:val="36"/>
+          <w:szCs w:val="32"/>
+        </w:rPr>
+        <w:t>Started new Character for Dayus.</w:t>
+      </w:r>
+      <w:bookmarkStart w:id="0" w:name="_GoBack"/>
+      <w:bookmarkEnd w:id="0"/>
     </w:p>
     <w:sectPr>
       <w:headerReference w:type="even" r:id="rId7"/>
@@ -3843,7 +4032,7 @@
 </file>
 
 <file path=word/endnotes.xml><?xml version="1.0" encoding="utf-8"?>
-<w:endnotes xmlns:wpc="http://schemas.microsoft.com/office/word/2010/wordprocessingCanvas" xmlns:cx="http://schemas.microsoft.com/office/drawing/2014/chartex" xmlns:mc="http://schemas.openxmlformats.org/markup-compatibility/2006" xmlns:o="urn:schemas-microsoft-com:office:office" xmlns:r="http://schemas.openxmlformats.org/officeDocument/2006/relationships" xmlns:m="http://schemas.openxmlformats.org/officeDocument/2006/math" xmlns:v="urn:schemas-microsoft-com:vml" xmlns:wp14="http://schemas.microsoft.com/office/word/2010/wordprocessingDrawing" xmlns:wp="http://schemas.openxmlformats.org/drawingml/2006/wordprocessingDrawing" xmlns:w10="urn:schemas-microsoft-com:office:word" xmlns:w="http://schemas.openxmlformats.org/wordprocessingml/2006/main" xmlns:w14="http://schemas.microsoft.com/office/word/2010/wordml" xmlns:w15="http://schemas.microsoft.com/office/word/2012/wordml" xmlns:w16se="http://schemas.microsoft.com/office/word/2015/wordml/symex" xmlns:wpg="http://schemas.microsoft.com/office/word/2010/wordprocessingGroup" xmlns:wpi="http://schemas.microsoft.com/office/word/2010/wordprocessingInk" xmlns:wne="http://schemas.microsoft.com/office/word/2006/wordml" xmlns:wps="http://schemas.microsoft.com/office/word/2010/wordprocessingShape" mc:Ignorable="w14 w15 w16se wp14">
+<w:endnotes xmlns:wpc="http://schemas.microsoft.com/office/word/2010/wordprocessingCanvas" xmlns:mc="http://schemas.openxmlformats.org/markup-compatibility/2006" xmlns:o="urn:schemas-microsoft-com:office:office" xmlns:r="http://schemas.openxmlformats.org/officeDocument/2006/relationships" xmlns:m="http://schemas.openxmlformats.org/officeDocument/2006/math" xmlns:v="urn:schemas-microsoft-com:vml" xmlns:wp14="http://schemas.microsoft.com/office/word/2010/wordprocessingDrawing" xmlns:wp="http://schemas.openxmlformats.org/drawingml/2006/wordprocessingDrawing" xmlns:w10="urn:schemas-microsoft-com:office:word" xmlns:w="http://schemas.openxmlformats.org/wordprocessingml/2006/main" xmlns:w14="http://schemas.microsoft.com/office/word/2010/wordml" xmlns:w15="http://schemas.microsoft.com/office/word/2012/wordml" xmlns:wpg="http://schemas.microsoft.com/office/word/2010/wordprocessingGroup" xmlns:wpi="http://schemas.microsoft.com/office/word/2010/wordprocessingInk" xmlns:wne="http://schemas.microsoft.com/office/word/2006/wordml" xmlns:wps="http://schemas.microsoft.com/office/word/2010/wordprocessingShape" mc:Ignorable="w14 w15 wp14">
   <w:endnote w:type="separator" w:id="-1">
     <w:p>
       <w:pPr>
@@ -3868,7 +4057,7 @@
 </file>
 
 <file path=word/footer1.xml><?xml version="1.0" encoding="utf-8"?>
-<w:ftr xmlns:wpc="http://schemas.microsoft.com/office/word/2010/wordprocessingCanvas" xmlns:cx="http://schemas.microsoft.com/office/drawing/2014/chartex" xmlns:mc="http://schemas.openxmlformats.org/markup-compatibility/2006" xmlns:o="urn:schemas-microsoft-com:office:office" xmlns:r="http://schemas.openxmlformats.org/officeDocument/2006/relationships" xmlns:m="http://schemas.openxmlformats.org/officeDocument/2006/math" xmlns:v="urn:schemas-microsoft-com:vml" xmlns:wp14="http://schemas.microsoft.com/office/word/2010/wordprocessingDrawing" xmlns:wp="http://schemas.openxmlformats.org/drawingml/2006/wordprocessingDrawing" xmlns:w10="urn:schemas-microsoft-com:office:word" xmlns:w="http://schemas.openxmlformats.org/wordprocessingml/2006/main" xmlns:w14="http://schemas.microsoft.com/office/word/2010/wordml" xmlns:w15="http://schemas.microsoft.com/office/word/2012/wordml" xmlns:w16se="http://schemas.microsoft.com/office/word/2015/wordml/symex" xmlns:wpg="http://schemas.microsoft.com/office/word/2010/wordprocessingGroup" xmlns:wpi="http://schemas.microsoft.com/office/word/2010/wordprocessingInk" xmlns:wne="http://schemas.microsoft.com/office/word/2006/wordml" xmlns:wps="http://schemas.microsoft.com/office/word/2010/wordprocessingShape" mc:Ignorable="w14 w15 w16se wp14">
+<w:ftr xmlns:wpc="http://schemas.microsoft.com/office/word/2010/wordprocessingCanvas" xmlns:mc="http://schemas.openxmlformats.org/markup-compatibility/2006" xmlns:o="urn:schemas-microsoft-com:office:office" xmlns:r="http://schemas.openxmlformats.org/officeDocument/2006/relationships" xmlns:m="http://schemas.openxmlformats.org/officeDocument/2006/math" xmlns:v="urn:schemas-microsoft-com:vml" xmlns:wp14="http://schemas.microsoft.com/office/word/2010/wordprocessingDrawing" xmlns:wp="http://schemas.openxmlformats.org/drawingml/2006/wordprocessingDrawing" xmlns:w10="urn:schemas-microsoft-com:office:word" xmlns:w="http://schemas.openxmlformats.org/wordprocessingml/2006/main" xmlns:w14="http://schemas.microsoft.com/office/word/2010/wordml" xmlns:w15="http://schemas.microsoft.com/office/word/2012/wordml" xmlns:wpg="http://schemas.microsoft.com/office/word/2010/wordprocessingGroup" xmlns:wpi="http://schemas.microsoft.com/office/word/2010/wordprocessingInk" xmlns:wne="http://schemas.microsoft.com/office/word/2006/wordml" xmlns:wps="http://schemas.microsoft.com/office/word/2010/wordprocessingShape" mc:Ignorable="w14 w15 wp14">
   <w:p>
     <w:pPr>
       <w:pStyle w:val="Footer"/>
@@ -3878,7 +4067,7 @@
 </file>
 
 <file path=word/footer2.xml><?xml version="1.0" encoding="utf-8"?>
-<w:ftr xmlns:wpc="http://schemas.microsoft.com/office/word/2010/wordprocessingCanvas" xmlns:cx="http://schemas.microsoft.com/office/drawing/2014/chartex" xmlns:mc="http://schemas.openxmlformats.org/markup-compatibility/2006" xmlns:o="urn:schemas-microsoft-com:office:office" xmlns:r="http://schemas.openxmlformats.org/officeDocument/2006/relationships" xmlns:m="http://schemas.openxmlformats.org/officeDocument/2006/math" xmlns:v="urn:schemas-microsoft-com:vml" xmlns:wp14="http://schemas.microsoft.com/office/word/2010/wordprocessingDrawing" xmlns:wp="http://schemas.openxmlformats.org/drawingml/2006/wordprocessingDrawing" xmlns:w10="urn:schemas-microsoft-com:office:word" xmlns:w="http://schemas.openxmlformats.org/wordprocessingml/2006/main" xmlns:w14="http://schemas.microsoft.com/office/word/2010/wordml" xmlns:w15="http://schemas.microsoft.com/office/word/2012/wordml" xmlns:w16se="http://schemas.microsoft.com/office/word/2015/wordml/symex" xmlns:wpg="http://schemas.microsoft.com/office/word/2010/wordprocessingGroup" xmlns:wpi="http://schemas.microsoft.com/office/word/2010/wordprocessingInk" xmlns:wne="http://schemas.microsoft.com/office/word/2006/wordml" xmlns:wps="http://schemas.microsoft.com/office/word/2010/wordprocessingShape" mc:Ignorable="w14 w15 w16se wp14">
+<w:ftr xmlns:wpc="http://schemas.microsoft.com/office/word/2010/wordprocessingCanvas" xmlns:mc="http://schemas.openxmlformats.org/markup-compatibility/2006" xmlns:o="urn:schemas-microsoft-com:office:office" xmlns:r="http://schemas.openxmlformats.org/officeDocument/2006/relationships" xmlns:m="http://schemas.openxmlformats.org/officeDocument/2006/math" xmlns:v="urn:schemas-microsoft-com:vml" xmlns:wp14="http://schemas.microsoft.com/office/word/2010/wordprocessingDrawing" xmlns:wp="http://schemas.openxmlformats.org/drawingml/2006/wordprocessingDrawing" xmlns:w10="urn:schemas-microsoft-com:office:word" xmlns:w="http://schemas.openxmlformats.org/wordprocessingml/2006/main" xmlns:w14="http://schemas.microsoft.com/office/word/2010/wordml" xmlns:w15="http://schemas.microsoft.com/office/word/2012/wordml" xmlns:wpg="http://schemas.microsoft.com/office/word/2010/wordprocessingGroup" xmlns:wpi="http://schemas.microsoft.com/office/word/2010/wordprocessingInk" xmlns:wne="http://schemas.microsoft.com/office/word/2006/wordml" xmlns:wps="http://schemas.microsoft.com/office/word/2010/wordprocessingShape" mc:Ignorable="w14 w15 wp14">
   <w:p>
     <w:pPr>
       <w:pStyle w:val="Footer"/>
@@ -3888,7 +4077,7 @@
 </file>
 
 <file path=word/footer3.xml><?xml version="1.0" encoding="utf-8"?>
-<w:ftr xmlns:wpc="http://schemas.microsoft.com/office/word/2010/wordprocessingCanvas" xmlns:cx="http://schemas.microsoft.com/office/drawing/2014/chartex" xmlns:mc="http://schemas.openxmlformats.org/markup-compatibility/2006" xmlns:o="urn:schemas-microsoft-com:office:office" xmlns:r="http://schemas.openxmlformats.org/officeDocument/2006/relationships" xmlns:m="http://schemas.openxmlformats.org/officeDocument/2006/math" xmlns:v="urn:schemas-microsoft-com:vml" xmlns:wp14="http://schemas.microsoft.com/office/word/2010/wordprocessingDrawing" xmlns:wp="http://schemas.openxmlformats.org/drawingml/2006/wordprocessingDrawing" xmlns:w10="urn:schemas-microsoft-com:office:word" xmlns:w="http://schemas.openxmlformats.org/wordprocessingml/2006/main" xmlns:w14="http://schemas.microsoft.com/office/word/2010/wordml" xmlns:w15="http://schemas.microsoft.com/office/word/2012/wordml" xmlns:w16se="http://schemas.microsoft.com/office/word/2015/wordml/symex" xmlns:wpg="http://schemas.microsoft.com/office/word/2010/wordprocessingGroup" xmlns:wpi="http://schemas.microsoft.com/office/word/2010/wordprocessingInk" xmlns:wne="http://schemas.microsoft.com/office/word/2006/wordml" xmlns:wps="http://schemas.microsoft.com/office/word/2010/wordprocessingShape" mc:Ignorable="w14 w15 w16se wp14">
+<w:ftr xmlns:wpc="http://schemas.microsoft.com/office/word/2010/wordprocessingCanvas" xmlns:mc="http://schemas.openxmlformats.org/markup-compatibility/2006" xmlns:o="urn:schemas-microsoft-com:office:office" xmlns:r="http://schemas.openxmlformats.org/officeDocument/2006/relationships" xmlns:m="http://schemas.openxmlformats.org/officeDocument/2006/math" xmlns:v="urn:schemas-microsoft-com:vml" xmlns:wp14="http://schemas.microsoft.com/office/word/2010/wordprocessingDrawing" xmlns:wp="http://schemas.openxmlformats.org/drawingml/2006/wordprocessingDrawing" xmlns:w10="urn:schemas-microsoft-com:office:word" xmlns:w="http://schemas.openxmlformats.org/wordprocessingml/2006/main" xmlns:w14="http://schemas.microsoft.com/office/word/2010/wordml" xmlns:w15="http://schemas.microsoft.com/office/word/2012/wordml" xmlns:wpg="http://schemas.microsoft.com/office/word/2010/wordprocessingGroup" xmlns:wpi="http://schemas.microsoft.com/office/word/2010/wordprocessingInk" xmlns:wne="http://schemas.microsoft.com/office/word/2006/wordml" xmlns:wps="http://schemas.microsoft.com/office/word/2010/wordprocessingShape" mc:Ignorable="w14 w15 wp14">
   <w:p>
     <w:pPr>
       <w:pStyle w:val="Footer"/>
@@ -3898,7 +4087,7 @@
 </file>
 
 <file path=word/footnotes.xml><?xml version="1.0" encoding="utf-8"?>
-<w:footnotes xmlns:wpc="http://schemas.microsoft.com/office/word/2010/wordprocessingCanvas" xmlns:cx="http://schemas.microsoft.com/office/drawing/2014/chartex" xmlns:mc="http://schemas.openxmlformats.org/markup-compatibility/2006" xmlns:o="urn:schemas-microsoft-com:office:office" xmlns:r="http://schemas.openxmlformats.org/officeDocument/2006/relationships" xmlns:m="http://schemas.openxmlformats.org/officeDocument/2006/math" xmlns:v="urn:schemas-microsoft-com:vml" xmlns:wp14="http://schemas.microsoft.com/office/word/2010/wordprocessingDrawing" xmlns:wp="http://schemas.openxmlformats.org/drawingml/2006/wordprocessingDrawing" xmlns:w10="urn:schemas-microsoft-com:office:word" xmlns:w="http://schemas.openxmlformats.org/wordprocessingml/2006/main" xmlns:w14="http://schemas.microsoft.com/office/word/2010/wordml" xmlns:w15="http://schemas.microsoft.com/office/word/2012/wordml" xmlns:w16se="http://schemas.microsoft.com/office/word/2015/wordml/symex" xmlns:wpg="http://schemas.microsoft.com/office/word/2010/wordprocessingGroup" xmlns:wpi="http://schemas.microsoft.com/office/word/2010/wordprocessingInk" xmlns:wne="http://schemas.microsoft.com/office/word/2006/wordml" xmlns:wps="http://schemas.microsoft.com/office/word/2010/wordprocessingShape" mc:Ignorable="w14 w15 w16se wp14">
+<w:footnotes xmlns:wpc="http://schemas.microsoft.com/office/word/2010/wordprocessingCanvas" xmlns:mc="http://schemas.openxmlformats.org/markup-compatibility/2006" xmlns:o="urn:schemas-microsoft-com:office:office" xmlns:r="http://schemas.openxmlformats.org/officeDocument/2006/relationships" xmlns:m="http://schemas.openxmlformats.org/officeDocument/2006/math" xmlns:v="urn:schemas-microsoft-com:vml" xmlns:wp14="http://schemas.microsoft.com/office/word/2010/wordprocessingDrawing" xmlns:wp="http://schemas.openxmlformats.org/drawingml/2006/wordprocessingDrawing" xmlns:w10="urn:schemas-microsoft-com:office:word" xmlns:w="http://schemas.openxmlformats.org/wordprocessingml/2006/main" xmlns:w14="http://schemas.microsoft.com/office/word/2010/wordml" xmlns:w15="http://schemas.microsoft.com/office/word/2012/wordml" xmlns:wpg="http://schemas.microsoft.com/office/word/2010/wordprocessingGroup" xmlns:wpi="http://schemas.microsoft.com/office/word/2010/wordprocessingInk" xmlns:wne="http://schemas.microsoft.com/office/word/2006/wordml" xmlns:wps="http://schemas.microsoft.com/office/word/2010/wordprocessingShape" mc:Ignorable="w14 w15 wp14">
   <w:footnote w:type="separator" w:id="-1">
     <w:p>
       <w:pPr>
@@ -3923,7 +4112,7 @@
 </file>
 
 <file path=word/header1.xml><?xml version="1.0" encoding="utf-8"?>
-<w:hdr xmlns:wpc="http://schemas.microsoft.com/office/word/2010/wordprocessingCanvas" xmlns:cx="http://schemas.microsoft.com/office/drawing/2014/chartex" xmlns:mc="http://schemas.openxmlformats.org/markup-compatibility/2006" xmlns:o="urn:schemas-microsoft-com:office:office" xmlns:r="http://schemas.openxmlformats.org/officeDocument/2006/relationships" xmlns:m="http://schemas.openxmlformats.org/officeDocument/2006/math" xmlns:v="urn:schemas-microsoft-com:vml" xmlns:wp14="http://schemas.microsoft.com/office/word/2010/wordprocessingDrawing" xmlns:wp="http://schemas.openxmlformats.org/drawingml/2006/wordprocessingDrawing" xmlns:w10="urn:schemas-microsoft-com:office:word" xmlns:w="http://schemas.openxmlformats.org/wordprocessingml/2006/main" xmlns:w14="http://schemas.microsoft.com/office/word/2010/wordml" xmlns:w15="http://schemas.microsoft.com/office/word/2012/wordml" xmlns:w16se="http://schemas.microsoft.com/office/word/2015/wordml/symex" xmlns:wpg="http://schemas.microsoft.com/office/word/2010/wordprocessingGroup" xmlns:wpi="http://schemas.microsoft.com/office/word/2010/wordprocessingInk" xmlns:wne="http://schemas.microsoft.com/office/word/2006/wordml" xmlns:wps="http://schemas.microsoft.com/office/word/2010/wordprocessingShape" mc:Ignorable="w14 w15 w16se wp14">
+<w:hdr xmlns:wpc="http://schemas.microsoft.com/office/word/2010/wordprocessingCanvas" xmlns:mc="http://schemas.openxmlformats.org/markup-compatibility/2006" xmlns:o="urn:schemas-microsoft-com:office:office" xmlns:r="http://schemas.openxmlformats.org/officeDocument/2006/relationships" xmlns:m="http://schemas.openxmlformats.org/officeDocument/2006/math" xmlns:v="urn:schemas-microsoft-com:vml" xmlns:wp14="http://schemas.microsoft.com/office/word/2010/wordprocessingDrawing" xmlns:wp="http://schemas.openxmlformats.org/drawingml/2006/wordprocessingDrawing" xmlns:w10="urn:schemas-microsoft-com:office:word" xmlns:w="http://schemas.openxmlformats.org/wordprocessingml/2006/main" xmlns:w14="http://schemas.microsoft.com/office/word/2010/wordml" xmlns:w15="http://schemas.microsoft.com/office/word/2012/wordml" xmlns:wpg="http://schemas.microsoft.com/office/word/2010/wordprocessingGroup" xmlns:wpi="http://schemas.microsoft.com/office/word/2010/wordprocessingInk" xmlns:wne="http://schemas.microsoft.com/office/word/2006/wordml" xmlns:wps="http://schemas.microsoft.com/office/word/2010/wordprocessingShape" mc:Ignorable="w14 w15 wp14">
   <w:p>
     <w:pPr>
       <w:pStyle w:val="Header"/>
@@ -3969,7 +4158,7 @@
 </file>
 
 <file path=word/header2.xml><?xml version="1.0" encoding="utf-8"?>
-<w:hdr xmlns:wpc="http://schemas.microsoft.com/office/word/2010/wordprocessingCanvas" xmlns:cx="http://schemas.microsoft.com/office/drawing/2014/chartex" xmlns:mc="http://schemas.openxmlformats.org/markup-compatibility/2006" xmlns:o="urn:schemas-microsoft-com:office:office" xmlns:r="http://schemas.openxmlformats.org/officeDocument/2006/relationships" xmlns:m="http://schemas.openxmlformats.org/officeDocument/2006/math" xmlns:v="urn:schemas-microsoft-com:vml" xmlns:wp14="http://schemas.microsoft.com/office/word/2010/wordprocessingDrawing" xmlns:wp="http://schemas.openxmlformats.org/drawingml/2006/wordprocessingDrawing" xmlns:w10="urn:schemas-microsoft-com:office:word" xmlns:w="http://schemas.openxmlformats.org/wordprocessingml/2006/main" xmlns:w14="http://schemas.microsoft.com/office/word/2010/wordml" xmlns:w15="http://schemas.microsoft.com/office/word/2012/wordml" xmlns:w16se="http://schemas.microsoft.com/office/word/2015/wordml/symex" xmlns:wpg="http://schemas.microsoft.com/office/word/2010/wordprocessingGroup" xmlns:wpi="http://schemas.microsoft.com/office/word/2010/wordprocessingInk" xmlns:wne="http://schemas.microsoft.com/office/word/2006/wordml" xmlns:wps="http://schemas.microsoft.com/office/word/2010/wordprocessingShape" mc:Ignorable="w14 w15 w16se wp14">
+<w:hdr xmlns:wpc="http://schemas.microsoft.com/office/word/2010/wordprocessingCanvas" xmlns:mc="http://schemas.openxmlformats.org/markup-compatibility/2006" xmlns:o="urn:schemas-microsoft-com:office:office" xmlns:r="http://schemas.openxmlformats.org/officeDocument/2006/relationships" xmlns:m="http://schemas.openxmlformats.org/officeDocument/2006/math" xmlns:v="urn:schemas-microsoft-com:vml" xmlns:wp14="http://schemas.microsoft.com/office/word/2010/wordprocessingDrawing" xmlns:wp="http://schemas.openxmlformats.org/drawingml/2006/wordprocessingDrawing" xmlns:w10="urn:schemas-microsoft-com:office:word" xmlns:w="http://schemas.openxmlformats.org/wordprocessingml/2006/main" xmlns:w14="http://schemas.microsoft.com/office/word/2010/wordml" xmlns:w15="http://schemas.microsoft.com/office/word/2012/wordml" xmlns:wpg="http://schemas.microsoft.com/office/word/2010/wordprocessingGroup" xmlns:wpi="http://schemas.microsoft.com/office/word/2010/wordprocessingInk" xmlns:wne="http://schemas.microsoft.com/office/word/2006/wordml" xmlns:wps="http://schemas.microsoft.com/office/word/2010/wordprocessingShape" mc:Ignorable="w14 w15 wp14">
   <w:p>
     <w:pPr>
       <w:pStyle w:val="Header"/>
@@ -4015,7 +4204,7 @@
 </file>
 
 <file path=word/header3.xml><?xml version="1.0" encoding="utf-8"?>
-<w:hdr xmlns:wpc="http://schemas.microsoft.com/office/word/2010/wordprocessingCanvas" xmlns:cx="http://schemas.microsoft.com/office/drawing/2014/chartex" xmlns:mc="http://schemas.openxmlformats.org/markup-compatibility/2006" xmlns:o="urn:schemas-microsoft-com:office:office" xmlns:r="http://schemas.openxmlformats.org/officeDocument/2006/relationships" xmlns:m="http://schemas.openxmlformats.org/officeDocument/2006/math" xmlns:v="urn:schemas-microsoft-com:vml" xmlns:wp14="http://schemas.microsoft.com/office/word/2010/wordprocessingDrawing" xmlns:wp="http://schemas.openxmlformats.org/drawingml/2006/wordprocessingDrawing" xmlns:w10="urn:schemas-microsoft-com:office:word" xmlns:w="http://schemas.openxmlformats.org/wordprocessingml/2006/main" xmlns:w14="http://schemas.microsoft.com/office/word/2010/wordml" xmlns:w15="http://schemas.microsoft.com/office/word/2012/wordml" xmlns:w16se="http://schemas.microsoft.com/office/word/2015/wordml/symex" xmlns:wpg="http://schemas.microsoft.com/office/word/2010/wordprocessingGroup" xmlns:wpi="http://schemas.microsoft.com/office/word/2010/wordprocessingInk" xmlns:wne="http://schemas.microsoft.com/office/word/2006/wordml" xmlns:wps="http://schemas.microsoft.com/office/word/2010/wordprocessingShape" mc:Ignorable="w14 w15 w16se wp14">
+<w:hdr xmlns:wpc="http://schemas.microsoft.com/office/word/2010/wordprocessingCanvas" xmlns:mc="http://schemas.openxmlformats.org/markup-compatibility/2006" xmlns:o="urn:schemas-microsoft-com:office:office" xmlns:r="http://schemas.openxmlformats.org/officeDocument/2006/relationships" xmlns:m="http://schemas.openxmlformats.org/officeDocument/2006/math" xmlns:v="urn:schemas-microsoft-com:vml" xmlns:wp14="http://schemas.microsoft.com/office/word/2010/wordprocessingDrawing" xmlns:wp="http://schemas.openxmlformats.org/drawingml/2006/wordprocessingDrawing" xmlns:w10="urn:schemas-microsoft-com:office:word" xmlns:w="http://schemas.openxmlformats.org/wordprocessingml/2006/main" xmlns:w14="http://schemas.microsoft.com/office/word/2010/wordml" xmlns:w15="http://schemas.microsoft.com/office/word/2012/wordml" xmlns:wpg="http://schemas.microsoft.com/office/word/2010/wordprocessingGroup" xmlns:wpi="http://schemas.microsoft.com/office/word/2010/wordprocessingInk" xmlns:wne="http://schemas.microsoft.com/office/word/2006/wordml" xmlns:wps="http://schemas.microsoft.com/office/word/2010/wordprocessingShape" mc:Ignorable="w14 w15 wp14">
   <w:p>
     <w:pPr>
       <w:pStyle w:val="Header"/>
@@ -4061,7 +4250,7 @@
 </file>
 
 <file path=word/numbering.xml><?xml version="1.0" encoding="utf-8"?>
-<w:numbering xmlns:wpc="http://schemas.microsoft.com/office/word/2010/wordprocessingCanvas" xmlns:cx="http://schemas.microsoft.com/office/drawing/2014/chartex" xmlns:mc="http://schemas.openxmlformats.org/markup-compatibility/2006" xmlns:o="urn:schemas-microsoft-com:office:office" xmlns:r="http://schemas.openxmlformats.org/officeDocument/2006/relationships" xmlns:m="http://schemas.openxmlformats.org/officeDocument/2006/math" xmlns:v="urn:schemas-microsoft-com:vml" xmlns:wp14="http://schemas.microsoft.com/office/word/2010/wordprocessingDrawing" xmlns:wp="http://schemas.openxmlformats.org/drawingml/2006/wordprocessingDrawing" xmlns:w10="urn:schemas-microsoft-com:office:word" xmlns:w="http://schemas.openxmlformats.org/wordprocessingml/2006/main" xmlns:w14="http://schemas.microsoft.com/office/word/2010/wordml" xmlns:w15="http://schemas.microsoft.com/office/word/2012/wordml" xmlns:w16se="http://schemas.microsoft.com/office/word/2015/wordml/symex" xmlns:wpg="http://schemas.microsoft.com/office/word/2010/wordprocessingGroup" xmlns:wpi="http://schemas.microsoft.com/office/word/2010/wordprocessingInk" xmlns:wne="http://schemas.microsoft.com/office/word/2006/wordml" xmlns:wps="http://schemas.microsoft.com/office/word/2010/wordprocessingShape" mc:Ignorable="w14 w15 w16se wp14">
+<w:numbering xmlns:wpc="http://schemas.microsoft.com/office/word/2010/wordprocessingCanvas" xmlns:mc="http://schemas.openxmlformats.org/markup-compatibility/2006" xmlns:o="urn:schemas-microsoft-com:office:office" xmlns:r="http://schemas.openxmlformats.org/officeDocument/2006/relationships" xmlns:m="http://schemas.openxmlformats.org/officeDocument/2006/math" xmlns:v="urn:schemas-microsoft-com:vml" xmlns:wp14="http://schemas.microsoft.com/office/word/2010/wordprocessingDrawing" xmlns:wp="http://schemas.openxmlformats.org/drawingml/2006/wordprocessingDrawing" xmlns:w10="urn:schemas-microsoft-com:office:word" xmlns:w="http://schemas.openxmlformats.org/wordprocessingml/2006/main" xmlns:w14="http://schemas.microsoft.com/office/word/2010/wordml" xmlns:w15="http://schemas.microsoft.com/office/word/2012/wordml" xmlns:wpg="http://schemas.microsoft.com/office/word/2010/wordprocessingGroup" xmlns:wpi="http://schemas.microsoft.com/office/word/2010/wordprocessingInk" xmlns:wne="http://schemas.microsoft.com/office/word/2006/wordml" xmlns:wps="http://schemas.microsoft.com/office/word/2010/wordprocessingShape" mc:Ignorable="w14 w15 wp14">
   <w:numPicBullet w:numPicBulletId="0">
     <w:pict>
       <v:shapetype id="_x0000_t75" coordsize="21600,21600" o:spt="75" o:preferrelative="t" path="m@4@5l@4@11@9@11@9@5xe" filled="f" stroked="f">
@@ -4083,12 +4272,12 @@
         <v:path o:extrusionok="f" gradientshapeok="t" o:connecttype="rect"/>
         <o:lock v:ext="edit" aspectratio="t"/>
       </v:shapetype>
-      <v:shape id="_x0000_i1032" type="#_x0000_t75" style="width:10.5pt;height:10.5pt" o:bullet="t">
+      <v:shape id="_x0000_i1032" type="#_x0000_t75" style="width:10.7pt;height:10.7pt" o:bullet="t">
         <v:imagedata r:id="rId1" o:title="mso3AFF"/>
       </v:shape>
     </w:pict>
   </w:numPicBullet>
-  <w:abstractNum w:abstractNumId="0" w15:restartNumberingAfterBreak="0">
+  <w:abstractNum w:abstractNumId="0">
     <w:nsid w:val="02E9668E"/>
     <w:multiLevelType w:val="hybridMultilevel"/>
     <w:tmpl w:val="5994061C"/>
@@ -4202,7 +4391,7 @@
       </w:rPr>
     </w:lvl>
   </w:abstractNum>
-  <w:abstractNum w:abstractNumId="1" w15:restartNumberingAfterBreak="0">
+  <w:abstractNum w:abstractNumId="1">
     <w:nsid w:val="07840F74"/>
     <w:multiLevelType w:val="hybridMultilevel"/>
     <w:tmpl w:val="364C5CB4"/>
@@ -4316,7 +4505,7 @@
       </w:rPr>
     </w:lvl>
   </w:abstractNum>
-  <w:abstractNum w:abstractNumId="2" w15:restartNumberingAfterBreak="0">
+  <w:abstractNum w:abstractNumId="2">
     <w:nsid w:val="08832755"/>
     <w:multiLevelType w:val="hybridMultilevel"/>
     <w:tmpl w:val="3D986CDE"/>
@@ -4430,7 +4619,7 @@
       </w:rPr>
     </w:lvl>
   </w:abstractNum>
-  <w:abstractNum w:abstractNumId="3" w15:restartNumberingAfterBreak="0">
+  <w:abstractNum w:abstractNumId="3">
     <w:nsid w:val="093A1BA6"/>
     <w:multiLevelType w:val="hybridMultilevel"/>
     <w:tmpl w:val="C16E292A"/>
@@ -4516,7 +4705,7 @@
       </w:pPr>
     </w:lvl>
   </w:abstractNum>
-  <w:abstractNum w:abstractNumId="4" w15:restartNumberingAfterBreak="0">
+  <w:abstractNum w:abstractNumId="4">
     <w:nsid w:val="118600DE"/>
     <w:multiLevelType w:val="hybridMultilevel"/>
     <w:tmpl w:val="F656E622"/>
@@ -4629,7 +4818,7 @@
       </w:rPr>
     </w:lvl>
   </w:abstractNum>
-  <w:abstractNum w:abstractNumId="5" w15:restartNumberingAfterBreak="0">
+  <w:abstractNum w:abstractNumId="5">
     <w:nsid w:val="13DC0B45"/>
     <w:multiLevelType w:val="hybridMultilevel"/>
     <w:tmpl w:val="77708272"/>
@@ -4743,7 +4932,7 @@
       </w:rPr>
     </w:lvl>
   </w:abstractNum>
-  <w:abstractNum w:abstractNumId="6" w15:restartNumberingAfterBreak="0">
+  <w:abstractNum w:abstractNumId="6">
     <w:nsid w:val="1482775B"/>
     <w:multiLevelType w:val="multilevel"/>
     <w:tmpl w:val="7CA2ECEE"/>
@@ -4829,7 +5018,7 @@
       </w:pPr>
     </w:lvl>
   </w:abstractNum>
-  <w:abstractNum w:abstractNumId="7" w15:restartNumberingAfterBreak="0">
+  <w:abstractNum w:abstractNumId="7">
     <w:nsid w:val="17EB52CB"/>
     <w:multiLevelType w:val="hybridMultilevel"/>
     <w:tmpl w:val="050E48B6"/>
@@ -4942,7 +5131,7 @@
       </w:rPr>
     </w:lvl>
   </w:abstractNum>
-  <w:abstractNum w:abstractNumId="8" w15:restartNumberingAfterBreak="0">
+  <w:abstractNum w:abstractNumId="8">
     <w:nsid w:val="17EE4D7B"/>
     <w:multiLevelType w:val="hybridMultilevel"/>
     <w:tmpl w:val="DECCF0B6"/>
@@ -5056,7 +5245,93 @@
       </w:rPr>
     </w:lvl>
   </w:abstractNum>
-  <w:abstractNum w:abstractNumId="9" w15:restartNumberingAfterBreak="0">
+  <w:abstractNum w:abstractNumId="9">
+    <w:nsid w:val="186A4677"/>
+    <w:multiLevelType w:val="hybridMultilevel"/>
+    <w:tmpl w:val="0194D9FE"/>
+    <w:lvl w:ilvl="0" w:tplc="0409000F">
+      <w:start w:val="1"/>
+      <w:numFmt w:val="decimal"/>
+      <w:lvlText w:val="%1."/>
+      <w:lvlJc w:val="left"/>
+      <w:pPr>
+        <w:ind w:left="1440" w:hanging="360"/>
+      </w:pPr>
+    </w:lvl>
+    <w:lvl w:ilvl="1" w:tplc="04090019" w:tentative="1">
+      <w:start w:val="1"/>
+      <w:numFmt w:val="lowerLetter"/>
+      <w:lvlText w:val="%2."/>
+      <w:lvlJc w:val="left"/>
+      <w:pPr>
+        <w:ind w:left="2160" w:hanging="360"/>
+      </w:pPr>
+    </w:lvl>
+    <w:lvl w:ilvl="2" w:tplc="0409001B" w:tentative="1">
+      <w:start w:val="1"/>
+      <w:numFmt w:val="lowerRoman"/>
+      <w:lvlText w:val="%3."/>
+      <w:lvlJc w:val="right"/>
+      <w:pPr>
+        <w:ind w:left="2880" w:hanging="180"/>
+      </w:pPr>
+    </w:lvl>
+    <w:lvl w:ilvl="3" w:tplc="0409000F" w:tentative="1">
+      <w:start w:val="1"/>
+      <w:numFmt w:val="decimal"/>
+      <w:lvlText w:val="%4."/>
+      <w:lvlJc w:val="left"/>
+      <w:pPr>
+        <w:ind w:left="3600" w:hanging="360"/>
+      </w:pPr>
+    </w:lvl>
+    <w:lvl w:ilvl="4" w:tplc="04090019" w:tentative="1">
+      <w:start w:val="1"/>
+      <w:numFmt w:val="lowerLetter"/>
+      <w:lvlText w:val="%5."/>
+      <w:lvlJc w:val="left"/>
+      <w:pPr>
+        <w:ind w:left="4320" w:hanging="360"/>
+      </w:pPr>
+    </w:lvl>
+    <w:lvl w:ilvl="5" w:tplc="0409001B" w:tentative="1">
+      <w:start w:val="1"/>
+      <w:numFmt w:val="lowerRoman"/>
+      <w:lvlText w:val="%6."/>
+      <w:lvlJc w:val="right"/>
+      <w:pPr>
+        <w:ind w:left="5040" w:hanging="180"/>
+      </w:pPr>
+    </w:lvl>
+    <w:lvl w:ilvl="6" w:tplc="0409000F" w:tentative="1">
+      <w:start w:val="1"/>
+      <w:numFmt w:val="decimal"/>
+      <w:lvlText w:val="%7."/>
+      <w:lvlJc w:val="left"/>
+      <w:pPr>
+        <w:ind w:left="5760" w:hanging="360"/>
+      </w:pPr>
+    </w:lvl>
+    <w:lvl w:ilvl="7" w:tplc="04090019" w:tentative="1">
+      <w:start w:val="1"/>
+      <w:numFmt w:val="lowerLetter"/>
+      <w:lvlText w:val="%8."/>
+      <w:lvlJc w:val="left"/>
+      <w:pPr>
+        <w:ind w:left="6480" w:hanging="360"/>
+      </w:pPr>
+    </w:lvl>
+    <w:lvl w:ilvl="8" w:tplc="0409001B" w:tentative="1">
+      <w:start w:val="1"/>
+      <w:numFmt w:val="lowerRoman"/>
+      <w:lvlText w:val="%9."/>
+      <w:lvlJc w:val="right"/>
+      <w:pPr>
+        <w:ind w:left="7200" w:hanging="180"/>
+      </w:pPr>
+    </w:lvl>
+  </w:abstractNum>
+  <w:abstractNum w:abstractNumId="10">
     <w:nsid w:val="1A532850"/>
     <w:multiLevelType w:val="hybridMultilevel"/>
     <w:tmpl w:val="6D7A51C4"/>
@@ -5170,7 +5445,7 @@
       </w:rPr>
     </w:lvl>
   </w:abstractNum>
-  <w:abstractNum w:abstractNumId="10" w15:restartNumberingAfterBreak="0">
+  <w:abstractNum w:abstractNumId="11">
     <w:nsid w:val="1DA7506F"/>
     <w:multiLevelType w:val="hybridMultilevel"/>
     <w:tmpl w:val="13E6E54E"/>
@@ -5284,7 +5559,7 @@
       </w:rPr>
     </w:lvl>
   </w:abstractNum>
-  <w:abstractNum w:abstractNumId="11" w15:restartNumberingAfterBreak="0">
+  <w:abstractNum w:abstractNumId="12">
     <w:nsid w:val="26D861CA"/>
     <w:multiLevelType w:val="hybridMultilevel"/>
     <w:tmpl w:val="7E40E770"/>
@@ -5398,7 +5673,93 @@
       </w:rPr>
     </w:lvl>
   </w:abstractNum>
-  <w:abstractNum w:abstractNumId="12" w15:restartNumberingAfterBreak="0">
+  <w:abstractNum w:abstractNumId="13">
+    <w:nsid w:val="29DB0131"/>
+    <w:multiLevelType w:val="hybridMultilevel"/>
+    <w:tmpl w:val="BD10ACBC"/>
+    <w:lvl w:ilvl="0" w:tplc="0409000F">
+      <w:start w:val="1"/>
+      <w:numFmt w:val="decimal"/>
+      <w:lvlText w:val="%1."/>
+      <w:lvlJc w:val="left"/>
+      <w:pPr>
+        <w:ind w:left="720" w:hanging="360"/>
+      </w:pPr>
+    </w:lvl>
+    <w:lvl w:ilvl="1" w:tplc="04090019" w:tentative="1">
+      <w:start w:val="1"/>
+      <w:numFmt w:val="lowerLetter"/>
+      <w:lvlText w:val="%2."/>
+      <w:lvlJc w:val="left"/>
+      <w:pPr>
+        <w:ind w:left="1440" w:hanging="360"/>
+      </w:pPr>
+    </w:lvl>
+    <w:lvl w:ilvl="2" w:tplc="0409001B" w:tentative="1">
+      <w:start w:val="1"/>
+      <w:numFmt w:val="lowerRoman"/>
+      <w:lvlText w:val="%3."/>
+      <w:lvlJc w:val="right"/>
+      <w:pPr>
+        <w:ind w:left="2160" w:hanging="180"/>
+      </w:pPr>
+    </w:lvl>
+    <w:lvl w:ilvl="3" w:tplc="0409000F" w:tentative="1">
+      <w:start w:val="1"/>
+      <w:numFmt w:val="decimal"/>
+      <w:lvlText w:val="%4."/>
+      <w:lvlJc w:val="left"/>
+      <w:pPr>
+        <w:ind w:left="2880" w:hanging="360"/>
+      </w:pPr>
+    </w:lvl>
+    <w:lvl w:ilvl="4" w:tplc="04090019" w:tentative="1">
+      <w:start w:val="1"/>
+      <w:numFmt w:val="lowerLetter"/>
+      <w:lvlText w:val="%5."/>
+      <w:lvlJc w:val="left"/>
+      <w:pPr>
+        <w:ind w:left="3600" w:hanging="360"/>
+      </w:pPr>
+    </w:lvl>
+    <w:lvl w:ilvl="5" w:tplc="0409001B" w:tentative="1">
+      <w:start w:val="1"/>
+      <w:numFmt w:val="lowerRoman"/>
+      <w:lvlText w:val="%6."/>
+      <w:lvlJc w:val="right"/>
+      <w:pPr>
+        <w:ind w:left="4320" w:hanging="180"/>
+      </w:pPr>
+    </w:lvl>
+    <w:lvl w:ilvl="6" w:tplc="0409000F" w:tentative="1">
+      <w:start w:val="1"/>
+      <w:numFmt w:val="decimal"/>
+      <w:lvlText w:val="%7."/>
+      <w:lvlJc w:val="left"/>
+      <w:pPr>
+        <w:ind w:left="5040" w:hanging="360"/>
+      </w:pPr>
+    </w:lvl>
+    <w:lvl w:ilvl="7" w:tplc="04090019" w:tentative="1">
+      <w:start w:val="1"/>
+      <w:numFmt w:val="lowerLetter"/>
+      <w:lvlText w:val="%8."/>
+      <w:lvlJc w:val="left"/>
+      <w:pPr>
+        <w:ind w:left="5760" w:hanging="360"/>
+      </w:pPr>
+    </w:lvl>
+    <w:lvl w:ilvl="8" w:tplc="0409001B" w:tentative="1">
+      <w:start w:val="1"/>
+      <w:numFmt w:val="lowerRoman"/>
+      <w:lvlText w:val="%9."/>
+      <w:lvlJc w:val="right"/>
+      <w:pPr>
+        <w:ind w:left="6480" w:hanging="180"/>
+      </w:pPr>
+    </w:lvl>
+  </w:abstractNum>
+  <w:abstractNum w:abstractNumId="14">
     <w:nsid w:val="31C87CF1"/>
     <w:multiLevelType w:val="hybridMultilevel"/>
     <w:tmpl w:val="D4F2FDBA"/>
@@ -5512,7 +5873,7 @@
       </w:rPr>
     </w:lvl>
   </w:abstractNum>
-  <w:abstractNum w:abstractNumId="13" w15:restartNumberingAfterBreak="0">
+  <w:abstractNum w:abstractNumId="15">
     <w:nsid w:val="34CB00A9"/>
     <w:multiLevelType w:val="hybridMultilevel"/>
     <w:tmpl w:val="2E46A062"/>
@@ -5626,7 +5987,7 @@
       </w:rPr>
     </w:lvl>
   </w:abstractNum>
-  <w:abstractNum w:abstractNumId="14" w15:restartNumberingAfterBreak="0">
+  <w:abstractNum w:abstractNumId="16">
     <w:nsid w:val="35C20FDB"/>
     <w:multiLevelType w:val="hybridMultilevel"/>
     <w:tmpl w:val="08B45262"/>
@@ -5739,7 +6100,7 @@
       </w:rPr>
     </w:lvl>
   </w:abstractNum>
-  <w:abstractNum w:abstractNumId="15" w15:restartNumberingAfterBreak="0">
+  <w:abstractNum w:abstractNumId="17">
     <w:nsid w:val="37824008"/>
     <w:multiLevelType w:val="hybridMultilevel"/>
     <w:tmpl w:val="647E9F0E"/>
@@ -5852,7 +6213,7 @@
       </w:rPr>
     </w:lvl>
   </w:abstractNum>
-  <w:abstractNum w:abstractNumId="16" w15:restartNumberingAfterBreak="0">
+  <w:abstractNum w:abstractNumId="18">
     <w:nsid w:val="400A02A8"/>
     <w:multiLevelType w:val="hybridMultilevel"/>
     <w:tmpl w:val="3A7862DA"/>
@@ -5966,7 +6327,7 @@
       </w:rPr>
     </w:lvl>
   </w:abstractNum>
-  <w:abstractNum w:abstractNumId="17" w15:restartNumberingAfterBreak="0">
+  <w:abstractNum w:abstractNumId="19">
     <w:nsid w:val="42172A59"/>
     <w:multiLevelType w:val="hybridMultilevel"/>
     <w:tmpl w:val="9D983FAE"/>
@@ -6080,7 +6441,7 @@
       </w:rPr>
     </w:lvl>
   </w:abstractNum>
-  <w:abstractNum w:abstractNumId="18" w15:restartNumberingAfterBreak="0">
+  <w:abstractNum w:abstractNumId="20">
     <w:nsid w:val="44C61B43"/>
     <w:multiLevelType w:val="hybridMultilevel"/>
     <w:tmpl w:val="FFB08D36"/>
@@ -6194,7 +6555,7 @@
       </w:rPr>
     </w:lvl>
   </w:abstractNum>
-  <w:abstractNum w:abstractNumId="19" w15:restartNumberingAfterBreak="0">
+  <w:abstractNum w:abstractNumId="21">
     <w:nsid w:val="451F6F53"/>
     <w:multiLevelType w:val="hybridMultilevel"/>
     <w:tmpl w:val="9A120F58"/>
@@ -6308,7 +6669,7 @@
       </w:rPr>
     </w:lvl>
   </w:abstractNum>
-  <w:abstractNum w:abstractNumId="20" w15:restartNumberingAfterBreak="0">
+  <w:abstractNum w:abstractNumId="22">
     <w:nsid w:val="49FF1293"/>
     <w:multiLevelType w:val="hybridMultilevel"/>
     <w:tmpl w:val="7E26FDC0"/>
@@ -6421,7 +6782,7 @@
       </w:rPr>
     </w:lvl>
   </w:abstractNum>
-  <w:abstractNum w:abstractNumId="21" w15:restartNumberingAfterBreak="0">
+  <w:abstractNum w:abstractNumId="23">
     <w:nsid w:val="4D126A41"/>
     <w:multiLevelType w:val="hybridMultilevel"/>
     <w:tmpl w:val="373A06E0"/>
@@ -6534,7 +6895,7 @@
       </w:rPr>
     </w:lvl>
   </w:abstractNum>
-  <w:abstractNum w:abstractNumId="22" w15:restartNumberingAfterBreak="0">
+  <w:abstractNum w:abstractNumId="24">
     <w:nsid w:val="548B2ABD"/>
     <w:multiLevelType w:val="hybridMultilevel"/>
     <w:tmpl w:val="97FE64B0"/>
@@ -6648,7 +7009,7 @@
       </w:rPr>
     </w:lvl>
   </w:abstractNum>
-  <w:abstractNum w:abstractNumId="23" w15:restartNumberingAfterBreak="0">
+  <w:abstractNum w:abstractNumId="25">
     <w:nsid w:val="5A303A2F"/>
     <w:multiLevelType w:val="hybridMultilevel"/>
     <w:tmpl w:val="192E6620"/>
@@ -6762,10 +7123,10 @@
       </w:rPr>
     </w:lvl>
   </w:abstractNum>
-  <w:abstractNum w:abstractNumId="24" w15:restartNumberingAfterBreak="0">
+  <w:abstractNum w:abstractNumId="26">
     <w:nsid w:val="5B121224"/>
     <w:multiLevelType w:val="hybridMultilevel"/>
-    <w:tmpl w:val="56882824"/>
+    <w:tmpl w:val="67D82F96"/>
     <w:lvl w:ilvl="0" w:tplc="40090007">
       <w:start w:val="1"/>
       <w:numFmt w:val="bullet"/>
@@ -6876,7 +7237,7 @@
       </w:rPr>
     </w:lvl>
   </w:abstractNum>
-  <w:abstractNum w:abstractNumId="25" w15:restartNumberingAfterBreak="0">
+  <w:abstractNum w:abstractNumId="27">
     <w:nsid w:val="63562633"/>
     <w:multiLevelType w:val="hybridMultilevel"/>
     <w:tmpl w:val="09FAF706"/>
@@ -6990,7 +7351,7 @@
       </w:rPr>
     </w:lvl>
   </w:abstractNum>
-  <w:abstractNum w:abstractNumId="26" w15:restartNumberingAfterBreak="0">
+  <w:abstractNum w:abstractNumId="28">
     <w:nsid w:val="6400115A"/>
     <w:multiLevelType w:val="hybridMultilevel"/>
     <w:tmpl w:val="B956C6E8"/>
@@ -7104,7 +7465,7 @@
       </w:rPr>
     </w:lvl>
   </w:abstractNum>
-  <w:abstractNum w:abstractNumId="27" w15:restartNumberingAfterBreak="0">
+  <w:abstractNum w:abstractNumId="29">
     <w:nsid w:val="6E9C2D02"/>
     <w:multiLevelType w:val="hybridMultilevel"/>
     <w:tmpl w:val="D1AE8906"/>
@@ -7218,7 +7579,7 @@
       </w:rPr>
     </w:lvl>
   </w:abstractNum>
-  <w:abstractNum w:abstractNumId="28" w15:restartNumberingAfterBreak="0">
+  <w:abstractNum w:abstractNumId="30">
     <w:nsid w:val="6EE92ADD"/>
     <w:multiLevelType w:val="hybridMultilevel"/>
     <w:tmpl w:val="2FB22A76"/>
@@ -7331,7 +7692,7 @@
       </w:rPr>
     </w:lvl>
   </w:abstractNum>
-  <w:abstractNum w:abstractNumId="29" w15:restartNumberingAfterBreak="0">
+  <w:abstractNum w:abstractNumId="31">
     <w:nsid w:val="6F9C0167"/>
     <w:multiLevelType w:val="hybridMultilevel"/>
     <w:tmpl w:val="808E4E78"/>
@@ -7445,7 +7806,7 @@
       </w:rPr>
     </w:lvl>
   </w:abstractNum>
-  <w:abstractNum w:abstractNumId="30" w15:restartNumberingAfterBreak="0">
+  <w:abstractNum w:abstractNumId="32">
     <w:nsid w:val="75283EFD"/>
     <w:multiLevelType w:val="hybridMultilevel"/>
     <w:tmpl w:val="74A67A2A"/>
@@ -7559,7 +7920,7 @@
       </w:rPr>
     </w:lvl>
   </w:abstractNum>
-  <w:abstractNum w:abstractNumId="31" w15:restartNumberingAfterBreak="0">
+  <w:abstractNum w:abstractNumId="33">
     <w:nsid w:val="75687A84"/>
     <w:multiLevelType w:val="hybridMultilevel"/>
     <w:tmpl w:val="E00E0E1E"/>
@@ -7673,7 +8034,120 @@
       </w:rPr>
     </w:lvl>
   </w:abstractNum>
-  <w:abstractNum w:abstractNumId="32" w15:restartNumberingAfterBreak="0">
+  <w:abstractNum w:abstractNumId="34">
+    <w:nsid w:val="798C4FA7"/>
+    <w:multiLevelType w:val="hybridMultilevel"/>
+    <w:tmpl w:val="0250173A"/>
+    <w:lvl w:ilvl="0" w:tplc="04090001">
+      <w:start w:val="1"/>
+      <w:numFmt w:val="bullet"/>
+      <w:lvlText w:val=""/>
+      <w:lvlJc w:val="left"/>
+      <w:pPr>
+        <w:ind w:left="720" w:hanging="360"/>
+      </w:pPr>
+      <w:rPr>
+        <w:rFonts w:ascii="Symbol" w:hAnsi="Symbol" w:hint="default"/>
+      </w:rPr>
+    </w:lvl>
+    <w:lvl w:ilvl="1" w:tplc="04090003" w:tentative="1">
+      <w:start w:val="1"/>
+      <w:numFmt w:val="bullet"/>
+      <w:lvlText w:val="o"/>
+      <w:lvlJc w:val="left"/>
+      <w:pPr>
+        <w:ind w:left="1440" w:hanging="360"/>
+      </w:pPr>
+      <w:rPr>
+        <w:rFonts w:ascii="Courier New" w:hAnsi="Courier New" w:cs="Courier New" w:hint="default"/>
+      </w:rPr>
+    </w:lvl>
+    <w:lvl w:ilvl="2" w:tplc="04090005" w:tentative="1">
+      <w:start w:val="1"/>
+      <w:numFmt w:val="bullet"/>
+      <w:lvlText w:val=""/>
+      <w:lvlJc w:val="left"/>
+      <w:pPr>
+        <w:ind w:left="2160" w:hanging="360"/>
+      </w:pPr>
+      <w:rPr>
+        <w:rFonts w:ascii="Wingdings" w:hAnsi="Wingdings" w:hint="default"/>
+      </w:rPr>
+    </w:lvl>
+    <w:lvl w:ilvl="3" w:tplc="04090001" w:tentative="1">
+      <w:start w:val="1"/>
+      <w:numFmt w:val="bullet"/>
+      <w:lvlText w:val=""/>
+      <w:lvlJc w:val="left"/>
+      <w:pPr>
+        <w:ind w:left="2880" w:hanging="360"/>
+      </w:pPr>
+      <w:rPr>
+        <w:rFonts w:ascii="Symbol" w:hAnsi="Symbol" w:hint="default"/>
+      </w:rPr>
+    </w:lvl>
+    <w:lvl w:ilvl="4" w:tplc="04090003" w:tentative="1">
+      <w:start w:val="1"/>
+      <w:numFmt w:val="bullet"/>
+      <w:lvlText w:val="o"/>
+      <w:lvlJc w:val="left"/>
+      <w:pPr>
+        <w:ind w:left="3600" w:hanging="360"/>
+      </w:pPr>
+      <w:rPr>
+        <w:rFonts w:ascii="Courier New" w:hAnsi="Courier New" w:cs="Courier New" w:hint="default"/>
+      </w:rPr>
+    </w:lvl>
+    <w:lvl w:ilvl="5" w:tplc="04090005" w:tentative="1">
+      <w:start w:val="1"/>
+      <w:numFmt w:val="bullet"/>
+      <w:lvlText w:val=""/>
+      <w:lvlJc w:val="left"/>
+      <w:pPr>
+        <w:ind w:left="4320" w:hanging="360"/>
+      </w:pPr>
+      <w:rPr>
+        <w:rFonts w:ascii="Wingdings" w:hAnsi="Wingdings" w:hint="default"/>
+      </w:rPr>
+    </w:lvl>
+    <w:lvl w:ilvl="6" w:tplc="04090001" w:tentative="1">
+      <w:start w:val="1"/>
+      <w:numFmt w:val="bullet"/>
+      <w:lvlText w:val=""/>
+      <w:lvlJc w:val="left"/>
+      <w:pPr>
+        <w:ind w:left="5040" w:hanging="360"/>
+      </w:pPr>
+      <w:rPr>
+        <w:rFonts w:ascii="Symbol" w:hAnsi="Symbol" w:hint="default"/>
+      </w:rPr>
+    </w:lvl>
+    <w:lvl w:ilvl="7" w:tplc="04090003" w:tentative="1">
+      <w:start w:val="1"/>
+      <w:numFmt w:val="bullet"/>
+      <w:lvlText w:val="o"/>
+      <w:lvlJc w:val="left"/>
+      <w:pPr>
+        <w:ind w:left="5760" w:hanging="360"/>
+      </w:pPr>
+      <w:rPr>
+        <w:rFonts w:ascii="Courier New" w:hAnsi="Courier New" w:cs="Courier New" w:hint="default"/>
+      </w:rPr>
+    </w:lvl>
+    <w:lvl w:ilvl="8" w:tplc="04090005" w:tentative="1">
+      <w:start w:val="1"/>
+      <w:numFmt w:val="bullet"/>
+      <w:lvlText w:val=""/>
+      <w:lvlJc w:val="left"/>
+      <w:pPr>
+        <w:ind w:left="6480" w:hanging="360"/>
+      </w:pPr>
+      <w:rPr>
+        <w:rFonts w:ascii="Wingdings" w:hAnsi="Wingdings" w:hint="default"/>
+      </w:rPr>
+    </w:lvl>
+  </w:abstractNum>
+  <w:abstractNum w:abstractNumId="35">
     <w:nsid w:val="7BBD4736"/>
     <w:multiLevelType w:val="hybridMultilevel"/>
     <w:tmpl w:val="BBEA818E"/>
@@ -7787,7 +8261,7 @@
       </w:rPr>
     </w:lvl>
   </w:abstractNum>
-  <w:abstractNum w:abstractNumId="33" w15:restartNumberingAfterBreak="0">
+  <w:abstractNum w:abstractNumId="36">
     <w:nsid w:val="7E444AE7"/>
     <w:multiLevelType w:val="hybridMultilevel"/>
     <w:tmpl w:val="8F727F24"/>
@@ -7902,13 +8376,13 @@
     </w:lvl>
   </w:abstractNum>
   <w:num w:numId="1">
-    <w:abstractNumId w:val="14"/>
+    <w:abstractNumId w:val="16"/>
   </w:num>
   <w:num w:numId="2">
-    <w:abstractNumId w:val="28"/>
+    <w:abstractNumId w:val="30"/>
   </w:num>
   <w:num w:numId="3">
-    <w:abstractNumId w:val="25"/>
+    <w:abstractNumId w:val="27"/>
   </w:num>
   <w:num w:numId="4">
     <w:abstractNumId w:val="6"/>
@@ -7941,31 +8415,31 @@
     <w:abstractNumId w:val="6"/>
   </w:num>
   <w:num w:numId="14">
-    <w:abstractNumId w:val="13"/>
+    <w:abstractNumId w:val="15"/>
   </w:num>
   <w:num w:numId="15">
-    <w:abstractNumId w:val="15"/>
+    <w:abstractNumId w:val="17"/>
   </w:num>
   <w:num w:numId="16">
-    <w:abstractNumId w:val="31"/>
+    <w:abstractNumId w:val="33"/>
   </w:num>
   <w:num w:numId="17">
-    <w:abstractNumId w:val="32"/>
+    <w:abstractNumId w:val="35"/>
   </w:num>
   <w:num w:numId="18">
     <w:abstractNumId w:val="7"/>
   </w:num>
   <w:num w:numId="19">
-    <w:abstractNumId w:val="30"/>
+    <w:abstractNumId w:val="32"/>
   </w:num>
   <w:num w:numId="20">
-    <w:abstractNumId w:val="33"/>
+    <w:abstractNumId w:val="36"/>
   </w:num>
   <w:num w:numId="21">
     <w:abstractNumId w:val="4"/>
   </w:num>
   <w:num w:numId="22">
-    <w:abstractNumId w:val="20"/>
+    <w:abstractNumId w:val="22"/>
   </w:num>
   <w:num w:numId="23">
     <w:abstractNumId w:val="5"/>
@@ -7974,37 +8448,37 @@
     <w:abstractNumId w:val="0"/>
   </w:num>
   <w:num w:numId="25">
-    <w:abstractNumId w:val="12"/>
+    <w:abstractNumId w:val="14"/>
   </w:num>
   <w:num w:numId="26">
-    <w:abstractNumId w:val="26"/>
+    <w:abstractNumId w:val="28"/>
   </w:num>
   <w:num w:numId="27">
     <w:abstractNumId w:val="3"/>
   </w:num>
   <w:num w:numId="28">
-    <w:abstractNumId w:val="22"/>
+    <w:abstractNumId w:val="24"/>
   </w:num>
   <w:num w:numId="29">
     <w:abstractNumId w:val="1"/>
   </w:num>
   <w:num w:numId="30">
+    <w:abstractNumId w:val="21"/>
+  </w:num>
+  <w:num w:numId="31">
+    <w:abstractNumId w:val="31"/>
+  </w:num>
+  <w:num w:numId="32">
     <w:abstractNumId w:val="19"/>
   </w:num>
-  <w:num w:numId="31">
-    <w:abstractNumId w:val="29"/>
-  </w:num>
-  <w:num w:numId="32">
-    <w:abstractNumId w:val="17"/>
-  </w:num>
   <w:num w:numId="33">
-    <w:abstractNumId w:val="10"/>
+    <w:abstractNumId w:val="11"/>
   </w:num>
   <w:num w:numId="34">
-    <w:abstractNumId w:val="21"/>
+    <w:abstractNumId w:val="23"/>
   </w:num>
   <w:num w:numId="35">
-    <w:abstractNumId w:val="11"/>
+    <w:abstractNumId w:val="12"/>
   </w:num>
   <w:num w:numId="36">
     <w:abstractNumId w:val="2"/>
@@ -8013,28 +8487,37 @@
     <w:abstractNumId w:val="8"/>
   </w:num>
   <w:num w:numId="38">
+    <w:abstractNumId w:val="20"/>
+  </w:num>
+  <w:num w:numId="39">
+    <w:abstractNumId w:val="26"/>
+  </w:num>
+  <w:num w:numId="40">
+    <w:abstractNumId w:val="10"/>
+  </w:num>
+  <w:num w:numId="41">
     <w:abstractNumId w:val="18"/>
   </w:num>
-  <w:num w:numId="39">
-    <w:abstractNumId w:val="24"/>
+  <w:num w:numId="42">
+    <w:abstractNumId w:val="25"/>
   </w:num>
-  <w:num w:numId="40">
+  <w:num w:numId="43">
+    <w:abstractNumId w:val="29"/>
+  </w:num>
+  <w:num w:numId="44">
+    <w:abstractNumId w:val="34"/>
+  </w:num>
+  <w:num w:numId="45">
     <w:abstractNumId w:val="9"/>
   </w:num>
-  <w:num w:numId="41">
-    <w:abstractNumId w:val="16"/>
-  </w:num>
-  <w:num w:numId="42">
-    <w:abstractNumId w:val="23"/>
-  </w:num>
-  <w:num w:numId="43">
-    <w:abstractNumId w:val="27"/>
+  <w:num w:numId="46">
+    <w:abstractNumId w:val="13"/>
   </w:num>
 </w:numbering>
 </file>
 
 <file path=word/styles.xml><?xml version="1.0" encoding="utf-8"?>
-<w:styles xmlns:mc="http://schemas.openxmlformats.org/markup-compatibility/2006" xmlns:r="http://schemas.openxmlformats.org/officeDocument/2006/relationships" xmlns:w="http://schemas.openxmlformats.org/wordprocessingml/2006/main" xmlns:w14="http://schemas.microsoft.com/office/word/2010/wordml" xmlns:w15="http://schemas.microsoft.com/office/word/2012/wordml" xmlns:w16se="http://schemas.microsoft.com/office/word/2015/wordml/symex" mc:Ignorable="w14 w15 w16se">
+<w:styles xmlns:mc="http://schemas.openxmlformats.org/markup-compatibility/2006" xmlns:r="http://schemas.openxmlformats.org/officeDocument/2006/relationships" xmlns:w="http://schemas.openxmlformats.org/wordprocessingml/2006/main" xmlns:w14="http://schemas.microsoft.com/office/word/2010/wordml" xmlns:w15="http://schemas.microsoft.com/office/word/2012/wordml" mc:Ignorable="w14 w15">
   <w:docDefaults>
     <w:rPrDefault>
       <w:rPr>

</xml_diff>

<commit_message>
sp and hp with in range
</commit_message>
<xml_diff>
--- a/Document/Gopal/DevLog.docx
+++ b/Document/Gopal/DevLog.docx
@@ -4104,8 +4104,6 @@
         </w:rPr>
         <w:t xml:space="preserve"> Converted in anime .</w:t>
       </w:r>
-      <w:bookmarkStart w:id="0" w:name="_GoBack"/>
-      <w:bookmarkEnd w:id="0"/>
     </w:p>
     <w:p>
       <w:pPr>
@@ -4165,6 +4163,58 @@
         </w:rPr>
         <w:t xml:space="preserve"> Completed.</w:t>
       </w:r>
+    </w:p>
+    <w:p>
+      <w:pPr>
+        <w:tabs>
+          <w:tab w:val="left" w:pos="1131"/>
+        </w:tabs>
+        <w:rPr>
+          <w:sz w:val="36"/>
+          <w:szCs w:val="32"/>
+        </w:rPr>
+      </w:pPr>
+      <w:proofErr w:type="gramStart"/>
+      <w:r>
+        <w:rPr>
+          <w:sz w:val="36"/>
+          <w:szCs w:val="32"/>
+        </w:rPr>
+        <w:t>Date :-</w:t>
+      </w:r>
+      <w:proofErr w:type="gramEnd"/>
+      <w:r>
+        <w:rPr>
+          <w:sz w:val="36"/>
+          <w:szCs w:val="32"/>
+        </w:rPr>
+        <w:t xml:space="preserve"> 15-11-2019</w:t>
+      </w:r>
+    </w:p>
+    <w:p>
+      <w:pPr>
+        <w:pStyle w:val="ListParagraph"/>
+        <w:numPr>
+          <w:ilvl w:val="0"/>
+          <w:numId w:val="49"/>
+        </w:numPr>
+        <w:tabs>
+          <w:tab w:val="left" w:pos="1131"/>
+        </w:tabs>
+        <w:rPr>
+          <w:sz w:val="36"/>
+          <w:szCs w:val="32"/>
+        </w:rPr>
+      </w:pPr>
+      <w:r>
+        <w:rPr>
+          <w:sz w:val="36"/>
+          <w:szCs w:val="32"/>
+        </w:rPr>
+        <w:t>Pixel art doll created.</w:t>
+      </w:r>
+      <w:bookmarkStart w:id="0" w:name="_GoBack"/>
+      <w:bookmarkEnd w:id="0"/>
     </w:p>
     <w:sectPr>
       <w:headerReference w:type="even" r:id="rId7"/>
@@ -4423,7 +4473,7 @@
         <v:path o:extrusionok="f" gradientshapeok="t" o:connecttype="rect"/>
         <o:lock v:ext="edit" aspectratio="t"/>
       </v:shapetype>
-      <v:shape id="_x0000_i1031" type="#_x0000_t75" style="width:10.7pt;height:10.7pt" o:bullet="t">
+      <v:shape id="_x0000_i1034" type="#_x0000_t75" style="width:10.7pt;height:10.7pt" o:bullet="t">
         <v:imagedata r:id="rId1" o:title="mso3AFF"/>
       </v:shape>
     </w:pict>
@@ -4885,6 +4935,120 @@
     </w:lvl>
   </w:abstractNum>
   <w:abstractNum w:abstractNumId="4">
+    <w:nsid w:val="09343E97"/>
+    <w:multiLevelType w:val="hybridMultilevel"/>
+    <w:tmpl w:val="385A50A4"/>
+    <w:lvl w:ilvl="0" w:tplc="04090007">
+      <w:start w:val="1"/>
+      <w:numFmt w:val="bullet"/>
+      <w:lvlText w:val=""/>
+      <w:lvlPicBulletId w:val="0"/>
+      <w:lvlJc w:val="left"/>
+      <w:pPr>
+        <w:ind w:left="720" w:hanging="360"/>
+      </w:pPr>
+      <w:rPr>
+        <w:rFonts w:ascii="Symbol" w:hAnsi="Symbol" w:hint="default"/>
+      </w:rPr>
+    </w:lvl>
+    <w:lvl w:ilvl="1" w:tplc="04090003" w:tentative="1">
+      <w:start w:val="1"/>
+      <w:numFmt w:val="bullet"/>
+      <w:lvlText w:val="o"/>
+      <w:lvlJc w:val="left"/>
+      <w:pPr>
+        <w:ind w:left="1440" w:hanging="360"/>
+      </w:pPr>
+      <w:rPr>
+        <w:rFonts w:ascii="Courier New" w:hAnsi="Courier New" w:cs="Courier New" w:hint="default"/>
+      </w:rPr>
+    </w:lvl>
+    <w:lvl w:ilvl="2" w:tplc="04090005" w:tentative="1">
+      <w:start w:val="1"/>
+      <w:numFmt w:val="bullet"/>
+      <w:lvlText w:val=""/>
+      <w:lvlJc w:val="left"/>
+      <w:pPr>
+        <w:ind w:left="2160" w:hanging="360"/>
+      </w:pPr>
+      <w:rPr>
+        <w:rFonts w:ascii="Wingdings" w:hAnsi="Wingdings" w:hint="default"/>
+      </w:rPr>
+    </w:lvl>
+    <w:lvl w:ilvl="3" w:tplc="04090001" w:tentative="1">
+      <w:start w:val="1"/>
+      <w:numFmt w:val="bullet"/>
+      <w:lvlText w:val=""/>
+      <w:lvlJc w:val="left"/>
+      <w:pPr>
+        <w:ind w:left="2880" w:hanging="360"/>
+      </w:pPr>
+      <w:rPr>
+        <w:rFonts w:ascii="Symbol" w:hAnsi="Symbol" w:hint="default"/>
+      </w:rPr>
+    </w:lvl>
+    <w:lvl w:ilvl="4" w:tplc="04090003" w:tentative="1">
+      <w:start w:val="1"/>
+      <w:numFmt w:val="bullet"/>
+      <w:lvlText w:val="o"/>
+      <w:lvlJc w:val="left"/>
+      <w:pPr>
+        <w:ind w:left="3600" w:hanging="360"/>
+      </w:pPr>
+      <w:rPr>
+        <w:rFonts w:ascii="Courier New" w:hAnsi="Courier New" w:cs="Courier New" w:hint="default"/>
+      </w:rPr>
+    </w:lvl>
+    <w:lvl w:ilvl="5" w:tplc="04090005" w:tentative="1">
+      <w:start w:val="1"/>
+      <w:numFmt w:val="bullet"/>
+      <w:lvlText w:val=""/>
+      <w:lvlJc w:val="left"/>
+      <w:pPr>
+        <w:ind w:left="4320" w:hanging="360"/>
+      </w:pPr>
+      <w:rPr>
+        <w:rFonts w:ascii="Wingdings" w:hAnsi="Wingdings" w:hint="default"/>
+      </w:rPr>
+    </w:lvl>
+    <w:lvl w:ilvl="6" w:tplc="04090001" w:tentative="1">
+      <w:start w:val="1"/>
+      <w:numFmt w:val="bullet"/>
+      <w:lvlText w:val=""/>
+      <w:lvlJc w:val="left"/>
+      <w:pPr>
+        <w:ind w:left="5040" w:hanging="360"/>
+      </w:pPr>
+      <w:rPr>
+        <w:rFonts w:ascii="Symbol" w:hAnsi="Symbol" w:hint="default"/>
+      </w:rPr>
+    </w:lvl>
+    <w:lvl w:ilvl="7" w:tplc="04090003" w:tentative="1">
+      <w:start w:val="1"/>
+      <w:numFmt w:val="bullet"/>
+      <w:lvlText w:val="o"/>
+      <w:lvlJc w:val="left"/>
+      <w:pPr>
+        <w:ind w:left="5760" w:hanging="360"/>
+      </w:pPr>
+      <w:rPr>
+        <w:rFonts w:ascii="Courier New" w:hAnsi="Courier New" w:cs="Courier New" w:hint="default"/>
+      </w:rPr>
+    </w:lvl>
+    <w:lvl w:ilvl="8" w:tplc="04090005" w:tentative="1">
+      <w:start w:val="1"/>
+      <w:numFmt w:val="bullet"/>
+      <w:lvlText w:val=""/>
+      <w:lvlJc w:val="left"/>
+      <w:pPr>
+        <w:ind w:left="6480" w:hanging="360"/>
+      </w:pPr>
+      <w:rPr>
+        <w:rFonts w:ascii="Wingdings" w:hAnsi="Wingdings" w:hint="default"/>
+      </w:rPr>
+    </w:lvl>
+  </w:abstractNum>
+  <w:abstractNum w:abstractNumId="5">
     <w:nsid w:val="093A1BA6"/>
     <w:multiLevelType w:val="hybridMultilevel"/>
     <w:tmpl w:val="C16E292A"/>
@@ -4970,7 +5134,7 @@
       </w:pPr>
     </w:lvl>
   </w:abstractNum>
-  <w:abstractNum w:abstractNumId="5">
+  <w:abstractNum w:abstractNumId="6">
     <w:nsid w:val="118600DE"/>
     <w:multiLevelType w:val="hybridMultilevel"/>
     <w:tmpl w:val="F656E622"/>
@@ -5083,7 +5247,7 @@
       </w:rPr>
     </w:lvl>
   </w:abstractNum>
-  <w:abstractNum w:abstractNumId="6">
+  <w:abstractNum w:abstractNumId="7">
     <w:nsid w:val="13DC0B45"/>
     <w:multiLevelType w:val="hybridMultilevel"/>
     <w:tmpl w:val="77708272"/>
@@ -5197,7 +5361,7 @@
       </w:rPr>
     </w:lvl>
   </w:abstractNum>
-  <w:abstractNum w:abstractNumId="7">
+  <w:abstractNum w:abstractNumId="8">
     <w:nsid w:val="1482775B"/>
     <w:multiLevelType w:val="multilevel"/>
     <w:tmpl w:val="7CA2ECEE"/>
@@ -5283,7 +5447,7 @@
       </w:pPr>
     </w:lvl>
   </w:abstractNum>
-  <w:abstractNum w:abstractNumId="8">
+  <w:abstractNum w:abstractNumId="9">
     <w:nsid w:val="17EB52CB"/>
     <w:multiLevelType w:val="hybridMultilevel"/>
     <w:tmpl w:val="050E48B6"/>
@@ -5396,7 +5560,7 @@
       </w:rPr>
     </w:lvl>
   </w:abstractNum>
-  <w:abstractNum w:abstractNumId="9">
+  <w:abstractNum w:abstractNumId="10">
     <w:nsid w:val="17EE4D7B"/>
     <w:multiLevelType w:val="hybridMultilevel"/>
     <w:tmpl w:val="DECCF0B6"/>
@@ -5510,7 +5674,7 @@
       </w:rPr>
     </w:lvl>
   </w:abstractNum>
-  <w:abstractNum w:abstractNumId="10">
+  <w:abstractNum w:abstractNumId="11">
     <w:nsid w:val="186A4677"/>
     <w:multiLevelType w:val="hybridMultilevel"/>
     <w:tmpl w:val="0194D9FE"/>
@@ -5596,7 +5760,7 @@
       </w:pPr>
     </w:lvl>
   </w:abstractNum>
-  <w:abstractNum w:abstractNumId="11">
+  <w:abstractNum w:abstractNumId="12">
     <w:nsid w:val="1A532850"/>
     <w:multiLevelType w:val="hybridMultilevel"/>
     <w:tmpl w:val="6D7A51C4"/>
@@ -5710,7 +5874,7 @@
       </w:rPr>
     </w:lvl>
   </w:abstractNum>
-  <w:abstractNum w:abstractNumId="12">
+  <w:abstractNum w:abstractNumId="13">
     <w:nsid w:val="1DA7506F"/>
     <w:multiLevelType w:val="hybridMultilevel"/>
     <w:tmpl w:val="13E6E54E"/>
@@ -5824,7 +5988,7 @@
       </w:rPr>
     </w:lvl>
   </w:abstractNum>
-  <w:abstractNum w:abstractNumId="13">
+  <w:abstractNum w:abstractNumId="14">
     <w:nsid w:val="26D861CA"/>
     <w:multiLevelType w:val="hybridMultilevel"/>
     <w:tmpl w:val="7E40E770"/>
@@ -5938,7 +6102,7 @@
       </w:rPr>
     </w:lvl>
   </w:abstractNum>
-  <w:abstractNum w:abstractNumId="14">
+  <w:abstractNum w:abstractNumId="15">
     <w:nsid w:val="29DB0131"/>
     <w:multiLevelType w:val="hybridMultilevel"/>
     <w:tmpl w:val="BD10ACBC"/>
@@ -6024,7 +6188,7 @@
       </w:pPr>
     </w:lvl>
   </w:abstractNum>
-  <w:abstractNum w:abstractNumId="15">
+  <w:abstractNum w:abstractNumId="16">
     <w:nsid w:val="31C87CF1"/>
     <w:multiLevelType w:val="hybridMultilevel"/>
     <w:tmpl w:val="D4F2FDBA"/>
@@ -6138,7 +6302,7 @@
       </w:rPr>
     </w:lvl>
   </w:abstractNum>
-  <w:abstractNum w:abstractNumId="16">
+  <w:abstractNum w:abstractNumId="17">
     <w:nsid w:val="34CB00A9"/>
     <w:multiLevelType w:val="hybridMultilevel"/>
     <w:tmpl w:val="2E46A062"/>
@@ -6252,7 +6416,7 @@
       </w:rPr>
     </w:lvl>
   </w:abstractNum>
-  <w:abstractNum w:abstractNumId="17">
+  <w:abstractNum w:abstractNumId="18">
     <w:nsid w:val="35C20FDB"/>
     <w:multiLevelType w:val="hybridMultilevel"/>
     <w:tmpl w:val="08B45262"/>
@@ -6365,7 +6529,7 @@
       </w:rPr>
     </w:lvl>
   </w:abstractNum>
-  <w:abstractNum w:abstractNumId="18">
+  <w:abstractNum w:abstractNumId="19">
     <w:nsid w:val="37824008"/>
     <w:multiLevelType w:val="hybridMultilevel"/>
     <w:tmpl w:val="647E9F0E"/>
@@ -6478,7 +6642,7 @@
       </w:rPr>
     </w:lvl>
   </w:abstractNum>
-  <w:abstractNum w:abstractNumId="19">
+  <w:abstractNum w:abstractNumId="20">
     <w:nsid w:val="400A02A8"/>
     <w:multiLevelType w:val="hybridMultilevel"/>
     <w:tmpl w:val="3A7862DA"/>
@@ -6592,7 +6756,7 @@
       </w:rPr>
     </w:lvl>
   </w:abstractNum>
-  <w:abstractNum w:abstractNumId="20">
+  <w:abstractNum w:abstractNumId="21">
     <w:nsid w:val="42172A59"/>
     <w:multiLevelType w:val="hybridMultilevel"/>
     <w:tmpl w:val="9D983FAE"/>
@@ -6706,7 +6870,7 @@
       </w:rPr>
     </w:lvl>
   </w:abstractNum>
-  <w:abstractNum w:abstractNumId="21">
+  <w:abstractNum w:abstractNumId="22">
     <w:nsid w:val="44C61B43"/>
     <w:multiLevelType w:val="hybridMultilevel"/>
     <w:tmpl w:val="FFB08D36"/>
@@ -6820,7 +6984,7 @@
       </w:rPr>
     </w:lvl>
   </w:abstractNum>
-  <w:abstractNum w:abstractNumId="22">
+  <w:abstractNum w:abstractNumId="23">
     <w:nsid w:val="451F6F53"/>
     <w:multiLevelType w:val="hybridMultilevel"/>
     <w:tmpl w:val="9A120F58"/>
@@ -6934,7 +7098,7 @@
       </w:rPr>
     </w:lvl>
   </w:abstractNum>
-  <w:abstractNum w:abstractNumId="23">
+  <w:abstractNum w:abstractNumId="24">
     <w:nsid w:val="49FF1293"/>
     <w:multiLevelType w:val="hybridMultilevel"/>
     <w:tmpl w:val="7E26FDC0"/>
@@ -7047,7 +7211,7 @@
       </w:rPr>
     </w:lvl>
   </w:abstractNum>
-  <w:abstractNum w:abstractNumId="24">
+  <w:abstractNum w:abstractNumId="25">
     <w:nsid w:val="4D126A41"/>
     <w:multiLevelType w:val="hybridMultilevel"/>
     <w:tmpl w:val="373A06E0"/>
@@ -7160,7 +7324,7 @@
       </w:rPr>
     </w:lvl>
   </w:abstractNum>
-  <w:abstractNum w:abstractNumId="25">
+  <w:abstractNum w:abstractNumId="26">
     <w:nsid w:val="548B2ABD"/>
     <w:multiLevelType w:val="hybridMultilevel"/>
     <w:tmpl w:val="97FE64B0"/>
@@ -7274,7 +7438,7 @@
       </w:rPr>
     </w:lvl>
   </w:abstractNum>
-  <w:abstractNum w:abstractNumId="26">
+  <w:abstractNum w:abstractNumId="27">
     <w:nsid w:val="5A303A2F"/>
     <w:multiLevelType w:val="hybridMultilevel"/>
     <w:tmpl w:val="192E6620"/>
@@ -7388,7 +7552,7 @@
       </w:rPr>
     </w:lvl>
   </w:abstractNum>
-  <w:abstractNum w:abstractNumId="27">
+  <w:abstractNum w:abstractNumId="28">
     <w:nsid w:val="5B121224"/>
     <w:multiLevelType w:val="hybridMultilevel"/>
     <w:tmpl w:val="67D82F96"/>
@@ -7502,7 +7666,7 @@
       </w:rPr>
     </w:lvl>
   </w:abstractNum>
-  <w:abstractNum w:abstractNumId="28">
+  <w:abstractNum w:abstractNumId="29">
     <w:nsid w:val="5FD70072"/>
     <w:multiLevelType w:val="hybridMultilevel"/>
     <w:tmpl w:val="7A0E0E4C"/>
@@ -7616,7 +7780,7 @@
       </w:rPr>
     </w:lvl>
   </w:abstractNum>
-  <w:abstractNum w:abstractNumId="29">
+  <w:abstractNum w:abstractNumId="30">
     <w:nsid w:val="63562633"/>
     <w:multiLevelType w:val="hybridMultilevel"/>
     <w:tmpl w:val="09FAF706"/>
@@ -7730,7 +7894,7 @@
       </w:rPr>
     </w:lvl>
   </w:abstractNum>
-  <w:abstractNum w:abstractNumId="30">
+  <w:abstractNum w:abstractNumId="31">
     <w:nsid w:val="6400115A"/>
     <w:multiLevelType w:val="hybridMultilevel"/>
     <w:tmpl w:val="B956C6E8"/>
@@ -7844,7 +8008,7 @@
       </w:rPr>
     </w:lvl>
   </w:abstractNum>
-  <w:abstractNum w:abstractNumId="31">
+  <w:abstractNum w:abstractNumId="32">
     <w:nsid w:val="6E9C2D02"/>
     <w:multiLevelType w:val="hybridMultilevel"/>
     <w:tmpl w:val="D1AE8906"/>
@@ -7958,7 +8122,7 @@
       </w:rPr>
     </w:lvl>
   </w:abstractNum>
-  <w:abstractNum w:abstractNumId="32">
+  <w:abstractNum w:abstractNumId="33">
     <w:nsid w:val="6EE92ADD"/>
     <w:multiLevelType w:val="hybridMultilevel"/>
     <w:tmpl w:val="2FB22A76"/>
@@ -8071,7 +8235,7 @@
       </w:rPr>
     </w:lvl>
   </w:abstractNum>
-  <w:abstractNum w:abstractNumId="33">
+  <w:abstractNum w:abstractNumId="34">
     <w:nsid w:val="6F9C0167"/>
     <w:multiLevelType w:val="hybridMultilevel"/>
     <w:tmpl w:val="808E4E78"/>
@@ -8185,7 +8349,7 @@
       </w:rPr>
     </w:lvl>
   </w:abstractNum>
-  <w:abstractNum w:abstractNumId="34">
+  <w:abstractNum w:abstractNumId="35">
     <w:nsid w:val="75283EFD"/>
     <w:multiLevelType w:val="hybridMultilevel"/>
     <w:tmpl w:val="74A67A2A"/>
@@ -8299,7 +8463,7 @@
       </w:rPr>
     </w:lvl>
   </w:abstractNum>
-  <w:abstractNum w:abstractNumId="35">
+  <w:abstractNum w:abstractNumId="36">
     <w:nsid w:val="75687A84"/>
     <w:multiLevelType w:val="hybridMultilevel"/>
     <w:tmpl w:val="E00E0E1E"/>
@@ -8413,7 +8577,7 @@
       </w:rPr>
     </w:lvl>
   </w:abstractNum>
-  <w:abstractNum w:abstractNumId="36">
+  <w:abstractNum w:abstractNumId="37">
     <w:nsid w:val="798C4FA7"/>
     <w:multiLevelType w:val="hybridMultilevel"/>
     <w:tmpl w:val="0250173A"/>
@@ -8526,7 +8690,7 @@
       </w:rPr>
     </w:lvl>
   </w:abstractNum>
-  <w:abstractNum w:abstractNumId="37">
+  <w:abstractNum w:abstractNumId="38">
     <w:nsid w:val="7BBD4736"/>
     <w:multiLevelType w:val="hybridMultilevel"/>
     <w:tmpl w:val="BBEA818E"/>
@@ -8640,7 +8804,7 @@
       </w:rPr>
     </w:lvl>
   </w:abstractNum>
-  <w:abstractNum w:abstractNumId="38">
+  <w:abstractNum w:abstractNumId="39">
     <w:nsid w:val="7E444AE7"/>
     <w:multiLevelType w:val="hybridMultilevel"/>
     <w:tmpl w:val="8F727F24"/>
@@ -8755,148 +8919,151 @@
     </w:lvl>
   </w:abstractNum>
   <w:num w:numId="1">
+    <w:abstractNumId w:val="18"/>
+  </w:num>
+  <w:num w:numId="2">
+    <w:abstractNumId w:val="33"/>
+  </w:num>
+  <w:num w:numId="3">
+    <w:abstractNumId w:val="30"/>
+  </w:num>
+  <w:num w:numId="4">
+    <w:abstractNumId w:val="8"/>
+  </w:num>
+  <w:num w:numId="5">
+    <w:abstractNumId w:val="8"/>
+  </w:num>
+  <w:num w:numId="6">
+    <w:abstractNumId w:val="8"/>
+  </w:num>
+  <w:num w:numId="7">
+    <w:abstractNumId w:val="8"/>
+  </w:num>
+  <w:num w:numId="8">
+    <w:abstractNumId w:val="8"/>
+  </w:num>
+  <w:num w:numId="9">
+    <w:abstractNumId w:val="8"/>
+  </w:num>
+  <w:num w:numId="10">
+    <w:abstractNumId w:val="8"/>
+  </w:num>
+  <w:num w:numId="11">
+    <w:abstractNumId w:val="8"/>
+  </w:num>
+  <w:num w:numId="12">
+    <w:abstractNumId w:val="8"/>
+  </w:num>
+  <w:num w:numId="13">
+    <w:abstractNumId w:val="8"/>
+  </w:num>
+  <w:num w:numId="14">
     <w:abstractNumId w:val="17"/>
   </w:num>
-  <w:num w:numId="2">
-    <w:abstractNumId w:val="32"/>
-  </w:num>
-  <w:num w:numId="3">
-    <w:abstractNumId w:val="29"/>
-  </w:num>
-  <w:num w:numId="4">
-    <w:abstractNumId w:val="7"/>
-  </w:num>
-  <w:num w:numId="5">
-    <w:abstractNumId w:val="7"/>
-  </w:num>
-  <w:num w:numId="6">
-    <w:abstractNumId w:val="7"/>
-  </w:num>
-  <w:num w:numId="7">
-    <w:abstractNumId w:val="7"/>
-  </w:num>
-  <w:num w:numId="8">
-    <w:abstractNumId w:val="7"/>
-  </w:num>
-  <w:num w:numId="9">
-    <w:abstractNumId w:val="7"/>
-  </w:num>
-  <w:num w:numId="10">
-    <w:abstractNumId w:val="7"/>
-  </w:num>
-  <w:num w:numId="11">
-    <w:abstractNumId w:val="7"/>
-  </w:num>
-  <w:num w:numId="12">
-    <w:abstractNumId w:val="7"/>
-  </w:num>
-  <w:num w:numId="13">
-    <w:abstractNumId w:val="7"/>
-  </w:num>
-  <w:num w:numId="14">
-    <w:abstractNumId w:val="16"/>
-  </w:num>
   <w:num w:numId="15">
-    <w:abstractNumId w:val="18"/>
+    <w:abstractNumId w:val="19"/>
   </w:num>
   <w:num w:numId="16">
+    <w:abstractNumId w:val="36"/>
+  </w:num>
+  <w:num w:numId="17">
+    <w:abstractNumId w:val="38"/>
+  </w:num>
+  <w:num w:numId="18">
+    <w:abstractNumId w:val="9"/>
+  </w:num>
+  <w:num w:numId="19">
     <w:abstractNumId w:val="35"/>
   </w:num>
-  <w:num w:numId="17">
-    <w:abstractNumId w:val="37"/>
-  </w:num>
-  <w:num w:numId="18">
-    <w:abstractNumId w:val="8"/>
-  </w:num>
-  <w:num w:numId="19">
-    <w:abstractNumId w:val="34"/>
-  </w:num>
   <w:num w:numId="20">
-    <w:abstractNumId w:val="38"/>
+    <w:abstractNumId w:val="39"/>
   </w:num>
   <w:num w:numId="21">
-    <w:abstractNumId w:val="5"/>
+    <w:abstractNumId w:val="6"/>
   </w:num>
   <w:num w:numId="22">
-    <w:abstractNumId w:val="23"/>
+    <w:abstractNumId w:val="24"/>
   </w:num>
   <w:num w:numId="23">
-    <w:abstractNumId w:val="6"/>
+    <w:abstractNumId w:val="7"/>
   </w:num>
   <w:num w:numId="24">
     <w:abstractNumId w:val="0"/>
   </w:num>
   <w:num w:numId="25">
-    <w:abstractNumId w:val="15"/>
+    <w:abstractNumId w:val="16"/>
   </w:num>
   <w:num w:numId="26">
-    <w:abstractNumId w:val="30"/>
+    <w:abstractNumId w:val="31"/>
   </w:num>
   <w:num w:numId="27">
-    <w:abstractNumId w:val="4"/>
+    <w:abstractNumId w:val="5"/>
   </w:num>
   <w:num w:numId="28">
-    <w:abstractNumId w:val="25"/>
+    <w:abstractNumId w:val="26"/>
   </w:num>
   <w:num w:numId="29">
     <w:abstractNumId w:val="1"/>
   </w:num>
   <w:num w:numId="30">
-    <w:abstractNumId w:val="22"/>
+    <w:abstractNumId w:val="23"/>
   </w:num>
   <w:num w:numId="31">
-    <w:abstractNumId w:val="33"/>
+    <w:abstractNumId w:val="34"/>
   </w:num>
   <w:num w:numId="32">
-    <w:abstractNumId w:val="20"/>
+    <w:abstractNumId w:val="21"/>
   </w:num>
   <w:num w:numId="33">
-    <w:abstractNumId w:val="12"/>
+    <w:abstractNumId w:val="13"/>
   </w:num>
   <w:num w:numId="34">
-    <w:abstractNumId w:val="24"/>
+    <w:abstractNumId w:val="25"/>
   </w:num>
   <w:num w:numId="35">
-    <w:abstractNumId w:val="13"/>
+    <w:abstractNumId w:val="14"/>
   </w:num>
   <w:num w:numId="36">
     <w:abstractNumId w:val="2"/>
   </w:num>
   <w:num w:numId="37">
-    <w:abstractNumId w:val="9"/>
+    <w:abstractNumId w:val="10"/>
   </w:num>
   <w:num w:numId="38">
-    <w:abstractNumId w:val="21"/>
+    <w:abstractNumId w:val="22"/>
   </w:num>
   <w:num w:numId="39">
+    <w:abstractNumId w:val="28"/>
+  </w:num>
+  <w:num w:numId="40">
+    <w:abstractNumId w:val="12"/>
+  </w:num>
+  <w:num w:numId="41">
+    <w:abstractNumId w:val="20"/>
+  </w:num>
+  <w:num w:numId="42">
     <w:abstractNumId w:val="27"/>
   </w:num>
-  <w:num w:numId="40">
+  <w:num w:numId="43">
+    <w:abstractNumId w:val="32"/>
+  </w:num>
+  <w:num w:numId="44">
+    <w:abstractNumId w:val="37"/>
+  </w:num>
+  <w:num w:numId="45">
     <w:abstractNumId w:val="11"/>
   </w:num>
-  <w:num w:numId="41">
-    <w:abstractNumId w:val="19"/>
-  </w:num>
-  <w:num w:numId="42">
-    <w:abstractNumId w:val="26"/>
-  </w:num>
-  <w:num w:numId="43">
-    <w:abstractNumId w:val="31"/>
-  </w:num>
-  <w:num w:numId="44">
-    <w:abstractNumId w:val="36"/>
-  </w:num>
-  <w:num w:numId="45">
-    <w:abstractNumId w:val="10"/>
-  </w:num>
   <w:num w:numId="46">
-    <w:abstractNumId w:val="14"/>
+    <w:abstractNumId w:val="15"/>
   </w:num>
   <w:num w:numId="47">
     <w:abstractNumId w:val="3"/>
   </w:num>
   <w:num w:numId="48">
-    <w:abstractNumId w:val="28"/>
+    <w:abstractNumId w:val="29"/>
+  </w:num>
+  <w:num w:numId="49">
+    <w:abstractNumId w:val="4"/>
   </w:num>
 </w:numbering>
 </file>

</xml_diff>

<commit_message>
dialogue and hurt animation
</commit_message>
<xml_diff>
--- a/Document/Gopal/DevLog.docx
+++ b/Document/Gopal/DevLog.docx
@@ -4425,8 +4425,6 @@
         </w:rPr>
         <w:t>Making animation frame.</w:t>
       </w:r>
-      <w:bookmarkStart w:id="0" w:name="_GoBack"/>
-      <w:bookmarkEnd w:id="0"/>
     </w:p>
     <w:p>
       <w:pPr>
@@ -4484,6 +4482,122 @@
         </w:rPr>
         <w:t>Idle animation ready.</w:t>
       </w:r>
+    </w:p>
+    <w:p>
+      <w:pPr>
+        <w:tabs>
+          <w:tab w:val="left" w:pos="1131"/>
+        </w:tabs>
+        <w:rPr>
+          <w:sz w:val="36"/>
+          <w:szCs w:val="32"/>
+        </w:rPr>
+      </w:pPr>
+      <w:proofErr w:type="gramStart"/>
+      <w:r>
+        <w:rPr>
+          <w:sz w:val="36"/>
+          <w:szCs w:val="32"/>
+        </w:rPr>
+        <w:t>Date :-</w:t>
+      </w:r>
+      <w:proofErr w:type="gramEnd"/>
+      <w:r>
+        <w:rPr>
+          <w:sz w:val="36"/>
+          <w:szCs w:val="32"/>
+        </w:rPr>
+        <w:t xml:space="preserve"> 26-11-2019</w:t>
+      </w:r>
+    </w:p>
+    <w:p>
+      <w:pPr>
+        <w:pStyle w:val="ListParagraph"/>
+        <w:numPr>
+          <w:ilvl w:val="0"/>
+          <w:numId w:val="30"/>
+        </w:numPr>
+        <w:tabs>
+          <w:tab w:val="left" w:pos="1131"/>
+        </w:tabs>
+        <w:rPr>
+          <w:sz w:val="36"/>
+          <w:szCs w:val="32"/>
+        </w:rPr>
+      </w:pPr>
+      <w:r>
+        <w:rPr>
+          <w:sz w:val="36"/>
+          <w:szCs w:val="32"/>
+        </w:rPr>
+        <w:t xml:space="preserve"> </w:t>
+      </w:r>
+      <w:proofErr w:type="spellStart"/>
+      <w:r>
+        <w:rPr>
+          <w:sz w:val="36"/>
+          <w:szCs w:val="32"/>
+        </w:rPr>
+        <w:t>Indra</w:t>
+      </w:r>
+      <w:proofErr w:type="spellEnd"/>
+      <w:r>
+        <w:rPr>
+          <w:sz w:val="36"/>
+          <w:szCs w:val="32"/>
+        </w:rPr>
+        <w:t xml:space="preserve">, </w:t>
+      </w:r>
+      <w:proofErr w:type="spellStart"/>
+      <w:r>
+        <w:rPr>
+          <w:sz w:val="36"/>
+          <w:szCs w:val="32"/>
+        </w:rPr>
+        <w:t>Indrani</w:t>
+      </w:r>
+      <w:proofErr w:type="spellEnd"/>
+      <w:r>
+        <w:rPr>
+          <w:sz w:val="36"/>
+          <w:szCs w:val="32"/>
+        </w:rPr>
+        <w:t xml:space="preserve">, </w:t>
+      </w:r>
+      <w:proofErr w:type="spellStart"/>
+      <w:r>
+        <w:rPr>
+          <w:sz w:val="36"/>
+          <w:szCs w:val="32"/>
+        </w:rPr>
+        <w:t>Prithvi</w:t>
+      </w:r>
+      <w:proofErr w:type="spellEnd"/>
+      <w:r>
+        <w:rPr>
+          <w:sz w:val="36"/>
+          <w:szCs w:val="32"/>
+        </w:rPr>
+        <w:t xml:space="preserve"> and </w:t>
+      </w:r>
+      <w:proofErr w:type="spellStart"/>
+      <w:r>
+        <w:rPr>
+          <w:sz w:val="36"/>
+          <w:szCs w:val="32"/>
+        </w:rPr>
+        <w:t>Vayu</w:t>
+      </w:r>
+      <w:proofErr w:type="spellEnd"/>
+      <w:r>
+        <w:rPr>
+          <w:sz w:val="36"/>
+          <w:szCs w:val="32"/>
+        </w:rPr>
+        <w:t xml:space="preserve"> pixel art completed.</w:t>
+      </w:r>
+      <w:bookmarkStart w:id="0" w:name="_GoBack"/>
+      <w:bookmarkEnd w:id="0"/>
     </w:p>
     <w:sectPr>
       <w:headerReference w:type="even" r:id="rId7"/>
@@ -4742,7 +4856,7 @@
         <v:path o:extrusionok="f" gradientshapeok="t" o:connecttype="rect"/>
         <o:lock v:ext="edit" aspectratio="t"/>
       </v:shapetype>
-      <v:shape id="_x0000_i1030" type="#_x0000_t75" style="width:10.7pt;height:10.7pt" o:bullet="t">
+      <v:shape id="_x0000_i1032" type="#_x0000_t75" style="width:10.7pt;height:10.7pt" o:bullet="t">
         <v:imagedata r:id="rId1" o:title="mso3AFF"/>
       </v:shape>
     </w:pict>
@@ -7255,6 +7369,120 @@
     </w:lvl>
   </w:abstractNum>
   <w:abstractNum w:abstractNumId="22">
+    <w:nsid w:val="64584DA1"/>
+    <w:multiLevelType w:val="hybridMultilevel"/>
+    <w:tmpl w:val="A91AD4A8"/>
+    <w:lvl w:ilvl="0" w:tplc="40090007">
+      <w:start w:val="1"/>
+      <w:numFmt w:val="bullet"/>
+      <w:lvlText w:val=""/>
+      <w:lvlPicBulletId w:val="0"/>
+      <w:lvlJc w:val="left"/>
+      <w:pPr>
+        <w:ind w:left="720" w:hanging="360"/>
+      </w:pPr>
+      <w:rPr>
+        <w:rFonts w:ascii="Symbol" w:hAnsi="Symbol" w:hint="default"/>
+      </w:rPr>
+    </w:lvl>
+    <w:lvl w:ilvl="1" w:tplc="04090003" w:tentative="1">
+      <w:start w:val="1"/>
+      <w:numFmt w:val="bullet"/>
+      <w:lvlText w:val="o"/>
+      <w:lvlJc w:val="left"/>
+      <w:pPr>
+        <w:ind w:left="1440" w:hanging="360"/>
+      </w:pPr>
+      <w:rPr>
+        <w:rFonts w:ascii="Courier New" w:hAnsi="Courier New" w:cs="Courier New" w:hint="default"/>
+      </w:rPr>
+    </w:lvl>
+    <w:lvl w:ilvl="2" w:tplc="04090005" w:tentative="1">
+      <w:start w:val="1"/>
+      <w:numFmt w:val="bullet"/>
+      <w:lvlText w:val=""/>
+      <w:lvlJc w:val="left"/>
+      <w:pPr>
+        <w:ind w:left="2160" w:hanging="360"/>
+      </w:pPr>
+      <w:rPr>
+        <w:rFonts w:ascii="Wingdings" w:hAnsi="Wingdings" w:hint="default"/>
+      </w:rPr>
+    </w:lvl>
+    <w:lvl w:ilvl="3" w:tplc="04090001" w:tentative="1">
+      <w:start w:val="1"/>
+      <w:numFmt w:val="bullet"/>
+      <w:lvlText w:val=""/>
+      <w:lvlJc w:val="left"/>
+      <w:pPr>
+        <w:ind w:left="2880" w:hanging="360"/>
+      </w:pPr>
+      <w:rPr>
+        <w:rFonts w:ascii="Symbol" w:hAnsi="Symbol" w:hint="default"/>
+      </w:rPr>
+    </w:lvl>
+    <w:lvl w:ilvl="4" w:tplc="04090003" w:tentative="1">
+      <w:start w:val="1"/>
+      <w:numFmt w:val="bullet"/>
+      <w:lvlText w:val="o"/>
+      <w:lvlJc w:val="left"/>
+      <w:pPr>
+        <w:ind w:left="3600" w:hanging="360"/>
+      </w:pPr>
+      <w:rPr>
+        <w:rFonts w:ascii="Courier New" w:hAnsi="Courier New" w:cs="Courier New" w:hint="default"/>
+      </w:rPr>
+    </w:lvl>
+    <w:lvl w:ilvl="5" w:tplc="04090005" w:tentative="1">
+      <w:start w:val="1"/>
+      <w:numFmt w:val="bullet"/>
+      <w:lvlText w:val=""/>
+      <w:lvlJc w:val="left"/>
+      <w:pPr>
+        <w:ind w:left="4320" w:hanging="360"/>
+      </w:pPr>
+      <w:rPr>
+        <w:rFonts w:ascii="Wingdings" w:hAnsi="Wingdings" w:hint="default"/>
+      </w:rPr>
+    </w:lvl>
+    <w:lvl w:ilvl="6" w:tplc="04090001" w:tentative="1">
+      <w:start w:val="1"/>
+      <w:numFmt w:val="bullet"/>
+      <w:lvlText w:val=""/>
+      <w:lvlJc w:val="left"/>
+      <w:pPr>
+        <w:ind w:left="5040" w:hanging="360"/>
+      </w:pPr>
+      <w:rPr>
+        <w:rFonts w:ascii="Symbol" w:hAnsi="Symbol" w:hint="default"/>
+      </w:rPr>
+    </w:lvl>
+    <w:lvl w:ilvl="7" w:tplc="04090003" w:tentative="1">
+      <w:start w:val="1"/>
+      <w:numFmt w:val="bullet"/>
+      <w:lvlText w:val="o"/>
+      <w:lvlJc w:val="left"/>
+      <w:pPr>
+        <w:ind w:left="5760" w:hanging="360"/>
+      </w:pPr>
+      <w:rPr>
+        <w:rFonts w:ascii="Courier New" w:hAnsi="Courier New" w:cs="Courier New" w:hint="default"/>
+      </w:rPr>
+    </w:lvl>
+    <w:lvl w:ilvl="8" w:tplc="04090005" w:tentative="1">
+      <w:start w:val="1"/>
+      <w:numFmt w:val="bullet"/>
+      <w:lvlText w:val=""/>
+      <w:lvlJc w:val="left"/>
+      <w:pPr>
+        <w:ind w:left="6480" w:hanging="360"/>
+      </w:pPr>
+      <w:rPr>
+        <w:rFonts w:ascii="Wingdings" w:hAnsi="Wingdings" w:hint="default"/>
+      </w:rPr>
+    </w:lvl>
+  </w:abstractNum>
+  <w:abstractNum w:abstractNumId="23">
     <w:nsid w:val="6E9C2D02"/>
     <w:multiLevelType w:val="hybridMultilevel"/>
     <w:tmpl w:val="D1AE8906"/>
@@ -7368,7 +7596,7 @@
       </w:rPr>
     </w:lvl>
   </w:abstractNum>
-  <w:abstractNum w:abstractNumId="23">
+  <w:abstractNum w:abstractNumId="24">
     <w:nsid w:val="6EE92ADD"/>
     <w:multiLevelType w:val="hybridMultilevel"/>
     <w:tmpl w:val="2FB22A76"/>
@@ -7481,7 +7709,7 @@
       </w:rPr>
     </w:lvl>
   </w:abstractNum>
-  <w:abstractNum w:abstractNumId="24">
+  <w:abstractNum w:abstractNumId="25">
     <w:nsid w:val="6F9C0167"/>
     <w:multiLevelType w:val="hybridMultilevel"/>
     <w:tmpl w:val="808E4E78"/>
@@ -7595,7 +7823,7 @@
       </w:rPr>
     </w:lvl>
   </w:abstractNum>
-  <w:abstractNum w:abstractNumId="25">
+  <w:abstractNum w:abstractNumId="26">
     <w:nsid w:val="749544DD"/>
     <w:multiLevelType w:val="hybridMultilevel"/>
     <w:tmpl w:val="BAACCDF6"/>
@@ -7709,7 +7937,7 @@
       </w:rPr>
     </w:lvl>
   </w:abstractNum>
-  <w:abstractNum w:abstractNumId="26">
+  <w:abstractNum w:abstractNumId="27">
     <w:nsid w:val="796268E4"/>
     <w:multiLevelType w:val="hybridMultilevel"/>
     <w:tmpl w:val="743A516C"/>
@@ -7823,7 +8051,7 @@
       </w:rPr>
     </w:lvl>
   </w:abstractNum>
-  <w:abstractNum w:abstractNumId="27">
+  <w:abstractNum w:abstractNumId="28">
     <w:nsid w:val="7BBD4736"/>
     <w:multiLevelType w:val="hybridMultilevel"/>
     <w:tmpl w:val="BBEA818E"/>
@@ -7937,7 +8165,7 @@
       </w:rPr>
     </w:lvl>
   </w:abstractNum>
-  <w:abstractNum w:abstractNumId="28">
+  <w:abstractNum w:abstractNumId="29">
     <w:nsid w:val="7E444AE7"/>
     <w:multiLevelType w:val="hybridMultilevel"/>
     <w:tmpl w:val="8F727F24"/>
@@ -8055,16 +8283,16 @@
     <w:abstractNumId w:val="11"/>
   </w:num>
   <w:num w:numId="2">
-    <w:abstractNumId w:val="23"/>
+    <w:abstractNumId w:val="24"/>
   </w:num>
   <w:num w:numId="3">
     <w:abstractNumId w:val="20"/>
   </w:num>
   <w:num w:numId="4">
-    <w:abstractNumId w:val="27"/>
+    <w:abstractNumId w:val="28"/>
   </w:num>
   <w:num w:numId="5">
-    <w:abstractNumId w:val="28"/>
+    <w:abstractNumId w:val="29"/>
   </w:num>
   <w:num w:numId="6">
     <w:abstractNumId w:val="5"/>
@@ -8088,7 +8316,7 @@
     <w:abstractNumId w:val="15"/>
   </w:num>
   <w:num w:numId="13">
-    <w:abstractNumId w:val="24"/>
+    <w:abstractNumId w:val="25"/>
   </w:num>
   <w:num w:numId="14">
     <w:abstractNumId w:val="13"/>
@@ -8121,7 +8349,7 @@
     <w:abstractNumId w:val="17"/>
   </w:num>
   <w:num w:numId="24">
-    <w:abstractNumId w:val="22"/>
+    <w:abstractNumId w:val="23"/>
   </w:num>
   <w:num w:numId="25">
     <w:abstractNumId w:val="3"/>
@@ -8133,10 +8361,13 @@
     <w:abstractNumId w:val="4"/>
   </w:num>
   <w:num w:numId="28">
-    <w:abstractNumId w:val="25"/>
+    <w:abstractNumId w:val="26"/>
   </w:num>
   <w:num w:numId="29">
-    <w:abstractNumId w:val="26"/>
+    <w:abstractNumId w:val="27"/>
+  </w:num>
+  <w:num w:numId="30">
+    <w:abstractNumId w:val="22"/>
   </w:num>
   <w:numIdMacAtCleanup w:val="29"/>
 </w:numbering>

</xml_diff>

<commit_message>
new scene for transition
</commit_message>
<xml_diff>
--- a/Document/Gopal/DevLog.docx
+++ b/Document/Gopal/DevLog.docx
@@ -1,6 +1,6 @@
 
 <file path=word/document.xml><?xml version="1.0" encoding="utf-8"?>
-<w:document xmlns:wpc="http://schemas.microsoft.com/office/word/2010/wordprocessingCanvas" xmlns:mc="http://schemas.openxmlformats.org/markup-compatibility/2006" xmlns:o="urn:schemas-microsoft-com:office:office" xmlns:r="http://schemas.openxmlformats.org/officeDocument/2006/relationships" xmlns:m="http://schemas.openxmlformats.org/officeDocument/2006/math" xmlns:v="urn:schemas-microsoft-com:vml" xmlns:wp14="http://schemas.microsoft.com/office/word/2010/wordprocessingDrawing" xmlns:wp="http://schemas.openxmlformats.org/drawingml/2006/wordprocessingDrawing" xmlns:w10="urn:schemas-microsoft-com:office:word" xmlns:w="http://schemas.openxmlformats.org/wordprocessingml/2006/main" xmlns:w14="http://schemas.microsoft.com/office/word/2010/wordml" xmlns:w15="http://schemas.microsoft.com/office/word/2012/wordml" xmlns:wpg="http://schemas.microsoft.com/office/word/2010/wordprocessingGroup" xmlns:wpi="http://schemas.microsoft.com/office/word/2010/wordprocessingInk" xmlns:wne="http://schemas.microsoft.com/office/word/2006/wordml" xmlns:wps="http://schemas.microsoft.com/office/word/2010/wordprocessingShape" mc:Ignorable="w14 w15 wp14">
+<w:document xmlns:wpc="http://schemas.microsoft.com/office/word/2010/wordprocessingCanvas" xmlns:cx="http://schemas.microsoft.com/office/drawing/2014/chartex" xmlns:mc="http://schemas.openxmlformats.org/markup-compatibility/2006" xmlns:o="urn:schemas-microsoft-com:office:office" xmlns:r="http://schemas.openxmlformats.org/officeDocument/2006/relationships" xmlns:m="http://schemas.openxmlformats.org/officeDocument/2006/math" xmlns:v="urn:schemas-microsoft-com:vml" xmlns:wp14="http://schemas.microsoft.com/office/word/2010/wordprocessingDrawing" xmlns:wp="http://schemas.openxmlformats.org/drawingml/2006/wordprocessingDrawing" xmlns:w10="urn:schemas-microsoft-com:office:word" xmlns:w="http://schemas.openxmlformats.org/wordprocessingml/2006/main" xmlns:w14="http://schemas.microsoft.com/office/word/2010/wordml" xmlns:w15="http://schemas.microsoft.com/office/word/2012/wordml" xmlns:w16se="http://schemas.microsoft.com/office/word/2015/wordml/symex" xmlns:wpg="http://schemas.microsoft.com/office/word/2010/wordprocessingGroup" xmlns:wpi="http://schemas.microsoft.com/office/word/2010/wordprocessingInk" xmlns:wne="http://schemas.microsoft.com/office/word/2006/wordml" xmlns:wps="http://schemas.microsoft.com/office/word/2010/wordprocessingShape" mc:Ignorable="w14 w15 w16se wp14">
   <w:body>
     <w:p>
       <w:pPr>
@@ -80,7 +80,7 @@
           <w:sz w:val="32"/>
           <w:szCs w:val="32"/>
         </w:rPr>
-        <w:t>Date :-</w:t>
+        <w:t>Date :</w:t>
       </w:r>
       <w:proofErr w:type="gramEnd"/>
       <w:r>
@@ -88,7 +88,7 @@
           <w:sz w:val="32"/>
           <w:szCs w:val="32"/>
         </w:rPr>
-        <w:t xml:space="preserve"> 31-08-219</w:t>
+        <w:t>- 31-08-219</w:t>
       </w:r>
     </w:p>
     <w:p>
@@ -205,7 +205,7 @@
           <w:sz w:val="32"/>
           <w:szCs w:val="32"/>
         </w:rPr>
-        <w:t>Date :-</w:t>
+        <w:t>Date :</w:t>
       </w:r>
       <w:proofErr w:type="gramEnd"/>
       <w:r>
@@ -213,7 +213,7 @@
           <w:sz w:val="32"/>
           <w:szCs w:val="32"/>
         </w:rPr>
-        <w:t xml:space="preserve"> 01-09</w:t>
+        <w:t>- 01-09</w:t>
       </w:r>
       <w:r>
         <w:rPr>
@@ -264,7 +264,7 @@
           <w:sz w:val="32"/>
           <w:szCs w:val="32"/>
         </w:rPr>
-        <w:t>Date :-</w:t>
+        <w:t>Date :</w:t>
       </w:r>
       <w:proofErr w:type="gramEnd"/>
       <w:r>
@@ -272,7 +272,7 @@
           <w:sz w:val="32"/>
           <w:szCs w:val="32"/>
         </w:rPr>
-        <w:t xml:space="preserve"> 02-09-2019</w:t>
+        <w:t>- 02-09-2019</w:t>
       </w:r>
     </w:p>
     <w:p>
@@ -447,7 +447,7 @@
           <w:sz w:val="32"/>
           <w:szCs w:val="32"/>
         </w:rPr>
-        <w:t>Date :-</w:t>
+        <w:t>Date :</w:t>
       </w:r>
       <w:proofErr w:type="gramEnd"/>
       <w:r>
@@ -455,7 +455,7 @@
           <w:sz w:val="32"/>
           <w:szCs w:val="32"/>
         </w:rPr>
-        <w:t xml:space="preserve"> 04-09-2019</w:t>
+        <w:t>- 04-09-2019</w:t>
       </w:r>
     </w:p>
     <w:p>
@@ -586,7 +586,7 @@
           <w:sz w:val="32"/>
           <w:szCs w:val="32"/>
         </w:rPr>
-        <w:t>Date :-</w:t>
+        <w:t>Date :</w:t>
       </w:r>
       <w:proofErr w:type="gramEnd"/>
       <w:r>
@@ -594,7 +594,7 @@
           <w:sz w:val="32"/>
           <w:szCs w:val="32"/>
         </w:rPr>
-        <w:t xml:space="preserve"> 05-09-2019</w:t>
+        <w:t>- 05-09-2019</w:t>
       </w:r>
     </w:p>
     <w:p>
@@ -639,7 +639,7 @@
           <w:sz w:val="32"/>
           <w:szCs w:val="32"/>
         </w:rPr>
-        <w:t>Date :-</w:t>
+        <w:t>Date :</w:t>
       </w:r>
       <w:proofErr w:type="gramEnd"/>
       <w:r>
@@ -647,7 +647,7 @@
           <w:sz w:val="32"/>
           <w:szCs w:val="32"/>
         </w:rPr>
-        <w:t xml:space="preserve"> 06-09-2019</w:t>
+        <w:t>- 06-09-2019</w:t>
       </w:r>
     </w:p>
     <w:p>
@@ -701,7 +701,7 @@
           <w:szCs w:val="32"/>
         </w:rPr>
         <w:lastRenderedPageBreak/>
-        <w:t>Date :-</w:t>
+        <w:t>Date :</w:t>
       </w:r>
       <w:proofErr w:type="gramEnd"/>
       <w:r>
@@ -709,7 +709,7 @@
           <w:sz w:val="32"/>
           <w:szCs w:val="32"/>
         </w:rPr>
-        <w:t xml:space="preserve"> 07-09-2019</w:t>
+        <w:t>- 07-09-2019</w:t>
       </w:r>
     </w:p>
     <w:p>
@@ -755,20 +755,13 @@
           <w:szCs w:val="32"/>
         </w:rPr>
       </w:pPr>
-      <w:r>
-        <w:rPr>
-          <w:sz w:val="32"/>
-          <w:szCs w:val="32"/>
-        </w:rPr>
-        <w:t>Date</w:t>
-      </w:r>
       <w:proofErr w:type="gramStart"/>
       <w:r>
         <w:rPr>
           <w:sz w:val="32"/>
           <w:szCs w:val="32"/>
         </w:rPr>
-        <w:t>:-</w:t>
+        <w:t>Date:-</w:t>
       </w:r>
       <w:proofErr w:type="gramEnd"/>
       <w:r>
@@ -808,20 +801,13 @@
           <w:szCs w:val="32"/>
         </w:rPr>
       </w:pPr>
-      <w:r>
-        <w:rPr>
-          <w:sz w:val="32"/>
-          <w:szCs w:val="32"/>
-        </w:rPr>
-        <w:t>Date</w:t>
-      </w:r>
       <w:proofErr w:type="gramStart"/>
       <w:r>
         <w:rPr>
           <w:sz w:val="32"/>
           <w:szCs w:val="32"/>
         </w:rPr>
-        <w:t>:-</w:t>
+        <w:t>Date:-</w:t>
       </w:r>
       <w:proofErr w:type="gramEnd"/>
       <w:r>
@@ -1023,20 +1009,13 @@
           <w:szCs w:val="32"/>
         </w:rPr>
       </w:pPr>
-      <w:r>
-        <w:rPr>
-          <w:sz w:val="32"/>
-          <w:szCs w:val="32"/>
-        </w:rPr>
-        <w:t>Date</w:t>
-      </w:r>
       <w:proofErr w:type="gramStart"/>
       <w:r>
         <w:rPr>
           <w:sz w:val="32"/>
           <w:szCs w:val="32"/>
         </w:rPr>
-        <w:t>:-</w:t>
+        <w:t>Date:-</w:t>
       </w:r>
       <w:proofErr w:type="gramEnd"/>
       <w:r>
@@ -1080,7 +1059,7 @@
           <w:sz w:val="32"/>
           <w:szCs w:val="32"/>
         </w:rPr>
-        <w:t>Date :-</w:t>
+        <w:t>Date :</w:t>
       </w:r>
       <w:proofErr w:type="gramEnd"/>
       <w:r>
@@ -1088,7 +1067,7 @@
           <w:sz w:val="32"/>
           <w:szCs w:val="32"/>
         </w:rPr>
-        <w:t xml:space="preserve"> 11-09-2019</w:t>
+        <w:t>- 11-09-2019</w:t>
       </w:r>
     </w:p>
     <w:p>
@@ -1144,7 +1123,7 @@
           <w:sz w:val="32"/>
           <w:szCs w:val="32"/>
         </w:rPr>
-        <w:t>Date :-</w:t>
+        <w:t>Date :</w:t>
       </w:r>
       <w:proofErr w:type="gramEnd"/>
       <w:r>
@@ -1152,7 +1131,7 @@
           <w:sz w:val="32"/>
           <w:szCs w:val="32"/>
         </w:rPr>
-        <w:t xml:space="preserve"> 12-09-2019</w:t>
+        <w:t>- 12-09-2019</w:t>
       </w:r>
     </w:p>
     <w:p>
@@ -1182,20 +1161,13 @@
           <w:szCs w:val="32"/>
         </w:rPr>
       </w:pPr>
-      <w:r>
-        <w:rPr>
-          <w:sz w:val="32"/>
-          <w:szCs w:val="32"/>
-        </w:rPr>
-        <w:t>Date</w:t>
-      </w:r>
       <w:proofErr w:type="gramStart"/>
       <w:r>
         <w:rPr>
           <w:sz w:val="32"/>
           <w:szCs w:val="32"/>
         </w:rPr>
-        <w:t>:-</w:t>
+        <w:t>Date:-</w:t>
       </w:r>
       <w:proofErr w:type="gramEnd"/>
       <w:r>
@@ -1268,7 +1240,7 @@
           <w:sz w:val="32"/>
           <w:szCs w:val="32"/>
         </w:rPr>
-        <w:t>Date :-</w:t>
+        <w:t>Date :</w:t>
       </w:r>
       <w:proofErr w:type="gramEnd"/>
       <w:r>
@@ -1276,7 +1248,7 @@
           <w:sz w:val="32"/>
           <w:szCs w:val="32"/>
         </w:rPr>
-        <w:t xml:space="preserve"> 14-09-2019</w:t>
+        <w:t>- 14-09-2019</w:t>
       </w:r>
     </w:p>
     <w:p>
@@ -1316,6 +1288,7 @@
           <w:sz w:val="32"/>
           <w:szCs w:val="32"/>
         </w:rPr>
+        <w:lastRenderedPageBreak/>
         <w:t>Introduction to Unity Engine.</w:t>
       </w:r>
     </w:p>
@@ -1326,21 +1299,13 @@
           <w:szCs w:val="32"/>
         </w:rPr>
       </w:pPr>
-      <w:r>
-        <w:rPr>
-          <w:sz w:val="32"/>
-          <w:szCs w:val="32"/>
-        </w:rPr>
-        <w:lastRenderedPageBreak/>
-        <w:t>Date</w:t>
-      </w:r>
       <w:proofErr w:type="gramStart"/>
       <w:r>
         <w:rPr>
           <w:sz w:val="32"/>
           <w:szCs w:val="32"/>
         </w:rPr>
-        <w:t>:-</w:t>
+        <w:t>Date:-</w:t>
       </w:r>
       <w:proofErr w:type="gramEnd"/>
       <w:r>
@@ -1386,7 +1351,7 @@
           <w:sz w:val="32"/>
           <w:szCs w:val="32"/>
         </w:rPr>
-        <w:t>Date :-</w:t>
+        <w:t>Date :</w:t>
       </w:r>
       <w:proofErr w:type="gramEnd"/>
       <w:r>
@@ -1394,7 +1359,7 @@
           <w:sz w:val="32"/>
           <w:szCs w:val="32"/>
         </w:rPr>
-        <w:t xml:space="preserve"> 17-09-2019</w:t>
+        <w:t>- 17-09-2019</w:t>
       </w:r>
     </w:p>
     <w:p>
@@ -1442,7 +1407,7 @@
           <w:sz w:val="32"/>
           <w:szCs w:val="32"/>
         </w:rPr>
-        <w:t>Date :-</w:t>
+        <w:t>Date :</w:t>
       </w:r>
       <w:proofErr w:type="gramEnd"/>
       <w:r>
@@ -1450,7 +1415,7 @@
           <w:sz w:val="32"/>
           <w:szCs w:val="32"/>
         </w:rPr>
-        <w:t xml:space="preserve"> 18-09-2019</w:t>
+        <w:t>- 18-09-2019</w:t>
       </w:r>
     </w:p>
     <w:p>
@@ -1603,7 +1568,7 @@
           <w:sz w:val="32"/>
           <w:szCs w:val="32"/>
         </w:rPr>
-        <w:t>Date :-</w:t>
+        <w:t>Date :</w:t>
       </w:r>
       <w:proofErr w:type="gramEnd"/>
       <w:r>
@@ -1611,7 +1576,7 @@
           <w:sz w:val="32"/>
           <w:szCs w:val="32"/>
         </w:rPr>
-        <w:t xml:space="preserve"> 21-09-2019</w:t>
+        <w:t>- 21-09-2019</w:t>
       </w:r>
     </w:p>
     <w:p>
@@ -1674,7 +1639,7 @@
           <w:sz w:val="32"/>
           <w:szCs w:val="32"/>
         </w:rPr>
-        <w:t>Date :-</w:t>
+        <w:t>Date :</w:t>
       </w:r>
       <w:proofErr w:type="gramEnd"/>
       <w:r>
@@ -1682,7 +1647,7 @@
           <w:sz w:val="32"/>
           <w:szCs w:val="32"/>
         </w:rPr>
-        <w:t xml:space="preserve"> 22-09-2019</w:t>
+        <w:t>- 22-09-2019</w:t>
       </w:r>
     </w:p>
     <w:p>
@@ -1726,7 +1691,7 @@
           <w:sz w:val="32"/>
           <w:szCs w:val="32"/>
         </w:rPr>
-        <w:t>Date :-</w:t>
+        <w:t>Date :</w:t>
       </w:r>
       <w:proofErr w:type="gramEnd"/>
       <w:r>
@@ -1734,7 +1699,7 @@
           <w:sz w:val="32"/>
           <w:szCs w:val="32"/>
         </w:rPr>
-        <w:t xml:space="preserve"> 23-09-2019</w:t>
+        <w:t>- 23-09-2019</w:t>
       </w:r>
       <w:r>
         <w:rPr>
@@ -1806,7 +1771,7 @@
           <w:sz w:val="32"/>
           <w:szCs w:val="32"/>
         </w:rPr>
-        <w:t>Date :-</w:t>
+        <w:t>Date :</w:t>
       </w:r>
       <w:proofErr w:type="gramEnd"/>
       <w:r>
@@ -1814,7 +1779,7 @@
           <w:sz w:val="32"/>
           <w:szCs w:val="32"/>
         </w:rPr>
-        <w:t xml:space="preserve"> 24-09-2019</w:t>
+        <w:t>- 24-09-2019</w:t>
       </w:r>
     </w:p>
     <w:p>
@@ -1893,7 +1858,7 @@
           <w:sz w:val="32"/>
           <w:szCs w:val="32"/>
         </w:rPr>
-        <w:t>Date :-</w:t>
+        <w:t>Date :</w:t>
       </w:r>
       <w:proofErr w:type="gramEnd"/>
       <w:r>
@@ -1901,7 +1866,7 @@
           <w:sz w:val="32"/>
           <w:szCs w:val="32"/>
         </w:rPr>
-        <w:t xml:space="preserve"> 25-09-2019</w:t>
+        <w:t>- 25-09-2019</w:t>
       </w:r>
     </w:p>
     <w:p>
@@ -1956,23 +1921,7 @@
           <w:sz w:val="32"/>
           <w:szCs w:val="32"/>
         </w:rPr>
-        <w:t xml:space="preserve"> and </w:t>
-      </w:r>
-      <w:proofErr w:type="spellStart"/>
-      <w:r>
-        <w:rPr>
-          <w:sz w:val="32"/>
-          <w:szCs w:val="32"/>
-        </w:rPr>
-        <w:t>Aditi</w:t>
-      </w:r>
-      <w:proofErr w:type="spellEnd"/>
-      <w:r>
-        <w:rPr>
-          <w:sz w:val="32"/>
-          <w:szCs w:val="32"/>
-        </w:rPr>
-        <w:t xml:space="preserve"> history.</w:t>
+        <w:t xml:space="preserve"> and Aditi history.</w:t>
       </w:r>
     </w:p>
     <w:p>
@@ -1991,7 +1940,7 @@
           <w:sz w:val="32"/>
           <w:szCs w:val="32"/>
         </w:rPr>
-        <w:t>Date :-</w:t>
+        <w:t>Date :</w:t>
       </w:r>
       <w:proofErr w:type="gramEnd"/>
       <w:r>
@@ -1999,7 +1948,7 @@
           <w:sz w:val="32"/>
           <w:szCs w:val="32"/>
         </w:rPr>
-        <w:t xml:space="preserve">  27-09-2019</w:t>
+        <w:t>-  27-09-2019</w:t>
       </w:r>
     </w:p>
     <w:p>
@@ -2061,6 +2010,7 @@
           <w:sz w:val="32"/>
           <w:szCs w:val="32"/>
         </w:rPr>
+        <w:lastRenderedPageBreak/>
         <w:t xml:space="preserve">Sketch of </w:t>
       </w:r>
       <w:proofErr w:type="spellStart"/>
@@ -2123,8 +2073,7 @@
           <w:sz w:val="32"/>
           <w:szCs w:val="32"/>
         </w:rPr>
-        <w:lastRenderedPageBreak/>
-        <w:t>Date :-</w:t>
+        <w:t>Date :</w:t>
       </w:r>
       <w:proofErr w:type="gramEnd"/>
       <w:r>
@@ -2132,7 +2081,7 @@
           <w:sz w:val="32"/>
           <w:szCs w:val="32"/>
         </w:rPr>
-        <w:t xml:space="preserve"> 28-09-2019</w:t>
+        <w:t>- 28-09-2019</w:t>
       </w:r>
     </w:p>
     <w:p>
@@ -2177,20 +2126,13 @@
           <w:szCs w:val="32"/>
         </w:rPr>
       </w:pPr>
-      <w:r>
-        <w:rPr>
-          <w:sz w:val="32"/>
-          <w:szCs w:val="32"/>
-        </w:rPr>
-        <w:t>Date</w:t>
-      </w:r>
       <w:proofErr w:type="gramStart"/>
       <w:r>
         <w:rPr>
           <w:sz w:val="32"/>
           <w:szCs w:val="32"/>
         </w:rPr>
-        <w:t>:-</w:t>
+        <w:t>Date:-</w:t>
       </w:r>
       <w:proofErr w:type="gramEnd"/>
       <w:r>
@@ -2303,20 +2245,13 @@
           <w:szCs w:val="32"/>
         </w:rPr>
       </w:pPr>
-      <w:r>
-        <w:rPr>
-          <w:sz w:val="32"/>
-          <w:szCs w:val="32"/>
-        </w:rPr>
-        <w:t>Date</w:t>
-      </w:r>
       <w:proofErr w:type="gramStart"/>
       <w:r>
         <w:rPr>
           <w:sz w:val="32"/>
           <w:szCs w:val="32"/>
         </w:rPr>
-        <w:t>:-</w:t>
+        <w:t>Date:-</w:t>
       </w:r>
       <w:proofErr w:type="gramEnd"/>
       <w:r>
@@ -2375,7 +2310,7 @@
           <w:sz w:val="32"/>
           <w:szCs w:val="32"/>
         </w:rPr>
-        <w:t>Date :-</w:t>
+        <w:t>Date :</w:t>
       </w:r>
       <w:proofErr w:type="gramEnd"/>
       <w:r>
@@ -2383,7 +2318,7 @@
           <w:sz w:val="32"/>
           <w:szCs w:val="32"/>
         </w:rPr>
-        <w:t xml:space="preserve"> 05-10-2019</w:t>
+        <w:t>- 05-10-2019</w:t>
       </w:r>
     </w:p>
     <w:p>
@@ -2470,20 +2405,13 @@
           <w:szCs w:val="32"/>
         </w:rPr>
       </w:pPr>
-      <w:r>
-        <w:rPr>
-          <w:sz w:val="32"/>
-          <w:szCs w:val="32"/>
-        </w:rPr>
-        <w:t>Date</w:t>
-      </w:r>
       <w:proofErr w:type="gramStart"/>
       <w:r>
         <w:rPr>
           <w:sz w:val="32"/>
           <w:szCs w:val="32"/>
         </w:rPr>
-        <w:t>:-</w:t>
+        <w:t>Date:-</w:t>
       </w:r>
       <w:proofErr w:type="gramEnd"/>
       <w:r>
@@ -2527,20 +2455,13 @@
           <w:szCs w:val="32"/>
         </w:rPr>
       </w:pPr>
-      <w:r>
-        <w:rPr>
-          <w:sz w:val="32"/>
-          <w:szCs w:val="32"/>
-        </w:rPr>
-        <w:t>Date</w:t>
-      </w:r>
       <w:proofErr w:type="gramStart"/>
       <w:r>
         <w:rPr>
           <w:sz w:val="32"/>
           <w:szCs w:val="32"/>
         </w:rPr>
-        <w:t>:-</w:t>
+        <w:t>Date:-</w:t>
       </w:r>
       <w:proofErr w:type="gramEnd"/>
       <w:r>
@@ -2584,20 +2505,13 @@
           <w:szCs w:val="32"/>
         </w:rPr>
       </w:pPr>
-      <w:r>
-        <w:rPr>
-          <w:sz w:val="32"/>
-          <w:szCs w:val="32"/>
-        </w:rPr>
-        <w:t>Date</w:t>
-      </w:r>
       <w:proofErr w:type="gramStart"/>
       <w:r>
         <w:rPr>
           <w:sz w:val="32"/>
           <w:szCs w:val="32"/>
         </w:rPr>
-        <w:t>:-</w:t>
+        <w:t>Date:-</w:t>
       </w:r>
       <w:proofErr w:type="gramEnd"/>
       <w:r>
@@ -2702,7 +2616,7 @@
           <w:sz w:val="36"/>
           <w:szCs w:val="32"/>
         </w:rPr>
-        <w:t>Date :-</w:t>
+        <w:t>Date :</w:t>
       </w:r>
       <w:proofErr w:type="gramEnd"/>
       <w:r>
@@ -2710,7 +2624,7 @@
           <w:sz w:val="36"/>
           <w:szCs w:val="32"/>
         </w:rPr>
-        <w:t xml:space="preserve"> 13-10-2019</w:t>
+        <w:t>- 13-10-2019</w:t>
       </w:r>
     </w:p>
     <w:p>
@@ -2762,20 +2676,13 @@
           <w:szCs w:val="32"/>
         </w:rPr>
       </w:pPr>
-      <w:r>
-        <w:rPr>
-          <w:sz w:val="36"/>
-          <w:szCs w:val="32"/>
-        </w:rPr>
-        <w:t>Date</w:t>
-      </w:r>
       <w:proofErr w:type="gramStart"/>
       <w:r>
         <w:rPr>
           <w:sz w:val="36"/>
           <w:szCs w:val="32"/>
         </w:rPr>
-        <w:t>:-</w:t>
+        <w:t>Date:-</w:t>
       </w:r>
       <w:proofErr w:type="gramEnd"/>
       <w:r>
@@ -2806,6 +2713,7 @@
           <w:sz w:val="36"/>
           <w:szCs w:val="32"/>
         </w:rPr>
+        <w:lastRenderedPageBreak/>
         <w:t xml:space="preserve">Convert </w:t>
       </w:r>
       <w:proofErr w:type="spellStart"/>
@@ -2890,7 +2798,6 @@
           <w:sz w:val="36"/>
           <w:szCs w:val="32"/>
         </w:rPr>
-        <w:lastRenderedPageBreak/>
         <w:t>Date 15-10-2019</w:t>
       </w:r>
     </w:p>
@@ -3166,20 +3073,13 @@
           <w:szCs w:val="32"/>
         </w:rPr>
       </w:pPr>
-      <w:r>
-        <w:rPr>
-          <w:sz w:val="36"/>
-          <w:szCs w:val="32"/>
-        </w:rPr>
-        <w:t>Date</w:t>
-      </w:r>
       <w:proofErr w:type="gramStart"/>
       <w:r>
         <w:rPr>
           <w:sz w:val="36"/>
           <w:szCs w:val="32"/>
         </w:rPr>
-        <w:t>:-</w:t>
+        <w:t>Date:-</w:t>
       </w:r>
       <w:proofErr w:type="gramEnd"/>
       <w:r>
@@ -3252,7 +3152,7 @@
           <w:sz w:val="36"/>
           <w:szCs w:val="32"/>
         </w:rPr>
-        <w:t>Date :-</w:t>
+        <w:t>Date :</w:t>
       </w:r>
       <w:proofErr w:type="gramEnd"/>
       <w:r>
@@ -3260,7 +3160,7 @@
           <w:sz w:val="36"/>
           <w:szCs w:val="32"/>
         </w:rPr>
-        <w:t xml:space="preserve"> 22-10-2019</w:t>
+        <w:t>- 22-10-2019</w:t>
       </w:r>
     </w:p>
     <w:p>
@@ -3336,6 +3236,7 @@
           <w:sz w:val="36"/>
           <w:szCs w:val="32"/>
         </w:rPr>
+        <w:lastRenderedPageBreak/>
         <w:t>Searching for image of Earth Goddess.</w:t>
       </w:r>
     </w:p>
@@ -3412,7 +3313,6 @@
           <w:sz w:val="36"/>
           <w:szCs w:val="32"/>
         </w:rPr>
-        <w:lastRenderedPageBreak/>
         <w:t>Date :</w:t>
       </w:r>
       <w:proofErr w:type="gramEnd"/>
@@ -3934,20 +3834,14 @@
           <w:szCs w:val="32"/>
         </w:rPr>
       </w:pPr>
-      <w:r>
-        <w:rPr>
-          <w:sz w:val="36"/>
-          <w:szCs w:val="32"/>
-        </w:rPr>
-        <w:t>Date</w:t>
-      </w:r>
       <w:proofErr w:type="gramStart"/>
       <w:r>
         <w:rPr>
           <w:sz w:val="36"/>
           <w:szCs w:val="32"/>
         </w:rPr>
-        <w:t>:-</w:t>
+        <w:lastRenderedPageBreak/>
+        <w:t>Date:-</w:t>
       </w:r>
       <w:proofErr w:type="gramEnd"/>
       <w:r>
@@ -4070,8 +3964,7 @@
           <w:sz w:val="36"/>
           <w:szCs w:val="32"/>
         </w:rPr>
-        <w:lastRenderedPageBreak/>
-        <w:t>Date :-</w:t>
+        <w:t>Date :</w:t>
       </w:r>
       <w:proofErr w:type="gramEnd"/>
       <w:r>
@@ -4079,7 +3972,7 @@
           <w:sz w:val="36"/>
           <w:szCs w:val="32"/>
         </w:rPr>
-        <w:t xml:space="preserve"> 06-11-2019</w:t>
+        <w:t>- 06-11-2019</w:t>
       </w:r>
     </w:p>
     <w:p>
@@ -4121,7 +4014,7 @@
           <w:sz w:val="36"/>
           <w:szCs w:val="32"/>
         </w:rPr>
-        <w:t>Date :-</w:t>
+        <w:t>Date :</w:t>
       </w:r>
       <w:proofErr w:type="gramEnd"/>
       <w:r>
@@ -4129,7 +4022,7 @@
           <w:sz w:val="36"/>
           <w:szCs w:val="32"/>
         </w:rPr>
-        <w:t xml:space="preserve"> 07-11-2019</w:t>
+        <w:t>- 07-11-2019</w:t>
       </w:r>
     </w:p>
     <w:p>
@@ -4180,7 +4073,7 @@
           <w:sz w:val="36"/>
           <w:szCs w:val="32"/>
         </w:rPr>
-        <w:t>Date :-</w:t>
+        <w:t>Date :</w:t>
       </w:r>
       <w:proofErr w:type="gramEnd"/>
       <w:r>
@@ -4188,7 +4081,7 @@
           <w:sz w:val="36"/>
           <w:szCs w:val="32"/>
         </w:rPr>
-        <w:t xml:space="preserve"> 15-11-2019</w:t>
+        <w:t>- 15-11-2019</w:t>
       </w:r>
     </w:p>
     <w:p>
@@ -4321,7 +4214,6 @@
         <w:t xml:space="preserve">Pixel art of </w:t>
       </w:r>
       <w:proofErr w:type="spellStart"/>
-      <w:proofErr w:type="gramStart"/>
       <w:r>
         <w:rPr>
           <w:sz w:val="36"/>
@@ -4330,7 +4222,6 @@
         <w:t>indra’s</w:t>
       </w:r>
       <w:proofErr w:type="spellEnd"/>
-      <w:proofErr w:type="gramEnd"/>
       <w:r>
         <w:rPr>
           <w:sz w:val="36"/>
@@ -4436,20 +4327,13 @@
           <w:szCs w:val="32"/>
         </w:rPr>
       </w:pPr>
-      <w:r>
-        <w:rPr>
-          <w:sz w:val="36"/>
-          <w:szCs w:val="32"/>
-        </w:rPr>
-        <w:t>Date</w:t>
-      </w:r>
       <w:proofErr w:type="gramStart"/>
       <w:r>
         <w:rPr>
           <w:sz w:val="36"/>
           <w:szCs w:val="32"/>
         </w:rPr>
-        <w:t>:-</w:t>
+        <w:t>Date:-</w:t>
       </w:r>
       <w:proofErr w:type="gramEnd"/>
       <w:r>
@@ -4499,7 +4383,7 @@
           <w:sz w:val="36"/>
           <w:szCs w:val="32"/>
         </w:rPr>
-        <w:t>Date :-</w:t>
+        <w:t>Date :</w:t>
       </w:r>
       <w:proofErr w:type="gramEnd"/>
       <w:r>
@@ -4507,7 +4391,7 @@
           <w:sz w:val="36"/>
           <w:szCs w:val="32"/>
         </w:rPr>
-        <w:t xml:space="preserve"> 26-11-2019</w:t>
+        <w:t>- 26-11-2019</w:t>
       </w:r>
     </w:p>
     <w:p>
@@ -4530,6 +4414,7 @@
           <w:sz w:val="36"/>
           <w:szCs w:val="32"/>
         </w:rPr>
+        <w:lastRenderedPageBreak/>
         <w:t xml:space="preserve"> </w:t>
       </w:r>
       <w:proofErr w:type="spellStart"/>
@@ -4578,23 +4463,7 @@
           <w:sz w:val="36"/>
           <w:szCs w:val="32"/>
         </w:rPr>
-        <w:t xml:space="preserve"> and </w:t>
-      </w:r>
-      <w:proofErr w:type="spellStart"/>
-      <w:r>
-        <w:rPr>
-          <w:sz w:val="36"/>
-          <w:szCs w:val="32"/>
-        </w:rPr>
-        <w:t>Vayu</w:t>
-      </w:r>
-      <w:proofErr w:type="spellEnd"/>
-      <w:r>
-        <w:rPr>
-          <w:sz w:val="36"/>
-          <w:szCs w:val="32"/>
-        </w:rPr>
-        <w:t xml:space="preserve"> pixel art completed.</w:t>
+        <w:t xml:space="preserve"> and Vayu pixel art completed.</w:t>
       </w:r>
     </w:p>
     <w:p>
@@ -4613,7 +4482,7 @@
           <w:sz w:val="36"/>
           <w:szCs w:val="32"/>
         </w:rPr>
-        <w:t>Date :-</w:t>
+        <w:t>Date :</w:t>
       </w:r>
       <w:proofErr w:type="gramEnd"/>
       <w:r>
@@ -4621,7 +4490,7 @@
           <w:sz w:val="36"/>
           <w:szCs w:val="32"/>
         </w:rPr>
-        <w:t xml:space="preserve"> 28-11-2019</w:t>
+        <w:t>- 28-11-2019</w:t>
       </w:r>
     </w:p>
     <w:p>
@@ -4683,8 +4552,7 @@
           <w:sz w:val="36"/>
           <w:szCs w:val="32"/>
         </w:rPr>
-        <w:lastRenderedPageBreak/>
-        <w:t>Date :-</w:t>
+        <w:t>Date :</w:t>
       </w:r>
       <w:proofErr w:type="gramEnd"/>
       <w:r>
@@ -4692,7 +4560,7 @@
           <w:sz w:val="36"/>
           <w:szCs w:val="32"/>
         </w:rPr>
-        <w:t xml:space="preserve"> 2911-2019</w:t>
+        <w:t>- 2911-2019</w:t>
       </w:r>
     </w:p>
     <w:p>
@@ -4715,16 +4583,7 @@
           <w:sz w:val="36"/>
           <w:szCs w:val="32"/>
         </w:rPr>
-        <w:t xml:space="preserve">Changes in </w:t>
-      </w:r>
-      <w:bookmarkStart w:id="0" w:name="_GoBack"/>
-      <w:bookmarkEnd w:id="0"/>
-      <w:r>
-        <w:rPr>
-          <w:sz w:val="36"/>
-          <w:szCs w:val="32"/>
-        </w:rPr>
-        <w:t xml:space="preserve">Outline of </w:t>
+        <w:t xml:space="preserve">Changes in Outline of </w:t>
       </w:r>
       <w:proofErr w:type="spellStart"/>
       <w:r>
@@ -4752,7 +4611,7 @@
           <w:sz w:val="36"/>
           <w:szCs w:val="32"/>
         </w:rPr>
-        <w:t>Date :-</w:t>
+        <w:t>Date :</w:t>
       </w:r>
       <w:proofErr w:type="gramEnd"/>
       <w:r>
@@ -4760,7 +4619,7 @@
           <w:sz w:val="36"/>
           <w:szCs w:val="32"/>
         </w:rPr>
-        <w:t xml:space="preserve"> 03-11-2019</w:t>
+        <w:t>- 03-11-2019</w:t>
       </w:r>
     </w:p>
     <w:p>
@@ -4796,20 +4655,13 @@
           <w:szCs w:val="32"/>
         </w:rPr>
       </w:pPr>
-      <w:r>
-        <w:rPr>
-          <w:sz w:val="36"/>
-          <w:szCs w:val="32"/>
-        </w:rPr>
-        <w:t>Date</w:t>
-      </w:r>
       <w:proofErr w:type="gramStart"/>
       <w:r>
         <w:rPr>
           <w:sz w:val="36"/>
           <w:szCs w:val="32"/>
         </w:rPr>
-        <w:t>:-</w:t>
+        <w:t>Date:-</w:t>
       </w:r>
       <w:proofErr w:type="gramEnd"/>
       <w:r>
@@ -4899,6 +4751,137 @@
         </w:rPr>
         <w:t>.</w:t>
       </w:r>
+    </w:p>
+    <w:p>
+      <w:pPr>
+        <w:tabs>
+          <w:tab w:val="left" w:pos="1131"/>
+        </w:tabs>
+        <w:rPr>
+          <w:sz w:val="36"/>
+          <w:szCs w:val="32"/>
+        </w:rPr>
+      </w:pPr>
+      <w:r>
+        <w:rPr>
+          <w:sz w:val="36"/>
+          <w:szCs w:val="32"/>
+        </w:rPr>
+        <w:t>Date 06-11-2019</w:t>
+      </w:r>
+    </w:p>
+    <w:p>
+      <w:pPr>
+        <w:pStyle w:val="ListParagraph"/>
+        <w:numPr>
+          <w:ilvl w:val="0"/>
+          <w:numId w:val="30"/>
+        </w:numPr>
+        <w:tabs>
+          <w:tab w:val="left" w:pos="1131"/>
+        </w:tabs>
+        <w:rPr>
+          <w:sz w:val="36"/>
+          <w:szCs w:val="32"/>
+        </w:rPr>
+      </w:pPr>
+      <w:proofErr w:type="spellStart"/>
+      <w:r>
+        <w:rPr>
+          <w:sz w:val="36"/>
+          <w:szCs w:val="32"/>
+        </w:rPr>
+        <w:t>Tileset</w:t>
+      </w:r>
+      <w:proofErr w:type="spellEnd"/>
+      <w:r>
+        <w:rPr>
+          <w:sz w:val="36"/>
+          <w:szCs w:val="32"/>
+        </w:rPr>
+        <w:t xml:space="preserve"> Completed</w:t>
+      </w:r>
+    </w:p>
+    <w:p>
+      <w:pPr>
+        <w:tabs>
+          <w:tab w:val="left" w:pos="1131"/>
+        </w:tabs>
+        <w:rPr>
+          <w:sz w:val="36"/>
+          <w:szCs w:val="32"/>
+        </w:rPr>
+      </w:pPr>
+      <w:r>
+        <w:rPr>
+          <w:sz w:val="36"/>
+          <w:szCs w:val="32"/>
+        </w:rPr>
+        <w:t>Date 09-11-2019</w:t>
+      </w:r>
+    </w:p>
+    <w:p>
+      <w:pPr>
+        <w:pStyle w:val="ListParagraph"/>
+        <w:numPr>
+          <w:ilvl w:val="0"/>
+          <w:numId w:val="30"/>
+        </w:numPr>
+        <w:tabs>
+          <w:tab w:val="left" w:pos="1131"/>
+        </w:tabs>
+        <w:rPr>
+          <w:sz w:val="36"/>
+          <w:szCs w:val="32"/>
+        </w:rPr>
+      </w:pPr>
+      <w:r>
+        <w:rPr>
+          <w:sz w:val="36"/>
+          <w:szCs w:val="32"/>
+        </w:rPr>
+        <w:t xml:space="preserve">Drawing village using </w:t>
+      </w:r>
+      <w:proofErr w:type="spellStart"/>
+      <w:r>
+        <w:rPr>
+          <w:sz w:val="36"/>
+          <w:szCs w:val="32"/>
+        </w:rPr>
+        <w:t>tileset</w:t>
+      </w:r>
+      <w:proofErr w:type="spellEnd"/>
+      <w:r>
+        <w:rPr>
+          <w:sz w:val="36"/>
+          <w:szCs w:val="32"/>
+        </w:rPr>
+        <w:t>.</w:t>
+      </w:r>
+    </w:p>
+    <w:p>
+      <w:pPr>
+        <w:tabs>
+          <w:tab w:val="left" w:pos="1131"/>
+        </w:tabs>
+        <w:rPr>
+          <w:sz w:val="36"/>
+          <w:szCs w:val="32"/>
+        </w:rPr>
+      </w:pPr>
+      <w:bookmarkStart w:id="0" w:name="_GoBack"/>
+      <w:bookmarkEnd w:id="0"/>
+    </w:p>
+    <w:p>
+      <w:pPr>
+        <w:tabs>
+          <w:tab w:val="left" w:pos="1131"/>
+        </w:tabs>
+        <w:rPr>
+          <w:sz w:val="36"/>
+          <w:szCs w:val="32"/>
+        </w:rPr>
+      </w:pPr>
     </w:p>
     <w:sectPr>
       <w:headerReference w:type="even" r:id="rId8"/>
@@ -4917,7 +4900,7 @@
 </file>
 
 <file path=word/endnotes.xml><?xml version="1.0" encoding="utf-8"?>
-<w:endnotes xmlns:wpc="http://schemas.microsoft.com/office/word/2010/wordprocessingCanvas" xmlns:mc="http://schemas.openxmlformats.org/markup-compatibility/2006" xmlns:o="urn:schemas-microsoft-com:office:office" xmlns:r="http://schemas.openxmlformats.org/officeDocument/2006/relationships" xmlns:m="http://schemas.openxmlformats.org/officeDocument/2006/math" xmlns:v="urn:schemas-microsoft-com:vml" xmlns:wp14="http://schemas.microsoft.com/office/word/2010/wordprocessingDrawing" xmlns:wp="http://schemas.openxmlformats.org/drawingml/2006/wordprocessingDrawing" xmlns:w10="urn:schemas-microsoft-com:office:word" xmlns:w="http://schemas.openxmlformats.org/wordprocessingml/2006/main" xmlns:w14="http://schemas.microsoft.com/office/word/2010/wordml" xmlns:w15="http://schemas.microsoft.com/office/word/2012/wordml" xmlns:wpg="http://schemas.microsoft.com/office/word/2010/wordprocessingGroup" xmlns:wpi="http://schemas.microsoft.com/office/word/2010/wordprocessingInk" xmlns:wne="http://schemas.microsoft.com/office/word/2006/wordml" xmlns:wps="http://schemas.microsoft.com/office/word/2010/wordprocessingShape" mc:Ignorable="w14 w15 wp14">
+<w:endnotes xmlns:wpc="http://schemas.microsoft.com/office/word/2010/wordprocessingCanvas" xmlns:cx="http://schemas.microsoft.com/office/drawing/2014/chartex" xmlns:mc="http://schemas.openxmlformats.org/markup-compatibility/2006" xmlns:o="urn:schemas-microsoft-com:office:office" xmlns:r="http://schemas.openxmlformats.org/officeDocument/2006/relationships" xmlns:m="http://schemas.openxmlformats.org/officeDocument/2006/math" xmlns:v="urn:schemas-microsoft-com:vml" xmlns:wp14="http://schemas.microsoft.com/office/word/2010/wordprocessingDrawing" xmlns:wp="http://schemas.openxmlformats.org/drawingml/2006/wordprocessingDrawing" xmlns:w10="urn:schemas-microsoft-com:office:word" xmlns:w="http://schemas.openxmlformats.org/wordprocessingml/2006/main" xmlns:w14="http://schemas.microsoft.com/office/word/2010/wordml" xmlns:w15="http://schemas.microsoft.com/office/word/2012/wordml" xmlns:w16se="http://schemas.microsoft.com/office/word/2015/wordml/symex" xmlns:wpg="http://schemas.microsoft.com/office/word/2010/wordprocessingGroup" xmlns:wpi="http://schemas.microsoft.com/office/word/2010/wordprocessingInk" xmlns:wne="http://schemas.microsoft.com/office/word/2006/wordml" xmlns:wps="http://schemas.microsoft.com/office/word/2010/wordprocessingShape" mc:Ignorable="w14 w15 w16se wp14">
   <w:endnote w:type="separator" w:id="-1">
     <w:p>
       <w:pPr>
@@ -4942,7 +4925,7 @@
 </file>
 
 <file path=word/footer1.xml><?xml version="1.0" encoding="utf-8"?>
-<w:ftr xmlns:wpc="http://schemas.microsoft.com/office/word/2010/wordprocessingCanvas" xmlns:mc="http://schemas.openxmlformats.org/markup-compatibility/2006" xmlns:o="urn:schemas-microsoft-com:office:office" xmlns:r="http://schemas.openxmlformats.org/officeDocument/2006/relationships" xmlns:m="http://schemas.openxmlformats.org/officeDocument/2006/math" xmlns:v="urn:schemas-microsoft-com:vml" xmlns:wp14="http://schemas.microsoft.com/office/word/2010/wordprocessingDrawing" xmlns:wp="http://schemas.openxmlformats.org/drawingml/2006/wordprocessingDrawing" xmlns:w10="urn:schemas-microsoft-com:office:word" xmlns:w="http://schemas.openxmlformats.org/wordprocessingml/2006/main" xmlns:w14="http://schemas.microsoft.com/office/word/2010/wordml" xmlns:w15="http://schemas.microsoft.com/office/word/2012/wordml" xmlns:wpg="http://schemas.microsoft.com/office/word/2010/wordprocessingGroup" xmlns:wpi="http://schemas.microsoft.com/office/word/2010/wordprocessingInk" xmlns:wne="http://schemas.microsoft.com/office/word/2006/wordml" xmlns:wps="http://schemas.microsoft.com/office/word/2010/wordprocessingShape" mc:Ignorable="w14 w15 wp14">
+<w:ftr xmlns:wpc="http://schemas.microsoft.com/office/word/2010/wordprocessingCanvas" xmlns:cx="http://schemas.microsoft.com/office/drawing/2014/chartex" xmlns:mc="http://schemas.openxmlformats.org/markup-compatibility/2006" xmlns:o="urn:schemas-microsoft-com:office:office" xmlns:r="http://schemas.openxmlformats.org/officeDocument/2006/relationships" xmlns:m="http://schemas.openxmlformats.org/officeDocument/2006/math" xmlns:v="urn:schemas-microsoft-com:vml" xmlns:wp14="http://schemas.microsoft.com/office/word/2010/wordprocessingDrawing" xmlns:wp="http://schemas.openxmlformats.org/drawingml/2006/wordprocessingDrawing" xmlns:w10="urn:schemas-microsoft-com:office:word" xmlns:w="http://schemas.openxmlformats.org/wordprocessingml/2006/main" xmlns:w14="http://schemas.microsoft.com/office/word/2010/wordml" xmlns:w15="http://schemas.microsoft.com/office/word/2012/wordml" xmlns:w16se="http://schemas.microsoft.com/office/word/2015/wordml/symex" xmlns:wpg="http://schemas.microsoft.com/office/word/2010/wordprocessingGroup" xmlns:wpi="http://schemas.microsoft.com/office/word/2010/wordprocessingInk" xmlns:wne="http://schemas.microsoft.com/office/word/2006/wordml" xmlns:wps="http://schemas.microsoft.com/office/word/2010/wordprocessingShape" mc:Ignorable="w14 w15 w16se wp14">
   <w:p>
     <w:pPr>
       <w:pStyle w:val="Footer"/>
@@ -4952,7 +4935,7 @@
 </file>
 
 <file path=word/footer2.xml><?xml version="1.0" encoding="utf-8"?>
-<w:ftr xmlns:wpc="http://schemas.microsoft.com/office/word/2010/wordprocessingCanvas" xmlns:mc="http://schemas.openxmlformats.org/markup-compatibility/2006" xmlns:o="urn:schemas-microsoft-com:office:office" xmlns:r="http://schemas.openxmlformats.org/officeDocument/2006/relationships" xmlns:m="http://schemas.openxmlformats.org/officeDocument/2006/math" xmlns:v="urn:schemas-microsoft-com:vml" xmlns:wp14="http://schemas.microsoft.com/office/word/2010/wordprocessingDrawing" xmlns:wp="http://schemas.openxmlformats.org/drawingml/2006/wordprocessingDrawing" xmlns:w10="urn:schemas-microsoft-com:office:word" xmlns:w="http://schemas.openxmlformats.org/wordprocessingml/2006/main" xmlns:w14="http://schemas.microsoft.com/office/word/2010/wordml" xmlns:w15="http://schemas.microsoft.com/office/word/2012/wordml" xmlns:wpg="http://schemas.microsoft.com/office/word/2010/wordprocessingGroup" xmlns:wpi="http://schemas.microsoft.com/office/word/2010/wordprocessingInk" xmlns:wne="http://schemas.microsoft.com/office/word/2006/wordml" xmlns:wps="http://schemas.microsoft.com/office/word/2010/wordprocessingShape" mc:Ignorable="w14 w15 wp14">
+<w:ftr xmlns:wpc="http://schemas.microsoft.com/office/word/2010/wordprocessingCanvas" xmlns:cx="http://schemas.microsoft.com/office/drawing/2014/chartex" xmlns:mc="http://schemas.openxmlformats.org/markup-compatibility/2006" xmlns:o="urn:schemas-microsoft-com:office:office" xmlns:r="http://schemas.openxmlformats.org/officeDocument/2006/relationships" xmlns:m="http://schemas.openxmlformats.org/officeDocument/2006/math" xmlns:v="urn:schemas-microsoft-com:vml" xmlns:wp14="http://schemas.microsoft.com/office/word/2010/wordprocessingDrawing" xmlns:wp="http://schemas.openxmlformats.org/drawingml/2006/wordprocessingDrawing" xmlns:w10="urn:schemas-microsoft-com:office:word" xmlns:w="http://schemas.openxmlformats.org/wordprocessingml/2006/main" xmlns:w14="http://schemas.microsoft.com/office/word/2010/wordml" xmlns:w15="http://schemas.microsoft.com/office/word/2012/wordml" xmlns:w16se="http://schemas.microsoft.com/office/word/2015/wordml/symex" xmlns:wpg="http://schemas.microsoft.com/office/word/2010/wordprocessingGroup" xmlns:wpi="http://schemas.microsoft.com/office/word/2010/wordprocessingInk" xmlns:wne="http://schemas.microsoft.com/office/word/2006/wordml" xmlns:wps="http://schemas.microsoft.com/office/word/2010/wordprocessingShape" mc:Ignorable="w14 w15 w16se wp14">
   <w:p>
     <w:pPr>
       <w:pStyle w:val="Footer"/>
@@ -4962,7 +4945,7 @@
 </file>
 
 <file path=word/footer3.xml><?xml version="1.0" encoding="utf-8"?>
-<w:ftr xmlns:wpc="http://schemas.microsoft.com/office/word/2010/wordprocessingCanvas" xmlns:mc="http://schemas.openxmlformats.org/markup-compatibility/2006" xmlns:o="urn:schemas-microsoft-com:office:office" xmlns:r="http://schemas.openxmlformats.org/officeDocument/2006/relationships" xmlns:m="http://schemas.openxmlformats.org/officeDocument/2006/math" xmlns:v="urn:schemas-microsoft-com:vml" xmlns:wp14="http://schemas.microsoft.com/office/word/2010/wordprocessingDrawing" xmlns:wp="http://schemas.openxmlformats.org/drawingml/2006/wordprocessingDrawing" xmlns:w10="urn:schemas-microsoft-com:office:word" xmlns:w="http://schemas.openxmlformats.org/wordprocessingml/2006/main" xmlns:w14="http://schemas.microsoft.com/office/word/2010/wordml" xmlns:w15="http://schemas.microsoft.com/office/word/2012/wordml" xmlns:wpg="http://schemas.microsoft.com/office/word/2010/wordprocessingGroup" xmlns:wpi="http://schemas.microsoft.com/office/word/2010/wordprocessingInk" xmlns:wne="http://schemas.microsoft.com/office/word/2006/wordml" xmlns:wps="http://schemas.microsoft.com/office/word/2010/wordprocessingShape" mc:Ignorable="w14 w15 wp14">
+<w:ftr xmlns:wpc="http://schemas.microsoft.com/office/word/2010/wordprocessingCanvas" xmlns:cx="http://schemas.microsoft.com/office/drawing/2014/chartex" xmlns:mc="http://schemas.openxmlformats.org/markup-compatibility/2006" xmlns:o="urn:schemas-microsoft-com:office:office" xmlns:r="http://schemas.openxmlformats.org/officeDocument/2006/relationships" xmlns:m="http://schemas.openxmlformats.org/officeDocument/2006/math" xmlns:v="urn:schemas-microsoft-com:vml" xmlns:wp14="http://schemas.microsoft.com/office/word/2010/wordprocessingDrawing" xmlns:wp="http://schemas.openxmlformats.org/drawingml/2006/wordprocessingDrawing" xmlns:w10="urn:schemas-microsoft-com:office:word" xmlns:w="http://schemas.openxmlformats.org/wordprocessingml/2006/main" xmlns:w14="http://schemas.microsoft.com/office/word/2010/wordml" xmlns:w15="http://schemas.microsoft.com/office/word/2012/wordml" xmlns:w16se="http://schemas.microsoft.com/office/word/2015/wordml/symex" xmlns:wpg="http://schemas.microsoft.com/office/word/2010/wordprocessingGroup" xmlns:wpi="http://schemas.microsoft.com/office/word/2010/wordprocessingInk" xmlns:wne="http://schemas.microsoft.com/office/word/2006/wordml" xmlns:wps="http://schemas.microsoft.com/office/word/2010/wordprocessingShape" mc:Ignorable="w14 w15 w16se wp14">
   <w:p>
     <w:pPr>
       <w:pStyle w:val="Footer"/>
@@ -4972,7 +4955,7 @@
 </file>
 
 <file path=word/footnotes.xml><?xml version="1.0" encoding="utf-8"?>
-<w:footnotes xmlns:wpc="http://schemas.microsoft.com/office/word/2010/wordprocessingCanvas" xmlns:mc="http://schemas.openxmlformats.org/markup-compatibility/2006" xmlns:o="urn:schemas-microsoft-com:office:office" xmlns:r="http://schemas.openxmlformats.org/officeDocument/2006/relationships" xmlns:m="http://schemas.openxmlformats.org/officeDocument/2006/math" xmlns:v="urn:schemas-microsoft-com:vml" xmlns:wp14="http://schemas.microsoft.com/office/word/2010/wordprocessingDrawing" xmlns:wp="http://schemas.openxmlformats.org/drawingml/2006/wordprocessingDrawing" xmlns:w10="urn:schemas-microsoft-com:office:word" xmlns:w="http://schemas.openxmlformats.org/wordprocessingml/2006/main" xmlns:w14="http://schemas.microsoft.com/office/word/2010/wordml" xmlns:w15="http://schemas.microsoft.com/office/word/2012/wordml" xmlns:wpg="http://schemas.microsoft.com/office/word/2010/wordprocessingGroup" xmlns:wpi="http://schemas.microsoft.com/office/word/2010/wordprocessingInk" xmlns:wne="http://schemas.microsoft.com/office/word/2006/wordml" xmlns:wps="http://schemas.microsoft.com/office/word/2010/wordprocessingShape" mc:Ignorable="w14 w15 wp14">
+<w:footnotes xmlns:wpc="http://schemas.microsoft.com/office/word/2010/wordprocessingCanvas" xmlns:cx="http://schemas.microsoft.com/office/drawing/2014/chartex" xmlns:mc="http://schemas.openxmlformats.org/markup-compatibility/2006" xmlns:o="urn:schemas-microsoft-com:office:office" xmlns:r="http://schemas.openxmlformats.org/officeDocument/2006/relationships" xmlns:m="http://schemas.openxmlformats.org/officeDocument/2006/math" xmlns:v="urn:schemas-microsoft-com:vml" xmlns:wp14="http://schemas.microsoft.com/office/word/2010/wordprocessingDrawing" xmlns:wp="http://schemas.openxmlformats.org/drawingml/2006/wordprocessingDrawing" xmlns:w10="urn:schemas-microsoft-com:office:word" xmlns:w="http://schemas.openxmlformats.org/wordprocessingml/2006/main" xmlns:w14="http://schemas.microsoft.com/office/word/2010/wordml" xmlns:w15="http://schemas.microsoft.com/office/word/2012/wordml" xmlns:w16se="http://schemas.microsoft.com/office/word/2015/wordml/symex" xmlns:wpg="http://schemas.microsoft.com/office/word/2010/wordprocessingGroup" xmlns:wpi="http://schemas.microsoft.com/office/word/2010/wordprocessingInk" xmlns:wne="http://schemas.microsoft.com/office/word/2006/wordml" xmlns:wps="http://schemas.microsoft.com/office/word/2010/wordprocessingShape" mc:Ignorable="w14 w15 w16se wp14">
   <w:footnote w:type="separator" w:id="-1">
     <w:p>
       <w:pPr>
@@ -4997,7 +4980,7 @@
 </file>
 
 <file path=word/header1.xml><?xml version="1.0" encoding="utf-8"?>
-<w:hdr xmlns:wpc="http://schemas.microsoft.com/office/word/2010/wordprocessingCanvas" xmlns:mc="http://schemas.openxmlformats.org/markup-compatibility/2006" xmlns:o="urn:schemas-microsoft-com:office:office" xmlns:r="http://schemas.openxmlformats.org/officeDocument/2006/relationships" xmlns:m="http://schemas.openxmlformats.org/officeDocument/2006/math" xmlns:v="urn:schemas-microsoft-com:vml" xmlns:wp14="http://schemas.microsoft.com/office/word/2010/wordprocessingDrawing" xmlns:wp="http://schemas.openxmlformats.org/drawingml/2006/wordprocessingDrawing" xmlns:w10="urn:schemas-microsoft-com:office:word" xmlns:w="http://schemas.openxmlformats.org/wordprocessingml/2006/main" xmlns:w14="http://schemas.microsoft.com/office/word/2010/wordml" xmlns:w15="http://schemas.microsoft.com/office/word/2012/wordml" xmlns:wpg="http://schemas.microsoft.com/office/word/2010/wordprocessingGroup" xmlns:wpi="http://schemas.microsoft.com/office/word/2010/wordprocessingInk" xmlns:wne="http://schemas.microsoft.com/office/word/2006/wordml" xmlns:wps="http://schemas.microsoft.com/office/word/2010/wordprocessingShape" mc:Ignorable="w14 w15 wp14">
+<w:hdr xmlns:wpc="http://schemas.microsoft.com/office/word/2010/wordprocessingCanvas" xmlns:cx="http://schemas.microsoft.com/office/drawing/2014/chartex" xmlns:mc="http://schemas.openxmlformats.org/markup-compatibility/2006" xmlns:o="urn:schemas-microsoft-com:office:office" xmlns:r="http://schemas.openxmlformats.org/officeDocument/2006/relationships" xmlns:m="http://schemas.openxmlformats.org/officeDocument/2006/math" xmlns:v="urn:schemas-microsoft-com:vml" xmlns:wp14="http://schemas.microsoft.com/office/word/2010/wordprocessingDrawing" xmlns:wp="http://schemas.openxmlformats.org/drawingml/2006/wordprocessingDrawing" xmlns:w10="urn:schemas-microsoft-com:office:word" xmlns:w="http://schemas.openxmlformats.org/wordprocessingml/2006/main" xmlns:w14="http://schemas.microsoft.com/office/word/2010/wordml" xmlns:w15="http://schemas.microsoft.com/office/word/2012/wordml" xmlns:w16se="http://schemas.microsoft.com/office/word/2015/wordml/symex" xmlns:wpg="http://schemas.microsoft.com/office/word/2010/wordprocessingGroup" xmlns:wpi="http://schemas.microsoft.com/office/word/2010/wordprocessingInk" xmlns:wne="http://schemas.microsoft.com/office/word/2006/wordml" xmlns:wps="http://schemas.microsoft.com/office/word/2010/wordprocessingShape" mc:Ignorable="w14 w15 w16se wp14">
   <w:p>
     <w:pPr>
       <w:pStyle w:val="Header"/>
@@ -5043,7 +5026,7 @@
 </file>
 
 <file path=word/header2.xml><?xml version="1.0" encoding="utf-8"?>
-<w:hdr xmlns:wpc="http://schemas.microsoft.com/office/word/2010/wordprocessingCanvas" xmlns:mc="http://schemas.openxmlformats.org/markup-compatibility/2006" xmlns:o="urn:schemas-microsoft-com:office:office" xmlns:r="http://schemas.openxmlformats.org/officeDocument/2006/relationships" xmlns:m="http://schemas.openxmlformats.org/officeDocument/2006/math" xmlns:v="urn:schemas-microsoft-com:vml" xmlns:wp14="http://schemas.microsoft.com/office/word/2010/wordprocessingDrawing" xmlns:wp="http://schemas.openxmlformats.org/drawingml/2006/wordprocessingDrawing" xmlns:w10="urn:schemas-microsoft-com:office:word" xmlns:w="http://schemas.openxmlformats.org/wordprocessingml/2006/main" xmlns:w14="http://schemas.microsoft.com/office/word/2010/wordml" xmlns:w15="http://schemas.microsoft.com/office/word/2012/wordml" xmlns:wpg="http://schemas.microsoft.com/office/word/2010/wordprocessingGroup" xmlns:wpi="http://schemas.microsoft.com/office/word/2010/wordprocessingInk" xmlns:wne="http://schemas.microsoft.com/office/word/2006/wordml" xmlns:wps="http://schemas.microsoft.com/office/word/2010/wordprocessingShape" mc:Ignorable="w14 w15 wp14">
+<w:hdr xmlns:wpc="http://schemas.microsoft.com/office/word/2010/wordprocessingCanvas" xmlns:cx="http://schemas.microsoft.com/office/drawing/2014/chartex" xmlns:mc="http://schemas.openxmlformats.org/markup-compatibility/2006" xmlns:o="urn:schemas-microsoft-com:office:office" xmlns:r="http://schemas.openxmlformats.org/officeDocument/2006/relationships" xmlns:m="http://schemas.openxmlformats.org/officeDocument/2006/math" xmlns:v="urn:schemas-microsoft-com:vml" xmlns:wp14="http://schemas.microsoft.com/office/word/2010/wordprocessingDrawing" xmlns:wp="http://schemas.openxmlformats.org/drawingml/2006/wordprocessingDrawing" xmlns:w10="urn:schemas-microsoft-com:office:word" xmlns:w="http://schemas.openxmlformats.org/wordprocessingml/2006/main" xmlns:w14="http://schemas.microsoft.com/office/word/2010/wordml" xmlns:w15="http://schemas.microsoft.com/office/word/2012/wordml" xmlns:w16se="http://schemas.microsoft.com/office/word/2015/wordml/symex" xmlns:wpg="http://schemas.microsoft.com/office/word/2010/wordprocessingGroup" xmlns:wpi="http://schemas.microsoft.com/office/word/2010/wordprocessingInk" xmlns:wne="http://schemas.microsoft.com/office/word/2006/wordml" xmlns:wps="http://schemas.microsoft.com/office/word/2010/wordprocessingShape" mc:Ignorable="w14 w15 w16se wp14">
   <w:p>
     <w:pPr>
       <w:pStyle w:val="Header"/>
@@ -5089,7 +5072,7 @@
 </file>
 
 <file path=word/header3.xml><?xml version="1.0" encoding="utf-8"?>
-<w:hdr xmlns:wpc="http://schemas.microsoft.com/office/word/2010/wordprocessingCanvas" xmlns:mc="http://schemas.openxmlformats.org/markup-compatibility/2006" xmlns:o="urn:schemas-microsoft-com:office:office" xmlns:r="http://schemas.openxmlformats.org/officeDocument/2006/relationships" xmlns:m="http://schemas.openxmlformats.org/officeDocument/2006/math" xmlns:v="urn:schemas-microsoft-com:vml" xmlns:wp14="http://schemas.microsoft.com/office/word/2010/wordprocessingDrawing" xmlns:wp="http://schemas.openxmlformats.org/drawingml/2006/wordprocessingDrawing" xmlns:w10="urn:schemas-microsoft-com:office:word" xmlns:w="http://schemas.openxmlformats.org/wordprocessingml/2006/main" xmlns:w14="http://schemas.microsoft.com/office/word/2010/wordml" xmlns:w15="http://schemas.microsoft.com/office/word/2012/wordml" xmlns:wpg="http://schemas.microsoft.com/office/word/2010/wordprocessingGroup" xmlns:wpi="http://schemas.microsoft.com/office/word/2010/wordprocessingInk" xmlns:wne="http://schemas.microsoft.com/office/word/2006/wordml" xmlns:wps="http://schemas.microsoft.com/office/word/2010/wordprocessingShape" mc:Ignorable="w14 w15 wp14">
+<w:hdr xmlns:wpc="http://schemas.microsoft.com/office/word/2010/wordprocessingCanvas" xmlns:cx="http://schemas.microsoft.com/office/drawing/2014/chartex" xmlns:mc="http://schemas.openxmlformats.org/markup-compatibility/2006" xmlns:o="urn:schemas-microsoft-com:office:office" xmlns:r="http://schemas.openxmlformats.org/officeDocument/2006/relationships" xmlns:m="http://schemas.openxmlformats.org/officeDocument/2006/math" xmlns:v="urn:schemas-microsoft-com:vml" xmlns:wp14="http://schemas.microsoft.com/office/word/2010/wordprocessingDrawing" xmlns:wp="http://schemas.openxmlformats.org/drawingml/2006/wordprocessingDrawing" xmlns:w10="urn:schemas-microsoft-com:office:word" xmlns:w="http://schemas.openxmlformats.org/wordprocessingml/2006/main" xmlns:w14="http://schemas.microsoft.com/office/word/2010/wordml" xmlns:w15="http://schemas.microsoft.com/office/word/2012/wordml" xmlns:w16se="http://schemas.microsoft.com/office/word/2015/wordml/symex" xmlns:wpg="http://schemas.microsoft.com/office/word/2010/wordprocessingGroup" xmlns:wpi="http://schemas.microsoft.com/office/word/2010/wordprocessingInk" xmlns:wne="http://schemas.microsoft.com/office/word/2006/wordml" xmlns:wps="http://schemas.microsoft.com/office/word/2010/wordprocessingShape" mc:Ignorable="w14 w15 w16se wp14">
   <w:p>
     <w:pPr>
       <w:pStyle w:val="Header"/>
@@ -5135,7 +5118,7 @@
 </file>
 
 <file path=word/numbering.xml><?xml version="1.0" encoding="utf-8"?>
-<w:numbering xmlns:wpc="http://schemas.microsoft.com/office/word/2010/wordprocessingCanvas" xmlns:mc="http://schemas.openxmlformats.org/markup-compatibility/2006" xmlns:o="urn:schemas-microsoft-com:office:office" xmlns:r="http://schemas.openxmlformats.org/officeDocument/2006/relationships" xmlns:m="http://schemas.openxmlformats.org/officeDocument/2006/math" xmlns:v="urn:schemas-microsoft-com:vml" xmlns:wp14="http://schemas.microsoft.com/office/word/2010/wordprocessingDrawing" xmlns:wp="http://schemas.openxmlformats.org/drawingml/2006/wordprocessingDrawing" xmlns:w10="urn:schemas-microsoft-com:office:word" xmlns:w="http://schemas.openxmlformats.org/wordprocessingml/2006/main" xmlns:w14="http://schemas.microsoft.com/office/word/2010/wordml" xmlns:w15="http://schemas.microsoft.com/office/word/2012/wordml" xmlns:wpg="http://schemas.microsoft.com/office/word/2010/wordprocessingGroup" xmlns:wpi="http://schemas.microsoft.com/office/word/2010/wordprocessingInk" xmlns:wne="http://schemas.microsoft.com/office/word/2006/wordml" xmlns:wps="http://schemas.microsoft.com/office/word/2010/wordprocessingShape" mc:Ignorable="w14 w15 wp14">
+<w:numbering xmlns:wpc="http://schemas.microsoft.com/office/word/2010/wordprocessingCanvas" xmlns:cx="http://schemas.microsoft.com/office/drawing/2014/chartex" xmlns:mc="http://schemas.openxmlformats.org/markup-compatibility/2006" xmlns:o="urn:schemas-microsoft-com:office:office" xmlns:r="http://schemas.openxmlformats.org/officeDocument/2006/relationships" xmlns:m="http://schemas.openxmlformats.org/officeDocument/2006/math" xmlns:v="urn:schemas-microsoft-com:vml" xmlns:wp14="http://schemas.microsoft.com/office/word/2010/wordprocessingDrawing" xmlns:wp="http://schemas.openxmlformats.org/drawingml/2006/wordprocessingDrawing" xmlns:w10="urn:schemas-microsoft-com:office:word" xmlns:w="http://schemas.openxmlformats.org/wordprocessingml/2006/main" xmlns:w14="http://schemas.microsoft.com/office/word/2010/wordml" xmlns:w15="http://schemas.microsoft.com/office/word/2012/wordml" xmlns:w16se="http://schemas.microsoft.com/office/word/2015/wordml/symex" xmlns:wpg="http://schemas.microsoft.com/office/word/2010/wordprocessingGroup" xmlns:wpi="http://schemas.microsoft.com/office/word/2010/wordprocessingInk" xmlns:wne="http://schemas.microsoft.com/office/word/2006/wordml" xmlns:wps="http://schemas.microsoft.com/office/word/2010/wordprocessingShape" mc:Ignorable="w14 w15 w16se wp14">
   <w:numPicBullet w:numPicBulletId="0">
     <w:pict>
       <v:shapetype id="_x0000_t75" coordsize="21600,21600" o:spt="75" o:preferrelative="t" path="m@4@5l@4@11@9@11@9@5xe" filled="f" stroked="f">
@@ -5157,12 +5140,12 @@
         <v:path o:extrusionok="f" gradientshapeok="t" o:connecttype="rect"/>
         <o:lock v:ext="edit" aspectratio="t"/>
       </v:shapetype>
-      <v:shape id="_x0000_i1032" type="#_x0000_t75" style="width:10.7pt;height:10.7pt" o:bullet="t">
+      <v:shape id="_x0000_i1032" type="#_x0000_t75" style="width:10.9pt;height:10.9pt" o:bullet="t">
         <v:imagedata r:id="rId1" o:title="mso3AFF"/>
       </v:shape>
     </w:pict>
   </w:numPicBullet>
-  <w:abstractNum w:abstractNumId="0">
+  <w:abstractNum w:abstractNumId="0" w15:restartNumberingAfterBreak="0">
     <w:nsid w:val="02E9668E"/>
     <w:multiLevelType w:val="hybridMultilevel"/>
     <w:tmpl w:val="5994061C"/>
@@ -5276,7 +5259,7 @@
       </w:rPr>
     </w:lvl>
   </w:abstractNum>
-  <w:abstractNum w:abstractNumId="1">
+  <w:abstractNum w:abstractNumId="1" w15:restartNumberingAfterBreak="0">
     <w:nsid w:val="07840F74"/>
     <w:multiLevelType w:val="hybridMultilevel"/>
     <w:tmpl w:val="364C5CB4"/>
@@ -5390,7 +5373,7 @@
       </w:rPr>
     </w:lvl>
   </w:abstractNum>
-  <w:abstractNum w:abstractNumId="2">
+  <w:abstractNum w:abstractNumId="2" w15:restartNumberingAfterBreak="0">
     <w:nsid w:val="08832755"/>
     <w:multiLevelType w:val="hybridMultilevel"/>
     <w:tmpl w:val="3D986CDE"/>
@@ -5504,7 +5487,7 @@
       </w:rPr>
     </w:lvl>
   </w:abstractNum>
-  <w:abstractNum w:abstractNumId="3">
+  <w:abstractNum w:abstractNumId="3" w15:restartNumberingAfterBreak="0">
     <w:nsid w:val="089F5AD2"/>
     <w:multiLevelType w:val="hybridMultilevel"/>
     <w:tmpl w:val="F30CDED4"/>
@@ -5618,7 +5601,7 @@
       </w:rPr>
     </w:lvl>
   </w:abstractNum>
-  <w:abstractNum w:abstractNumId="4">
+  <w:abstractNum w:abstractNumId="4" w15:restartNumberingAfterBreak="0">
     <w:nsid w:val="09343E97"/>
     <w:multiLevelType w:val="hybridMultilevel"/>
     <w:tmpl w:val="385A50A4"/>
@@ -5732,7 +5715,7 @@
       </w:rPr>
     </w:lvl>
   </w:abstractNum>
-  <w:abstractNum w:abstractNumId="5">
+  <w:abstractNum w:abstractNumId="5" w15:restartNumberingAfterBreak="0">
     <w:nsid w:val="13DC0B45"/>
     <w:multiLevelType w:val="hybridMultilevel"/>
     <w:tmpl w:val="77708272"/>
@@ -5846,7 +5829,7 @@
       </w:rPr>
     </w:lvl>
   </w:abstractNum>
-  <w:abstractNum w:abstractNumId="6">
+  <w:abstractNum w:abstractNumId="6" w15:restartNumberingAfterBreak="0">
     <w:nsid w:val="17EE4D7B"/>
     <w:multiLevelType w:val="hybridMultilevel"/>
     <w:tmpl w:val="DECCF0B6"/>
@@ -5960,7 +5943,7 @@
       </w:rPr>
     </w:lvl>
   </w:abstractNum>
-  <w:abstractNum w:abstractNumId="7">
+  <w:abstractNum w:abstractNumId="7" w15:restartNumberingAfterBreak="0">
     <w:nsid w:val="1A532850"/>
     <w:multiLevelType w:val="hybridMultilevel"/>
     <w:tmpl w:val="6D7A51C4"/>
@@ -6074,7 +6057,7 @@
       </w:rPr>
     </w:lvl>
   </w:abstractNum>
-  <w:abstractNum w:abstractNumId="8">
+  <w:abstractNum w:abstractNumId="8" w15:restartNumberingAfterBreak="0">
     <w:nsid w:val="1DA7506F"/>
     <w:multiLevelType w:val="hybridMultilevel"/>
     <w:tmpl w:val="13E6E54E"/>
@@ -6188,7 +6171,7 @@
       </w:rPr>
     </w:lvl>
   </w:abstractNum>
-  <w:abstractNum w:abstractNumId="9">
+  <w:abstractNum w:abstractNumId="9" w15:restartNumberingAfterBreak="0">
     <w:nsid w:val="26D861CA"/>
     <w:multiLevelType w:val="hybridMultilevel"/>
     <w:tmpl w:val="7E40E770"/>
@@ -6302,7 +6285,7 @@
       </w:rPr>
     </w:lvl>
   </w:abstractNum>
-  <w:abstractNum w:abstractNumId="10">
+  <w:abstractNum w:abstractNumId="10" w15:restartNumberingAfterBreak="0">
     <w:nsid w:val="31C87CF1"/>
     <w:multiLevelType w:val="hybridMultilevel"/>
     <w:tmpl w:val="D4F2FDBA"/>
@@ -6416,7 +6399,7 @@
       </w:rPr>
     </w:lvl>
   </w:abstractNum>
-  <w:abstractNum w:abstractNumId="11">
+  <w:abstractNum w:abstractNumId="11" w15:restartNumberingAfterBreak="0">
     <w:nsid w:val="35C20FDB"/>
     <w:multiLevelType w:val="hybridMultilevel"/>
     <w:tmpl w:val="08B45262"/>
@@ -6529,7 +6512,7 @@
       </w:rPr>
     </w:lvl>
   </w:abstractNum>
-  <w:abstractNum w:abstractNumId="12">
+  <w:abstractNum w:abstractNumId="12" w15:restartNumberingAfterBreak="0">
     <w:nsid w:val="400A02A8"/>
     <w:multiLevelType w:val="hybridMultilevel"/>
     <w:tmpl w:val="3A7862DA"/>
@@ -6643,7 +6626,7 @@
       </w:rPr>
     </w:lvl>
   </w:abstractNum>
-  <w:abstractNum w:abstractNumId="13">
+  <w:abstractNum w:abstractNumId="13" w15:restartNumberingAfterBreak="0">
     <w:nsid w:val="42172A59"/>
     <w:multiLevelType w:val="hybridMultilevel"/>
     <w:tmpl w:val="9D983FAE"/>
@@ -6757,7 +6740,7 @@
       </w:rPr>
     </w:lvl>
   </w:abstractNum>
-  <w:abstractNum w:abstractNumId="14">
+  <w:abstractNum w:abstractNumId="14" w15:restartNumberingAfterBreak="0">
     <w:nsid w:val="44C61B43"/>
     <w:multiLevelType w:val="hybridMultilevel"/>
     <w:tmpl w:val="FFB08D36"/>
@@ -6871,7 +6854,7 @@
       </w:rPr>
     </w:lvl>
   </w:abstractNum>
-  <w:abstractNum w:abstractNumId="15">
+  <w:abstractNum w:abstractNumId="15" w15:restartNumberingAfterBreak="0">
     <w:nsid w:val="451F6F53"/>
     <w:multiLevelType w:val="hybridMultilevel"/>
     <w:tmpl w:val="9A120F58"/>
@@ -6985,7 +6968,7 @@
       </w:rPr>
     </w:lvl>
   </w:abstractNum>
-  <w:abstractNum w:abstractNumId="16">
+  <w:abstractNum w:abstractNumId="16" w15:restartNumberingAfterBreak="0">
     <w:nsid w:val="548B2ABD"/>
     <w:multiLevelType w:val="hybridMultilevel"/>
     <w:tmpl w:val="97FE64B0"/>
@@ -7099,7 +7082,7 @@
       </w:rPr>
     </w:lvl>
   </w:abstractNum>
-  <w:abstractNum w:abstractNumId="17">
+  <w:abstractNum w:abstractNumId="17" w15:restartNumberingAfterBreak="0">
     <w:nsid w:val="5A303A2F"/>
     <w:multiLevelType w:val="hybridMultilevel"/>
     <w:tmpl w:val="192E6620"/>
@@ -7213,7 +7196,7 @@
       </w:rPr>
     </w:lvl>
   </w:abstractNum>
-  <w:abstractNum w:abstractNumId="18">
+  <w:abstractNum w:abstractNumId="18" w15:restartNumberingAfterBreak="0">
     <w:nsid w:val="5B121224"/>
     <w:multiLevelType w:val="hybridMultilevel"/>
     <w:tmpl w:val="67D82F96"/>
@@ -7327,7 +7310,7 @@
       </w:rPr>
     </w:lvl>
   </w:abstractNum>
-  <w:abstractNum w:abstractNumId="19">
+  <w:abstractNum w:abstractNumId="19" w15:restartNumberingAfterBreak="0">
     <w:nsid w:val="5FD70072"/>
     <w:multiLevelType w:val="hybridMultilevel"/>
     <w:tmpl w:val="7A0E0E4C"/>
@@ -7441,7 +7424,7 @@
       </w:rPr>
     </w:lvl>
   </w:abstractNum>
-  <w:abstractNum w:abstractNumId="20">
+  <w:abstractNum w:abstractNumId="20" w15:restartNumberingAfterBreak="0">
     <w:nsid w:val="63562633"/>
     <w:multiLevelType w:val="hybridMultilevel"/>
     <w:tmpl w:val="09FAF706"/>
@@ -7555,7 +7538,7 @@
       </w:rPr>
     </w:lvl>
   </w:abstractNum>
-  <w:abstractNum w:abstractNumId="21">
+  <w:abstractNum w:abstractNumId="21" w15:restartNumberingAfterBreak="0">
     <w:nsid w:val="6400115A"/>
     <w:multiLevelType w:val="hybridMultilevel"/>
     <w:tmpl w:val="B956C6E8"/>
@@ -7669,10 +7652,10 @@
       </w:rPr>
     </w:lvl>
   </w:abstractNum>
-  <w:abstractNum w:abstractNumId="22">
+  <w:abstractNum w:abstractNumId="22" w15:restartNumberingAfterBreak="0">
     <w:nsid w:val="64584DA1"/>
     <w:multiLevelType w:val="hybridMultilevel"/>
-    <w:tmpl w:val="0DF25764"/>
+    <w:tmpl w:val="C3F04054"/>
     <w:lvl w:ilvl="0" w:tplc="40090007">
       <w:start w:val="1"/>
       <w:numFmt w:val="bullet"/>
@@ -7783,7 +7766,7 @@
       </w:rPr>
     </w:lvl>
   </w:abstractNum>
-  <w:abstractNum w:abstractNumId="23">
+  <w:abstractNum w:abstractNumId="23" w15:restartNumberingAfterBreak="0">
     <w:nsid w:val="6E9C2D02"/>
     <w:multiLevelType w:val="hybridMultilevel"/>
     <w:tmpl w:val="D1AE8906"/>
@@ -7897,7 +7880,7 @@
       </w:rPr>
     </w:lvl>
   </w:abstractNum>
-  <w:abstractNum w:abstractNumId="24">
+  <w:abstractNum w:abstractNumId="24" w15:restartNumberingAfterBreak="0">
     <w:nsid w:val="6EE92ADD"/>
     <w:multiLevelType w:val="hybridMultilevel"/>
     <w:tmpl w:val="2FB22A76"/>
@@ -8010,7 +7993,7 @@
       </w:rPr>
     </w:lvl>
   </w:abstractNum>
-  <w:abstractNum w:abstractNumId="25">
+  <w:abstractNum w:abstractNumId="25" w15:restartNumberingAfterBreak="0">
     <w:nsid w:val="6F9C0167"/>
     <w:multiLevelType w:val="hybridMultilevel"/>
     <w:tmpl w:val="808E4E78"/>
@@ -8124,7 +8107,7 @@
       </w:rPr>
     </w:lvl>
   </w:abstractNum>
-  <w:abstractNum w:abstractNumId="26">
+  <w:abstractNum w:abstractNumId="26" w15:restartNumberingAfterBreak="0">
     <w:nsid w:val="749544DD"/>
     <w:multiLevelType w:val="hybridMultilevel"/>
     <w:tmpl w:val="BAACCDF6"/>
@@ -8238,7 +8221,7 @@
       </w:rPr>
     </w:lvl>
   </w:abstractNum>
-  <w:abstractNum w:abstractNumId="27">
+  <w:abstractNum w:abstractNumId="27" w15:restartNumberingAfterBreak="0">
     <w:nsid w:val="796268E4"/>
     <w:multiLevelType w:val="hybridMultilevel"/>
     <w:tmpl w:val="5F98E6B0"/>
@@ -8352,7 +8335,7 @@
       </w:rPr>
     </w:lvl>
   </w:abstractNum>
-  <w:abstractNum w:abstractNumId="28">
+  <w:abstractNum w:abstractNumId="28" w15:restartNumberingAfterBreak="0">
     <w:nsid w:val="7BBD4736"/>
     <w:multiLevelType w:val="hybridMultilevel"/>
     <w:tmpl w:val="BBEA818E"/>
@@ -8466,7 +8449,7 @@
       </w:rPr>
     </w:lvl>
   </w:abstractNum>
-  <w:abstractNum w:abstractNumId="29">
+  <w:abstractNum w:abstractNumId="29" w15:restartNumberingAfterBreak="0">
     <w:nsid w:val="7E444AE7"/>
     <w:multiLevelType w:val="hybridMultilevel"/>
     <w:tmpl w:val="8F727F24"/>
@@ -8675,7 +8658,7 @@
 </file>
 
 <file path=word/styles.xml><?xml version="1.0" encoding="utf-8"?>
-<w:styles xmlns:mc="http://schemas.openxmlformats.org/markup-compatibility/2006" xmlns:r="http://schemas.openxmlformats.org/officeDocument/2006/relationships" xmlns:w="http://schemas.openxmlformats.org/wordprocessingml/2006/main" xmlns:w14="http://schemas.microsoft.com/office/word/2010/wordml" xmlns:w15="http://schemas.microsoft.com/office/word/2012/wordml" mc:Ignorable="w14 w15">
+<w:styles xmlns:mc="http://schemas.openxmlformats.org/markup-compatibility/2006" xmlns:r="http://schemas.openxmlformats.org/officeDocument/2006/relationships" xmlns:w="http://schemas.openxmlformats.org/wordprocessingml/2006/main" xmlns:w14="http://schemas.microsoft.com/office/word/2010/wordml" xmlns:w15="http://schemas.microsoft.com/office/word/2012/wordml" xmlns:w16se="http://schemas.microsoft.com/office/word/2015/wordml/symex" mc:Ignorable="w14 w15 w16se">
   <w:docDefaults>
     <w:rPrDefault>
       <w:rPr>
@@ -9998,7 +9981,7 @@
 </file>
 
 <file path=customXml/itemProps1.xml><?xml version="1.0" encoding="utf-8"?>
-<ds:datastoreItem xmlns:ds="http://schemas.openxmlformats.org/officeDocument/2006/customXml" ds:itemID="{DF17D473-FE24-497C-AFD8-F32AFCA82E46}">
+<ds:datastoreItem xmlns:ds="http://schemas.openxmlformats.org/officeDocument/2006/customXml" ds:itemID="{E6D01800-4D7C-4C17-9B20-F9EBC13C1942}">
   <ds:schemaRefs>
     <ds:schemaRef ds:uri="http://schemas.openxmlformats.org/officeDocument/2006/bibliography"/>
   </ds:schemaRefs>

</xml_diff>